<commit_message>
MA_07_02_CO Ajuste del recurso 200
Se enviaron las fórmulas del recurso 200 a ilustraciones porque son
imágenes dentro del recurso que necesitan ser ampliadas y deben aparecen
en formato gráfico especificado por la editorial.
</commit_message>
<xml_diff>
--- a/fuentes/contenidos/grado07/guion02/MA_07_02_CO_REC200.docx
+++ b/fuentes/contenidos/grado07/guion02/MA_07_02_CO_REC200.docx
@@ -3533,6 +3533,35 @@
           <w:lang w:val="es-ES_tradnl"/>
         </w:rPr>
         <w:t>Observa la siguiente operación y realiza el mismo procedimiento en cada ejercicio.</w:t>
+      </w:r>
+    </w:p>
+    <w:p>
+      <w:pPr>
+        <w:rPr>
+          <w:rFonts w:ascii="Arial" w:hAnsi="Arial" w:cs="Arial"/>
+          <w:sz w:val="18"/>
+          <w:szCs w:val="18"/>
+          <w:lang w:val="es-ES_tradnl"/>
+        </w:rPr>
+      </w:pPr>
+    </w:p>
+    <w:p>
+      <w:pPr>
+        <w:rPr>
+          <w:rFonts w:ascii="Arial" w:hAnsi="Arial" w:cs="Arial"/>
+          <w:sz w:val="18"/>
+          <w:szCs w:val="18"/>
+          <w:lang w:val="es-ES_tradnl"/>
+        </w:rPr>
+      </w:pPr>
+      <w:r>
+        <w:rPr>
+          <w:rFonts w:ascii="Arial" w:hAnsi="Arial" w:cs="Arial"/>
+          <w:sz w:val="18"/>
+          <w:szCs w:val="18"/>
+          <w:lang w:val="es-ES_tradnl"/>
+        </w:rPr>
+        <w:t>MA_07_02_REC200_IMG01n</w:t>
       </w:r>
     </w:p>
     <w:p>
@@ -3808,48 +3837,6 @@
     <w:p>
       <w:pPr>
         <w:rPr>
-          <w:ins w:id="77" w:author="Sandra Ballen" w:date="2015-05-02T18:44:00Z"/>
-          <w:rFonts w:ascii="Arial" w:hAnsi="Arial" w:cs="Arial"/>
-          <w:sz w:val="18"/>
-          <w:szCs w:val="18"/>
-          <w:lang w:val="es-ES_tradnl"/>
-        </w:rPr>
-      </w:pPr>
-      <w:ins w:id="78" w:author="Sandra Ballen" w:date="2015-05-02T18:44:00Z">
-        <w:r>
-          <w:rPr>
-            <w:rFonts w:ascii="Arial" w:hAnsi="Arial" w:cs="Arial"/>
-            <w:sz w:val="18"/>
-            <w:szCs w:val="18"/>
-            <w:lang w:val="es-ES_tradnl"/>
-          </w:rPr>
-          <w:t>&lt;&lt;MA_07_02_182.gif&gt;&gt;</w:t>
-        </w:r>
-      </w:ins>
-    </w:p>
-    <w:p>
-      <w:pPr>
-        <w:rPr>
-          <w:rFonts w:ascii="Arial" w:hAnsi="Arial" w:cs="Arial"/>
-          <w:sz w:val="18"/>
-          <w:szCs w:val="18"/>
-          <w:lang w:val="es-ES_tradnl"/>
-        </w:rPr>
-      </w:pPr>
-    </w:p>
-    <w:p>
-      <w:pPr>
-        <w:rPr>
-          <w:rFonts w:ascii="Arial" w:hAnsi="Arial" w:cs="Arial"/>
-          <w:sz w:val="18"/>
-          <w:szCs w:val="18"/>
-          <w:lang w:val="es-ES_tradnl"/>
-        </w:rPr>
-      </w:pPr>
-    </w:p>
-    <w:p>
-      <w:pPr>
-        <w:rPr>
           <w:rFonts w:ascii="Arial" w:hAnsi="Arial" w:cs="Arial"/>
           <w:sz w:val="18"/>
           <w:szCs w:val="18"/>
@@ -4020,7 +4007,7 @@
       <w:pPr>
         <w:ind w:left="567"/>
         <w:rPr>
-          <w:del w:id="79" w:author="Sandra Ballen" w:date="2015-05-02T18:44:00Z"/>
+          <w:del w:id="77" w:author="Sandra Ballen" w:date="2015-05-02T18:44:00Z"/>
           <w:rFonts w:ascii="Arial" w:hAnsi="Arial" w:cs="Arial"/>
           <w:sz w:val="18"/>
           <w:szCs w:val="18"/>
@@ -4032,7 +4019,7 @@
           <m:f>
             <m:fPr>
               <m:ctrlPr>
-                <w:del w:id="80" w:author="Sandra Ballen" w:date="2015-05-02T18:44:00Z">
+                <w:del w:id="78" w:author="Sandra Ballen" w:date="2015-05-02T18:44:00Z">
                   <w:rPr>
                     <w:rFonts w:ascii="Cambria Math" w:hAnsi="Cambria Math" w:cs="Arial"/>
                     <w:i/>
@@ -4044,7 +4031,7 @@
               </m:ctrlPr>
             </m:fPr>
             <m:num>
-              <w:del w:id="81" w:author="Sandra Ballen" w:date="2015-05-02T18:44:00Z">
+              <w:del w:id="79" w:author="Sandra Ballen" w:date="2015-05-02T18:44:00Z">
                 <m:r>
                   <w:rPr>
                     <w:rFonts w:ascii="Cambria Math" w:hAnsi="Cambria Math" w:cs="Arial"/>
@@ -4058,7 +4045,7 @@
               <m:d>
                 <m:dPr>
                   <m:ctrlPr>
-                    <w:del w:id="82" w:author="Sandra Ballen" w:date="2015-05-02T18:44:00Z">
+                    <w:del w:id="80" w:author="Sandra Ballen" w:date="2015-05-02T18:44:00Z">
                       <w:rPr>
                         <w:rFonts w:ascii="Cambria Math" w:hAnsi="Cambria Math" w:cs="Arial"/>
                         <w:i/>
@@ -4070,7 +4057,7 @@
                   </m:ctrlPr>
                 </m:dPr>
                 <m:e>
-                  <w:del w:id="83" w:author="Sandra Ballen" w:date="2015-05-02T18:44:00Z">
+                  <w:del w:id="81" w:author="Sandra Ballen" w:date="2015-05-02T18:44:00Z">
                     <m:r>
                       <w:rPr>
                         <w:rFonts w:ascii="Cambria Math" w:hAnsi="Cambria Math"/>
@@ -4092,7 +4079,7 @@
                   </w:del>
                 </m:e>
               </m:d>
-              <w:del w:id="84" w:author="Sandra Ballen" w:date="2015-05-02T18:44:00Z">
+              <w:del w:id="82" w:author="Sandra Ballen" w:date="2015-05-02T18:44:00Z">
                 <m:r>
                   <w:rPr>
                     <w:rFonts w:ascii="Cambria Math" w:hAnsi="Cambria Math" w:cs="Arial"/>
@@ -4105,7 +4092,7 @@
               </w:del>
             </m:num>
             <m:den>
-              <w:del w:id="85" w:author="Sandra Ballen" w:date="2015-05-02T18:44:00Z">
+              <w:del w:id="83" w:author="Sandra Ballen" w:date="2015-05-02T18:44:00Z">
                 <m:r>
                   <w:rPr>
                     <w:rFonts w:ascii="Cambria Math" w:hAnsi="Cambria Math" w:cs="Arial"/>
@@ -4143,24 +4130,30 @@
       <w:pPr>
         <w:ind w:left="567"/>
         <w:rPr>
-          <w:ins w:id="86" w:author="Sandra Ballen" w:date="2015-05-02T18:44:00Z"/>
-          <w:rFonts w:ascii="Arial" w:hAnsi="Arial" w:cs="Arial"/>
-          <w:sz w:val="18"/>
-          <w:szCs w:val="18"/>
-          <w:lang w:val="es-ES_tradnl"/>
-        </w:rPr>
-      </w:pPr>
-      <w:ins w:id="87" w:author="Sandra Ballen" w:date="2015-05-02T18:44:00Z">
-        <w:r>
-          <w:rPr>
-            <w:rFonts w:ascii="Arial" w:hAnsi="Arial" w:cs="Arial"/>
-            <w:sz w:val="18"/>
-            <w:szCs w:val="18"/>
-            <w:lang w:val="es-ES_tradnl"/>
-          </w:rPr>
-          <w:t>&lt;&lt;MA_07_02_183.gif&gt;&gt;</w:t>
-        </w:r>
-      </w:ins>
+          <w:rFonts w:ascii="Arial" w:hAnsi="Arial" w:cs="Arial"/>
+          <w:sz w:val="18"/>
+          <w:szCs w:val="18"/>
+          <w:lang w:val="es-ES_tradnl"/>
+        </w:rPr>
+      </w:pPr>
+      <w:r>
+        <w:rPr>
+          <w:rFonts w:ascii="Arial" w:hAnsi="Arial" w:cs="Arial"/>
+          <w:sz w:val="18"/>
+          <w:szCs w:val="18"/>
+          <w:lang w:val="es-ES_tradnl"/>
+        </w:rPr>
+        <w:t>MA_07_02_REC200_IMG02</w:t>
+      </w:r>
+      <w:r>
+        <w:rPr>
+          <w:rFonts w:ascii="Arial" w:hAnsi="Arial" w:cs="Arial"/>
+          <w:sz w:val="18"/>
+          <w:szCs w:val="18"/>
+          <w:lang w:val="es-ES_tradnl"/>
+        </w:rPr>
+        <w:t>n</w:t>
+      </w:r>
     </w:p>
     <w:p>
       <w:pPr>
@@ -4241,7 +4234,7 @@
       <w:pPr>
         <w:ind w:left="567"/>
         <w:rPr>
-          <w:del w:id="88" w:author="Sandra Ballen" w:date="2015-05-02T18:44:00Z"/>
+          <w:del w:id="84" w:author="Sandra Ballen" w:date="2015-05-02T18:44:00Z"/>
           <w:rFonts w:ascii="Arial" w:hAnsi="Arial" w:cs="Arial"/>
           <w:sz w:val="18"/>
           <w:szCs w:val="18"/>
@@ -4253,7 +4246,7 @@
           <m:f>
             <m:fPr>
               <m:ctrlPr>
-                <w:del w:id="89" w:author="Sandra Ballen" w:date="2015-05-02T18:44:00Z">
+                <w:del w:id="85" w:author="Sandra Ballen" w:date="2015-05-02T18:44:00Z">
                   <w:rPr>
                     <w:rFonts w:ascii="Cambria Math" w:hAnsi="Cambria Math" w:cs="Arial"/>
                     <w:i/>
@@ -4265,7 +4258,7 @@
               </m:ctrlPr>
             </m:fPr>
             <m:num>
-              <w:del w:id="90" w:author="Sandra Ballen" w:date="2015-05-02T18:44:00Z">
+              <w:del w:id="86" w:author="Sandra Ballen" w:date="2015-05-02T18:44:00Z">
                 <m:r>
                   <w:rPr>
                     <w:rFonts w:ascii="Cambria Math" w:hAnsi="Cambria Math" w:cs="Arial"/>
@@ -4279,7 +4272,7 @@
               <m:d>
                 <m:dPr>
                   <m:ctrlPr>
-                    <w:del w:id="91" w:author="Sandra Ballen" w:date="2015-05-02T18:44:00Z">
+                    <w:del w:id="87" w:author="Sandra Ballen" w:date="2015-05-02T18:44:00Z">
                       <w:rPr>
                         <w:rFonts w:ascii="Cambria Math" w:hAnsi="Cambria Math" w:cs="Arial"/>
                         <w:i/>
@@ -4291,7 +4284,7 @@
                   </m:ctrlPr>
                 </m:dPr>
                 <m:e>
-                  <w:del w:id="92" w:author="Sandra Ballen" w:date="2015-05-02T18:44:00Z">
+                  <w:del w:id="88" w:author="Sandra Ballen" w:date="2015-05-02T18:44:00Z">
                     <m:r>
                       <w:rPr>
                         <w:rFonts w:ascii="Cambria Math" w:hAnsi="Cambria Math"/>
@@ -4313,7 +4306,7 @@
                   </w:del>
                 </m:e>
               </m:d>
-              <w:del w:id="93" w:author="Sandra Ballen" w:date="2015-05-02T18:44:00Z">
+              <w:del w:id="89" w:author="Sandra Ballen" w:date="2015-05-02T18:44:00Z">
                 <m:r>
                   <w:rPr>
                     <w:rFonts w:ascii="Cambria Math" w:hAnsi="Cambria Math" w:cs="Arial"/>
@@ -4326,7 +4319,7 @@
               </w:del>
             </m:num>
             <m:den>
-              <w:del w:id="94" w:author="Sandra Ballen" w:date="2015-05-02T18:44:00Z">
+              <w:del w:id="90" w:author="Sandra Ballen" w:date="2015-05-02T18:44:00Z">
                 <m:r>
                   <w:rPr>
                     <w:rFonts w:ascii="Cambria Math" w:hAnsi="Cambria Math" w:cs="Arial"/>
@@ -4346,24 +4339,21 @@
       <w:pPr>
         <w:ind w:left="567"/>
         <w:rPr>
-          <w:ins w:id="95" w:author="Sandra Ballen" w:date="2015-05-02T18:44:00Z"/>
-          <w:rFonts w:ascii="Arial" w:hAnsi="Arial" w:cs="Arial"/>
-          <w:sz w:val="18"/>
-          <w:szCs w:val="18"/>
-          <w:lang w:val="es-ES_tradnl"/>
-        </w:rPr>
-      </w:pPr>
-      <w:ins w:id="96" w:author="Sandra Ballen" w:date="2015-05-02T18:44:00Z">
-        <w:r>
-          <w:rPr>
-            <w:rFonts w:ascii="Arial" w:hAnsi="Arial" w:cs="Arial"/>
-            <w:sz w:val="18"/>
-            <w:szCs w:val="18"/>
-            <w:lang w:val="es-ES_tradnl"/>
-          </w:rPr>
-          <w:t>&lt;&lt;MA_07_02_184.gif&gt;&gt;</w:t>
-        </w:r>
-      </w:ins>
+          <w:rFonts w:ascii="Arial" w:hAnsi="Arial" w:cs="Arial"/>
+          <w:sz w:val="18"/>
+          <w:szCs w:val="18"/>
+          <w:lang w:val="es-ES_tradnl"/>
+        </w:rPr>
+      </w:pPr>
+      <w:r>
+        <w:rPr>
+          <w:rFonts w:ascii="Arial" w:hAnsi="Arial" w:cs="Arial"/>
+          <w:sz w:val="18"/>
+          <w:szCs w:val="18"/>
+          <w:lang w:val="es-ES_tradnl"/>
+        </w:rPr>
+        <w:t>MA_07_02_REC200_IMG02a</w:t>
+      </w:r>
     </w:p>
     <w:p>
       <w:pPr>
@@ -4471,7 +4461,7 @@
           <w:insideV w:val="single" w:sz="4" w:space="0" w:color="auto"/>
         </w:tblBorders>
         <w:tblLook w:val="04A0" w:firstRow="1" w:lastRow="0" w:firstColumn="1" w:lastColumn="0" w:noHBand="0" w:noVBand="1"/>
-        <w:tblPrChange w:id="97" w:author="Sandra Ballen" w:date="2015-05-02T18:44:00Z">
+        <w:tblPrChange w:id="91" w:author="Sandra Ballen" w:date="2015-05-02T18:44:00Z">
           <w:tblPr>
             <w:tblStyle w:val="Tablaconcuadrcula"/>
             <w:tblW w:w="9747" w:type="dxa"/>
@@ -4486,7 +4476,7 @@
         <w:gridCol w:w="567"/>
         <w:gridCol w:w="3827"/>
         <w:gridCol w:w="567"/>
-        <w:tblGridChange w:id="98">
+        <w:tblGridChange w:id="92">
           <w:tblGrid>
             <w:gridCol w:w="534"/>
             <w:gridCol w:w="3685"/>
@@ -4502,7 +4492,7 @@
           <w:tcPr>
             <w:tcW w:w="534" w:type="dxa"/>
             <w:shd w:val="clear" w:color="auto" w:fill="E6E6E6"/>
-            <w:tcPrChange w:id="99" w:author="Sandra Ballen" w:date="2015-05-02T18:44:00Z">
+            <w:tcPrChange w:id="93" w:author="Sandra Ballen" w:date="2015-05-02T18:44:00Z">
               <w:tcPr>
                 <w:tcW w:w="534" w:type="dxa"/>
                 <w:shd w:val="clear" w:color="auto" w:fill="E6E6E6"/>
@@ -4555,7 +4545,7 @@
           <w:tcPr>
             <w:tcW w:w="3685" w:type="dxa"/>
             <w:shd w:val="clear" w:color="auto" w:fill="auto"/>
-            <w:tcPrChange w:id="100" w:author="Sandra Ballen" w:date="2015-05-02T18:44:00Z">
+            <w:tcPrChange w:id="94" w:author="Sandra Ballen" w:date="2015-05-02T18:44:00Z">
               <w:tcPr>
                 <w:tcW w:w="3685" w:type="dxa"/>
               </w:tcPr>
@@ -4579,6 +4569,158 @@
               </w:rPr>
               <w:t>-6</w:t>
             </w:r>
+          </w:p>
+        </w:tc>
+        <w:tc>
+          <w:tcPr>
+            <w:tcW w:w="567" w:type="dxa"/>
+            <w:shd w:val="clear" w:color="auto" w:fill="auto"/>
+            <w:tcPrChange w:id="95" w:author="Sandra Ballen" w:date="2015-05-02T18:44:00Z">
+              <w:tcPr>
+                <w:tcW w:w="567" w:type="dxa"/>
+              </w:tcPr>
+            </w:tcPrChange>
+          </w:tcPr>
+          <w:p>
+            <w:pPr>
+              <w:jc w:val="center"/>
+              <w:rPr>
+                <w:rFonts w:ascii="Arial" w:hAnsi="Arial" w:cs="Arial"/>
+                <w:sz w:val="18"/>
+                <w:szCs w:val="18"/>
+                <w:lang w:val="es-ES_tradnl"/>
+              </w:rPr>
+            </w:pPr>
+          </w:p>
+        </w:tc>
+        <w:tc>
+          <w:tcPr>
+            <w:tcW w:w="567" w:type="dxa"/>
+            <w:shd w:val="clear" w:color="auto" w:fill="E6E6E6"/>
+            <w:tcPrChange w:id="96" w:author="Sandra Ballen" w:date="2015-05-02T18:44:00Z">
+              <w:tcPr>
+                <w:tcW w:w="567" w:type="dxa"/>
+                <w:shd w:val="clear" w:color="auto" w:fill="E6E6E6"/>
+              </w:tcPr>
+            </w:tcPrChange>
+          </w:tcPr>
+          <w:p>
+            <w:pPr>
+              <w:jc w:val="center"/>
+              <w:rPr>
+                <w:rFonts w:ascii="Arial" w:hAnsi="Arial" w:cs="Arial"/>
+                <w:sz w:val="18"/>
+                <w:szCs w:val="18"/>
+                <w:lang w:val="es-ES_tradnl"/>
+              </w:rPr>
+            </w:pPr>
+            <w:r>
+              <w:rPr>
+                <w:rFonts w:ascii="Arial" w:hAnsi="Arial" w:cs="Arial"/>
+                <w:sz w:val="18"/>
+                <w:szCs w:val="18"/>
+                <w:lang w:val="es-ES_tradnl"/>
+              </w:rPr>
+              <w:t>6</w:t>
+            </w:r>
+          </w:p>
+        </w:tc>
+        <w:tc>
+          <w:tcPr>
+            <w:tcW w:w="3827" w:type="dxa"/>
+            <w:shd w:val="clear" w:color="auto" w:fill="auto"/>
+            <w:tcPrChange w:id="97" w:author="Sandra Ballen" w:date="2015-05-02T18:44:00Z">
+              <w:tcPr>
+                <w:tcW w:w="3827" w:type="dxa"/>
+              </w:tcPr>
+            </w:tcPrChange>
+          </w:tcPr>
+          <w:p>
+            <w:pPr>
+              <w:rPr>
+                <w:rFonts w:ascii="Arial" w:hAnsi="Arial" w:cs="Arial"/>
+                <w:sz w:val="18"/>
+                <w:szCs w:val="18"/>
+                <w:lang w:val="es-ES_tradnl"/>
+              </w:rPr>
+            </w:pPr>
+          </w:p>
+        </w:tc>
+        <w:tc>
+          <w:tcPr>
+            <w:tcW w:w="567" w:type="dxa"/>
+            <w:shd w:val="clear" w:color="auto" w:fill="auto"/>
+            <w:tcPrChange w:id="98" w:author="Sandra Ballen" w:date="2015-05-02T18:44:00Z">
+              <w:tcPr>
+                <w:tcW w:w="567" w:type="dxa"/>
+              </w:tcPr>
+            </w:tcPrChange>
+          </w:tcPr>
+          <w:p>
+            <w:pPr>
+              <w:jc w:val="center"/>
+              <w:rPr>
+                <w:rFonts w:ascii="Arial" w:hAnsi="Arial" w:cs="Arial"/>
+                <w:sz w:val="18"/>
+                <w:szCs w:val="18"/>
+                <w:lang w:val="es-ES_tradnl"/>
+              </w:rPr>
+            </w:pPr>
+          </w:p>
+        </w:tc>
+      </w:tr>
+      <w:tr>
+        <w:tc>
+          <w:tcPr>
+            <w:tcW w:w="534" w:type="dxa"/>
+            <w:shd w:val="clear" w:color="auto" w:fill="E6E6E6"/>
+            <w:tcPrChange w:id="99" w:author="Sandra Ballen" w:date="2015-05-02T18:44:00Z">
+              <w:tcPr>
+                <w:tcW w:w="534" w:type="dxa"/>
+                <w:shd w:val="clear" w:color="auto" w:fill="E6E6E6"/>
+              </w:tcPr>
+            </w:tcPrChange>
+          </w:tcPr>
+          <w:p>
+            <w:pPr>
+              <w:jc w:val="center"/>
+              <w:rPr>
+                <w:rFonts w:ascii="Arial" w:hAnsi="Arial" w:cs="Arial"/>
+                <w:sz w:val="18"/>
+                <w:szCs w:val="18"/>
+                <w:lang w:val="es-ES_tradnl"/>
+              </w:rPr>
+            </w:pPr>
+            <w:r>
+              <w:rPr>
+                <w:rFonts w:ascii="Arial" w:hAnsi="Arial" w:cs="Arial"/>
+                <w:sz w:val="18"/>
+                <w:szCs w:val="18"/>
+                <w:lang w:val="es-ES_tradnl"/>
+              </w:rPr>
+              <w:t>2</w:t>
+            </w:r>
+          </w:p>
+        </w:tc>
+        <w:tc>
+          <w:tcPr>
+            <w:tcW w:w="3685" w:type="dxa"/>
+            <w:shd w:val="clear" w:color="auto" w:fill="auto"/>
+            <w:tcPrChange w:id="100" w:author="Sandra Ballen" w:date="2015-05-02T18:44:00Z">
+              <w:tcPr>
+                <w:tcW w:w="3685" w:type="dxa"/>
+              </w:tcPr>
+            </w:tcPrChange>
+          </w:tcPr>
+          <w:p>
+            <w:pPr>
+              <w:rPr>
+                <w:rFonts w:ascii="Arial" w:hAnsi="Arial" w:cs="Arial"/>
+                <w:sz w:val="18"/>
+                <w:szCs w:val="18"/>
+                <w:lang w:val="es-ES_tradnl"/>
+              </w:rPr>
+            </w:pPr>
           </w:p>
         </w:tc>
         <w:tc>
@@ -4631,7 +4773,7 @@
                 <w:szCs w:val="18"/>
                 <w:lang w:val="es-ES_tradnl"/>
               </w:rPr>
-              <w:t>6</w:t>
+              <w:t>7</w:t>
             </w:r>
           </w:p>
         </w:tc>
@@ -4708,7 +4850,7 @@
                 <w:szCs w:val="18"/>
                 <w:lang w:val="es-ES_tradnl"/>
               </w:rPr>
-              <w:t>2</w:t>
+              <w:t>3</w:t>
             </w:r>
           </w:p>
         </w:tc>
@@ -4783,7 +4925,7 @@
                 <w:szCs w:val="18"/>
                 <w:lang w:val="es-ES_tradnl"/>
               </w:rPr>
-              <w:t>7</w:t>
+              <w:t>8</w:t>
             </w:r>
           </w:p>
         </w:tc>
@@ -4860,7 +5002,7 @@
                 <w:szCs w:val="18"/>
                 <w:lang w:val="es-ES_tradnl"/>
               </w:rPr>
-              <w:t>3</w:t>
+              <w:t>4</w:t>
             </w:r>
           </w:p>
         </w:tc>
@@ -4935,7 +5077,7 @@
                 <w:szCs w:val="18"/>
                 <w:lang w:val="es-ES_tradnl"/>
               </w:rPr>
-              <w:t>8</w:t>
+              <w:t>9</w:t>
             </w:r>
           </w:p>
         </w:tc>
@@ -5012,7 +5154,7 @@
                 <w:szCs w:val="18"/>
                 <w:lang w:val="es-ES_tradnl"/>
               </w:rPr>
-              <w:t>4</w:t>
+              <w:t>5</w:t>
             </w:r>
           </w:p>
         </w:tc>
@@ -5087,158 +5229,6 @@
                 <w:szCs w:val="18"/>
                 <w:lang w:val="es-ES_tradnl"/>
               </w:rPr>
-              <w:t>9</w:t>
-            </w:r>
-          </w:p>
-        </w:tc>
-        <w:tc>
-          <w:tcPr>
-            <w:tcW w:w="3827" w:type="dxa"/>
-            <w:shd w:val="clear" w:color="auto" w:fill="auto"/>
-            <w:tcPrChange w:id="121" w:author="Sandra Ballen" w:date="2015-05-02T18:44:00Z">
-              <w:tcPr>
-                <w:tcW w:w="3827" w:type="dxa"/>
-              </w:tcPr>
-            </w:tcPrChange>
-          </w:tcPr>
-          <w:p>
-            <w:pPr>
-              <w:rPr>
-                <w:rFonts w:ascii="Arial" w:hAnsi="Arial" w:cs="Arial"/>
-                <w:sz w:val="18"/>
-                <w:szCs w:val="18"/>
-                <w:lang w:val="es-ES_tradnl"/>
-              </w:rPr>
-            </w:pPr>
-          </w:p>
-        </w:tc>
-        <w:tc>
-          <w:tcPr>
-            <w:tcW w:w="567" w:type="dxa"/>
-            <w:shd w:val="clear" w:color="auto" w:fill="auto"/>
-            <w:tcPrChange w:id="122" w:author="Sandra Ballen" w:date="2015-05-02T18:44:00Z">
-              <w:tcPr>
-                <w:tcW w:w="567" w:type="dxa"/>
-              </w:tcPr>
-            </w:tcPrChange>
-          </w:tcPr>
-          <w:p>
-            <w:pPr>
-              <w:jc w:val="center"/>
-              <w:rPr>
-                <w:rFonts w:ascii="Arial" w:hAnsi="Arial" w:cs="Arial"/>
-                <w:sz w:val="18"/>
-                <w:szCs w:val="18"/>
-                <w:lang w:val="es-ES_tradnl"/>
-              </w:rPr>
-            </w:pPr>
-          </w:p>
-        </w:tc>
-      </w:tr>
-      <w:tr>
-        <w:tc>
-          <w:tcPr>
-            <w:tcW w:w="534" w:type="dxa"/>
-            <w:shd w:val="clear" w:color="auto" w:fill="E6E6E6"/>
-            <w:tcPrChange w:id="123" w:author="Sandra Ballen" w:date="2015-05-02T18:44:00Z">
-              <w:tcPr>
-                <w:tcW w:w="534" w:type="dxa"/>
-                <w:shd w:val="clear" w:color="auto" w:fill="E6E6E6"/>
-              </w:tcPr>
-            </w:tcPrChange>
-          </w:tcPr>
-          <w:p>
-            <w:pPr>
-              <w:jc w:val="center"/>
-              <w:rPr>
-                <w:rFonts w:ascii="Arial" w:hAnsi="Arial" w:cs="Arial"/>
-                <w:sz w:val="18"/>
-                <w:szCs w:val="18"/>
-                <w:lang w:val="es-ES_tradnl"/>
-              </w:rPr>
-            </w:pPr>
-            <w:r>
-              <w:rPr>
-                <w:rFonts w:ascii="Arial" w:hAnsi="Arial" w:cs="Arial"/>
-                <w:sz w:val="18"/>
-                <w:szCs w:val="18"/>
-                <w:lang w:val="es-ES_tradnl"/>
-              </w:rPr>
-              <w:t>5</w:t>
-            </w:r>
-          </w:p>
-        </w:tc>
-        <w:tc>
-          <w:tcPr>
-            <w:tcW w:w="3685" w:type="dxa"/>
-            <w:shd w:val="clear" w:color="auto" w:fill="auto"/>
-            <w:tcPrChange w:id="124" w:author="Sandra Ballen" w:date="2015-05-02T18:44:00Z">
-              <w:tcPr>
-                <w:tcW w:w="3685" w:type="dxa"/>
-              </w:tcPr>
-            </w:tcPrChange>
-          </w:tcPr>
-          <w:p>
-            <w:pPr>
-              <w:rPr>
-                <w:rFonts w:ascii="Arial" w:hAnsi="Arial" w:cs="Arial"/>
-                <w:sz w:val="18"/>
-                <w:szCs w:val="18"/>
-                <w:lang w:val="es-ES_tradnl"/>
-              </w:rPr>
-            </w:pPr>
-          </w:p>
-        </w:tc>
-        <w:tc>
-          <w:tcPr>
-            <w:tcW w:w="567" w:type="dxa"/>
-            <w:shd w:val="clear" w:color="auto" w:fill="auto"/>
-            <w:tcPrChange w:id="125" w:author="Sandra Ballen" w:date="2015-05-02T18:44:00Z">
-              <w:tcPr>
-                <w:tcW w:w="567" w:type="dxa"/>
-              </w:tcPr>
-            </w:tcPrChange>
-          </w:tcPr>
-          <w:p>
-            <w:pPr>
-              <w:jc w:val="center"/>
-              <w:rPr>
-                <w:rFonts w:ascii="Arial" w:hAnsi="Arial" w:cs="Arial"/>
-                <w:sz w:val="18"/>
-                <w:szCs w:val="18"/>
-                <w:lang w:val="es-ES_tradnl"/>
-              </w:rPr>
-            </w:pPr>
-          </w:p>
-        </w:tc>
-        <w:tc>
-          <w:tcPr>
-            <w:tcW w:w="567" w:type="dxa"/>
-            <w:shd w:val="clear" w:color="auto" w:fill="E6E6E6"/>
-            <w:tcPrChange w:id="126" w:author="Sandra Ballen" w:date="2015-05-02T18:44:00Z">
-              <w:tcPr>
-                <w:tcW w:w="567" w:type="dxa"/>
-                <w:shd w:val="clear" w:color="auto" w:fill="E6E6E6"/>
-              </w:tcPr>
-            </w:tcPrChange>
-          </w:tcPr>
-          <w:p>
-            <w:pPr>
-              <w:jc w:val="center"/>
-              <w:rPr>
-                <w:rFonts w:ascii="Arial" w:hAnsi="Arial" w:cs="Arial"/>
-                <w:sz w:val="18"/>
-                <w:szCs w:val="18"/>
-                <w:lang w:val="es-ES_tradnl"/>
-              </w:rPr>
-            </w:pPr>
-            <w:r>
-              <w:rPr>
-                <w:rFonts w:ascii="Arial" w:hAnsi="Arial" w:cs="Arial"/>
-                <w:sz w:val="18"/>
-                <w:szCs w:val="18"/>
-                <w:lang w:val="es-ES_tradnl"/>
-              </w:rPr>
               <w:t>10</w:t>
             </w:r>
           </w:p>
@@ -5247,7 +5237,7 @@
           <w:tcPr>
             <w:tcW w:w="3827" w:type="dxa"/>
             <w:shd w:val="clear" w:color="auto" w:fill="auto"/>
-            <w:tcPrChange w:id="127" w:author="Sandra Ballen" w:date="2015-05-02T18:44:00Z">
+            <w:tcPrChange w:id="121" w:author="Sandra Ballen" w:date="2015-05-02T18:44:00Z">
               <w:tcPr>
                 <w:tcW w:w="3827" w:type="dxa"/>
               </w:tcPr>
@@ -5268,7 +5258,7 @@
           <w:tcPr>
             <w:tcW w:w="567" w:type="dxa"/>
             <w:shd w:val="clear" w:color="auto" w:fill="auto"/>
-            <w:tcPrChange w:id="128" w:author="Sandra Ballen" w:date="2015-05-02T18:44:00Z">
+            <w:tcPrChange w:id="122" w:author="Sandra Ballen" w:date="2015-05-02T18:44:00Z">
               <w:tcPr>
                 <w:tcW w:w="567" w:type="dxa"/>
               </w:tcPr>
@@ -5310,7 +5300,7 @@
           <w:insideV w:val="single" w:sz="4" w:space="0" w:color="auto"/>
         </w:tblBorders>
         <w:tblLook w:val="04A0" w:firstRow="1" w:lastRow="0" w:firstColumn="1" w:lastColumn="0" w:noHBand="0" w:noVBand="1"/>
-        <w:tblPrChange w:id="129" w:author="Sandra Ballen" w:date="2015-05-02T18:44:00Z">
+        <w:tblPrChange w:id="123" w:author="Sandra Ballen" w:date="2015-05-02T18:44:00Z">
           <w:tblPr>
             <w:tblStyle w:val="Tablaconcuadrcula"/>
             <w:tblW w:w="0" w:type="auto"/>
@@ -5325,7 +5315,7 @@
         <w:gridCol w:w="426"/>
         <w:gridCol w:w="2409"/>
         <w:gridCol w:w="484"/>
-        <w:tblGridChange w:id="130">
+        <w:tblGridChange w:id="124">
           <w:tblGrid>
             <w:gridCol w:w="2093"/>
             <w:gridCol w:w="480"/>
@@ -5346,7 +5336,7 @@
               <w:bottom w:val="nil"/>
             </w:tcBorders>
             <w:shd w:val="clear" w:color="auto" w:fill="auto"/>
-            <w:tcPrChange w:id="131" w:author="Sandra Ballen" w:date="2015-05-02T18:44:00Z">
+            <w:tcPrChange w:id="125" w:author="Sandra Ballen" w:date="2015-05-02T18:44:00Z">
               <w:tcPr>
                 <w:tcW w:w="2093" w:type="dxa"/>
                 <w:tcBorders>
@@ -5383,7 +5373,7 @@
           <w:tcPr>
             <w:tcW w:w="480" w:type="dxa"/>
             <w:shd w:val="clear" w:color="auto" w:fill="auto"/>
-            <w:tcPrChange w:id="132" w:author="Sandra Ballen" w:date="2015-05-02T18:44:00Z">
+            <w:tcPrChange w:id="126" w:author="Sandra Ballen" w:date="2015-05-02T18:44:00Z">
               <w:tcPr>
                 <w:tcW w:w="480" w:type="dxa"/>
               </w:tcPr>
@@ -5418,7 +5408,7 @@
               <w:bottom w:val="nil"/>
             </w:tcBorders>
             <w:shd w:val="clear" w:color="auto" w:fill="auto"/>
-            <w:tcPrChange w:id="133" w:author="Sandra Ballen" w:date="2015-05-02T18:44:00Z">
+            <w:tcPrChange w:id="127" w:author="Sandra Ballen" w:date="2015-05-02T18:44:00Z">
               <w:tcPr>
                 <w:tcW w:w="2071" w:type="dxa"/>
                 <w:tcBorders>
@@ -5455,7 +5445,7 @@
           <w:tcPr>
             <w:tcW w:w="426" w:type="dxa"/>
             <w:shd w:val="clear" w:color="auto" w:fill="auto"/>
-            <w:tcPrChange w:id="134" w:author="Sandra Ballen" w:date="2015-05-02T18:44:00Z">
+            <w:tcPrChange w:id="128" w:author="Sandra Ballen" w:date="2015-05-02T18:44:00Z">
               <w:tcPr>
                 <w:tcW w:w="426" w:type="dxa"/>
               </w:tcPr>
@@ -5481,7 +5471,7 @@
               <w:bottom w:val="nil"/>
             </w:tcBorders>
             <w:shd w:val="clear" w:color="auto" w:fill="auto"/>
-            <w:tcPrChange w:id="135" w:author="Sandra Ballen" w:date="2015-05-02T18:44:00Z">
+            <w:tcPrChange w:id="129" w:author="Sandra Ballen" w:date="2015-05-02T18:44:00Z">
               <w:tcPr>
                 <w:tcW w:w="2409" w:type="dxa"/>
                 <w:tcBorders>
@@ -5518,7 +5508,7 @@
           <w:tcPr>
             <w:tcW w:w="484" w:type="dxa"/>
             <w:shd w:val="clear" w:color="auto" w:fill="auto"/>
-            <w:tcPrChange w:id="136" w:author="Sandra Ballen" w:date="2015-05-02T18:44:00Z">
+            <w:tcPrChange w:id="130" w:author="Sandra Ballen" w:date="2015-05-02T18:44:00Z">
               <w:tcPr>
                 <w:tcW w:w="484" w:type="dxa"/>
               </w:tcPr>
@@ -5943,7 +5933,7 @@
       <w:pPr>
         <w:ind w:left="567"/>
         <w:rPr>
-          <w:del w:id="137" w:author="Sandra Ballen" w:date="2015-05-02T18:44:00Z"/>
+          <w:del w:id="131" w:author="Sandra Ballen" w:date="2015-05-02T18:44:00Z"/>
           <w:rFonts w:ascii="Arial" w:hAnsi="Arial" w:cs="Arial"/>
           <w:sz w:val="18"/>
           <w:szCs w:val="18"/>
@@ -5955,7 +5945,7 @@
           <m:f>
             <m:fPr>
               <m:ctrlPr>
-                <w:del w:id="138" w:author="Sandra Ballen" w:date="2015-05-02T18:44:00Z">
+                <w:del w:id="132" w:author="Sandra Ballen" w:date="2015-05-02T18:44:00Z">
                   <w:rPr>
                     <w:rFonts w:ascii="Cambria Math" w:hAnsi="Cambria Math" w:cs="Arial"/>
                     <w:i/>
@@ -5967,6 +5957,95 @@
               </m:ctrlPr>
             </m:fPr>
             <m:num>
+              <m:d>
+                <m:dPr>
+                  <m:ctrlPr>
+                    <w:del w:id="133" w:author="Sandra Ballen" w:date="2015-05-02T18:44:00Z">
+                      <w:rPr>
+                        <w:rFonts w:ascii="Cambria Math" w:hAnsi="Cambria Math" w:cs="Arial"/>
+                        <w:i/>
+                        <w:sz w:val="18"/>
+                        <w:szCs w:val="18"/>
+                        <w:lang w:val="es-ES_tradnl"/>
+                      </w:rPr>
+                    </w:del>
+                  </m:ctrlPr>
+                </m:dPr>
+                <m:e>
+                  <w:del w:id="134" w:author="Sandra Ballen" w:date="2015-05-02T18:44:00Z">
+                    <m:r>
+                      <w:rPr>
+                        <w:rFonts w:ascii="Cambria Math" w:hAnsi="Cambria Math"/>
+                        <w:sz w:val="18"/>
+                        <w:szCs w:val="18"/>
+                        <w:lang w:val="es-ES_tradnl"/>
+                      </w:rPr>
+                      <m:t>‒</m:t>
+                    </m:r>
+                    <m:r>
+                      <w:rPr>
+                        <w:rFonts w:ascii="Cambria Math" w:hAnsi="Cambria Math" w:cs="Arial"/>
+                        <w:sz w:val="18"/>
+                        <w:szCs w:val="18"/>
+                        <w:lang w:val="es-ES_tradnl"/>
+                      </w:rPr>
+                      <m:t>4</m:t>
+                    </m:r>
+                  </w:del>
+                </m:e>
+              </m:d>
+              <w:del w:id="135" w:author="Sandra Ballen" w:date="2015-05-02T18:44:00Z">
+                <m:r>
+                  <w:rPr>
+                    <w:rFonts w:ascii="Cambria Math" w:hAnsi="Cambria Math" w:cs="Arial"/>
+                    <w:sz w:val="18"/>
+                    <w:szCs w:val="18"/>
+                    <w:lang w:val="es-ES_tradnl"/>
+                  </w:rPr>
+                  <m:t>·</m:t>
+                </m:r>
+              </w:del>
+              <m:d>
+                <m:dPr>
+                  <m:ctrlPr>
+                    <w:del w:id="136" w:author="Sandra Ballen" w:date="2015-05-02T18:44:00Z">
+                      <w:rPr>
+                        <w:rFonts w:ascii="Cambria Math" w:hAnsi="Cambria Math" w:cs="Arial"/>
+                        <w:i/>
+                        <w:sz w:val="18"/>
+                        <w:szCs w:val="18"/>
+                        <w:lang w:val="es-ES_tradnl"/>
+                      </w:rPr>
+                    </w:del>
+                  </m:ctrlPr>
+                </m:dPr>
+                <m:e>
+                  <w:del w:id="137" w:author="Sandra Ballen" w:date="2015-05-02T18:44:00Z">
+                    <m:r>
+                      <w:rPr>
+                        <w:rFonts w:ascii="Cambria Math" w:hAnsi="Cambria Math"/>
+                        <w:sz w:val="18"/>
+                        <w:szCs w:val="18"/>
+                        <w:lang w:val="es-ES_tradnl"/>
+                      </w:rPr>
+                      <m:t>‒5</m:t>
+                    </m:r>
+                  </w:del>
+                </m:e>
+              </m:d>
+              <w:del w:id="138" w:author="Sandra Ballen" w:date="2015-05-02T18:44:00Z">
+                <m:r>
+                  <w:rPr>
+                    <w:rFonts w:ascii="Cambria Math" w:hAnsi="Cambria Math" w:cs="Arial"/>
+                    <w:sz w:val="18"/>
+                    <w:szCs w:val="18"/>
+                    <w:lang w:val="es-ES_tradnl"/>
+                  </w:rPr>
+                  <m:t>·6</m:t>
+                </m:r>
+              </w:del>
+            </m:num>
+            <m:den>
               <m:d>
                 <m:dPr>
                   <m:ctrlPr>
@@ -5985,21 +6064,12 @@
                   <w:del w:id="140" w:author="Sandra Ballen" w:date="2015-05-02T18:44:00Z">
                     <m:r>
                       <w:rPr>
-                        <w:rFonts w:ascii="Cambria Math" w:hAnsi="Cambria Math"/>
-                        <w:sz w:val="18"/>
-                        <w:szCs w:val="18"/>
-                        <w:lang w:val="es-ES_tradnl"/>
-                      </w:rPr>
-                      <m:t>‒</m:t>
-                    </m:r>
-                    <m:r>
-                      <w:rPr>
                         <w:rFonts w:ascii="Cambria Math" w:hAnsi="Cambria Math" w:cs="Arial"/>
                         <w:sz w:val="18"/>
                         <w:szCs w:val="18"/>
                         <w:lang w:val="es-ES_tradnl"/>
                       </w:rPr>
-                      <m:t>4</m:t>
+                      <m:t>-3</m:t>
                     </m:r>
                   </w:del>
                 </m:e>
@@ -6038,12 +6108,245 @@
                         <w:szCs w:val="18"/>
                         <w:lang w:val="es-ES_tradnl"/>
                       </w:rPr>
+                      <m:t>‒</m:t>
+                    </m:r>
+                    <m:r>
+                      <w:rPr>
+                        <w:rFonts w:ascii="Cambria Math" w:hAnsi="Cambria Math" w:cs="Arial"/>
+                        <w:sz w:val="18"/>
+                        <w:szCs w:val="18"/>
+                        <w:lang w:val="es-ES_tradnl"/>
+                      </w:rPr>
+                      <m:t>10</m:t>
+                    </m:r>
+                  </w:del>
+                </m:e>
+              </m:d>
+              <w:del w:id="144" w:author="Sandra Ballen" w:date="2015-05-02T18:44:00Z">
+                <m:r>
+                  <w:rPr>
+                    <w:rFonts w:ascii="Cambria Math" w:hAnsi="Cambria Math" w:cs="Arial"/>
+                    <w:sz w:val="18"/>
+                    <w:szCs w:val="18"/>
+                    <w:lang w:val="es-ES_tradnl"/>
+                  </w:rPr>
+                  <m:t>·(2)</m:t>
+                </m:r>
+              </w:del>
+            </m:den>
+          </m:f>
+        </m:oMath>
+      </m:oMathPara>
+    </w:p>
+    <w:p>
+      <w:pPr>
+        <w:ind w:left="567"/>
+        <w:rPr>
+          <w:rFonts w:ascii="Arial" w:hAnsi="Arial" w:cs="Arial"/>
+          <w:sz w:val="18"/>
+          <w:szCs w:val="18"/>
+          <w:lang w:val="es-ES_tradnl"/>
+        </w:rPr>
+      </w:pPr>
+      <w:r>
+        <w:rPr>
+          <w:rFonts w:ascii="Arial" w:hAnsi="Arial" w:cs="Arial"/>
+          <w:sz w:val="18"/>
+          <w:szCs w:val="18"/>
+          <w:lang w:val="es-ES_tradnl"/>
+        </w:rPr>
+        <w:t>MA_07_02_REC200_IMG03</w:t>
+      </w:r>
+      <w:r>
+        <w:rPr>
+          <w:rFonts w:ascii="Arial" w:hAnsi="Arial" w:cs="Arial"/>
+          <w:sz w:val="18"/>
+          <w:szCs w:val="18"/>
+          <w:lang w:val="es-ES_tradnl"/>
+        </w:rPr>
+        <w:t>n</w:t>
+      </w:r>
+    </w:p>
+    <w:p>
+      <w:pPr>
+        <w:ind w:left="567"/>
+        <w:rPr>
+          <w:rFonts w:ascii="Arial" w:hAnsi="Arial" w:cs="Arial"/>
+          <w:sz w:val="18"/>
+          <w:szCs w:val="18"/>
+          <w:lang w:val="es-ES_tradnl"/>
+        </w:rPr>
+      </w:pPr>
+    </w:p>
+    <w:p>
+      <w:pPr>
+        <w:ind w:left="426"/>
+        <w:rPr>
+          <w:rFonts w:ascii="Arial" w:hAnsi="Arial" w:cs="Arial"/>
+          <w:sz w:val="18"/>
+          <w:szCs w:val="18"/>
+          <w:lang w:val="es-ES_tradnl"/>
+        </w:rPr>
+      </w:pPr>
+      <w:r>
+        <w:rPr>
+          <w:rFonts w:ascii="Arial" w:hAnsi="Arial" w:cs="Arial"/>
+          <w:b/>
+          <w:color w:val="FF0000"/>
+          <w:sz w:val="18"/>
+          <w:szCs w:val="18"/>
+          <w:lang w:val="es-ES_tradnl"/>
+        </w:rPr>
+        <w:t xml:space="preserve">* </w:t>
+      </w:r>
+      <w:r>
+        <w:rPr>
+          <w:rFonts w:ascii="Arial" w:hAnsi="Arial" w:cs="Arial"/>
+          <w:sz w:val="18"/>
+          <w:szCs w:val="18"/>
+          <w:highlight w:val="yellow"/>
+          <w:lang w:val="es-ES_tradnl"/>
+        </w:rPr>
+        <w:t xml:space="preserve">Imagen amplificada </w:t>
+      </w:r>
+      <w:r>
+        <w:rPr>
+          <w:rFonts w:ascii="Arial" w:hAnsi="Arial" w:cs="Arial"/>
+          <w:b/>
+          <w:sz w:val="18"/>
+          <w:szCs w:val="18"/>
+          <w:highlight w:val="yellow"/>
+          <w:lang w:val="es-ES_tradnl"/>
+        </w:rPr>
+        <w:t>opcional</w:t>
+      </w:r>
+      <w:r>
+        <w:rPr>
+          <w:rFonts w:ascii="Arial" w:hAnsi="Arial" w:cs="Arial"/>
+          <w:sz w:val="18"/>
+          <w:szCs w:val="18"/>
+          <w:highlight w:val="yellow"/>
+          <w:lang w:val="es-ES_tradnl"/>
+        </w:rPr>
+        <w:t xml:space="preserve"> (codificado ejemplo, CN_07_04_REC10_IMG02a)</w:t>
+      </w:r>
+    </w:p>
+    <w:p>
+      <w:pPr>
+        <w:ind w:left="426"/>
+        <w:rPr>
+          <w:rFonts w:ascii="Arial" w:hAnsi="Arial" w:cs="Arial"/>
+          <w:sz w:val="18"/>
+          <w:szCs w:val="18"/>
+          <w:lang w:val="es-ES_tradnl"/>
+        </w:rPr>
+      </w:pPr>
+    </w:p>
+    <w:p>
+      <w:pPr>
+        <w:ind w:left="567"/>
+        <w:rPr>
+          <w:del w:id="145" w:author="Sandra Ballen" w:date="2015-05-02T18:44:00Z"/>
+          <w:rFonts w:ascii="Arial" w:hAnsi="Arial" w:cs="Arial"/>
+          <w:sz w:val="18"/>
+          <w:szCs w:val="18"/>
+          <w:lang w:val="es-ES_tradnl"/>
+        </w:rPr>
+      </w:pPr>
+      <m:oMathPara>
+        <m:oMath>
+          <m:f>
+            <m:fPr>
+              <m:ctrlPr>
+                <w:del w:id="146" w:author="Sandra Ballen" w:date="2015-05-02T18:44:00Z">
+                  <w:rPr>
+                    <w:rFonts w:ascii="Cambria Math" w:hAnsi="Cambria Math" w:cs="Arial"/>
+                    <w:i/>
+                    <w:sz w:val="18"/>
+                    <w:szCs w:val="18"/>
+                    <w:lang w:val="es-ES_tradnl"/>
+                  </w:rPr>
+                </w:del>
+              </m:ctrlPr>
+            </m:fPr>
+            <m:num>
+              <m:d>
+                <m:dPr>
+                  <m:ctrlPr>
+                    <w:del w:id="147" w:author="Sandra Ballen" w:date="2015-05-02T18:44:00Z">
+                      <w:rPr>
+                        <w:rFonts w:ascii="Cambria Math" w:hAnsi="Cambria Math" w:cs="Arial"/>
+                        <w:i/>
+                        <w:sz w:val="18"/>
+                        <w:szCs w:val="18"/>
+                        <w:lang w:val="es-ES_tradnl"/>
+                      </w:rPr>
+                    </w:del>
+                  </m:ctrlPr>
+                </m:dPr>
+                <m:e>
+                  <w:del w:id="148" w:author="Sandra Ballen" w:date="2015-05-02T18:44:00Z">
+                    <m:r>
+                      <w:rPr>
+                        <w:rFonts w:ascii="Cambria Math" w:hAnsi="Cambria Math"/>
+                        <w:sz w:val="18"/>
+                        <w:szCs w:val="18"/>
+                        <w:lang w:val="es-ES_tradnl"/>
+                      </w:rPr>
+                      <m:t>‒</m:t>
+                    </m:r>
+                    <m:r>
+                      <w:rPr>
+                        <w:rFonts w:ascii="Cambria Math" w:hAnsi="Cambria Math" w:cs="Arial"/>
+                        <w:sz w:val="18"/>
+                        <w:szCs w:val="18"/>
+                        <w:lang w:val="es-ES_tradnl"/>
+                      </w:rPr>
+                      <m:t>4</m:t>
+                    </m:r>
+                  </w:del>
+                </m:e>
+              </m:d>
+              <w:del w:id="149" w:author="Sandra Ballen" w:date="2015-05-02T18:44:00Z">
+                <m:r>
+                  <w:rPr>
+                    <w:rFonts w:ascii="Cambria Math" w:hAnsi="Cambria Math" w:cs="Arial"/>
+                    <w:sz w:val="18"/>
+                    <w:szCs w:val="18"/>
+                    <w:lang w:val="es-ES_tradnl"/>
+                  </w:rPr>
+                  <m:t>·</m:t>
+                </m:r>
+              </w:del>
+              <m:d>
+                <m:dPr>
+                  <m:ctrlPr>
+                    <w:del w:id="150" w:author="Sandra Ballen" w:date="2015-05-02T18:44:00Z">
+                      <w:rPr>
+                        <w:rFonts w:ascii="Cambria Math" w:hAnsi="Cambria Math" w:cs="Arial"/>
+                        <w:i/>
+                        <w:sz w:val="18"/>
+                        <w:szCs w:val="18"/>
+                        <w:lang w:val="es-ES_tradnl"/>
+                      </w:rPr>
+                    </w:del>
+                  </m:ctrlPr>
+                </m:dPr>
+                <m:e>
+                  <w:del w:id="151" w:author="Sandra Ballen" w:date="2015-05-02T18:44:00Z">
+                    <m:r>
+                      <w:rPr>
+                        <w:rFonts w:ascii="Cambria Math" w:hAnsi="Cambria Math"/>
+                        <w:sz w:val="18"/>
+                        <w:szCs w:val="18"/>
+                        <w:lang w:val="es-ES_tradnl"/>
+                      </w:rPr>
                       <m:t>‒5</m:t>
                     </m:r>
                   </w:del>
                 </m:e>
               </m:d>
-              <w:del w:id="144" w:author="Sandra Ballen" w:date="2015-05-02T18:44:00Z">
+              <w:del w:id="152" w:author="Sandra Ballen" w:date="2015-05-02T18:44:00Z">
                 <m:r>
                   <w:rPr>
                     <w:rFonts w:ascii="Cambria Math" w:hAnsi="Cambria Math" w:cs="Arial"/>
@@ -6059,7 +6362,7 @@
               <m:d>
                 <m:dPr>
                   <m:ctrlPr>
-                    <w:del w:id="145" w:author="Sandra Ballen" w:date="2015-05-02T18:44:00Z">
+                    <w:del w:id="153" w:author="Sandra Ballen" w:date="2015-05-02T18:44:00Z">
                       <w:rPr>
                         <w:rFonts w:ascii="Cambria Math" w:hAnsi="Cambria Math" w:cs="Arial"/>
                         <w:i/>
@@ -6071,7 +6374,7 @@
                   </m:ctrlPr>
                 </m:dPr>
                 <m:e>
-                  <w:del w:id="146" w:author="Sandra Ballen" w:date="2015-05-02T18:44:00Z">
+                  <w:del w:id="154" w:author="Sandra Ballen" w:date="2015-05-02T18:44:00Z">
                     <m:r>
                       <w:rPr>
                         <w:rFonts w:ascii="Cambria Math" w:hAnsi="Cambria Math" w:cs="Arial"/>
@@ -6084,7 +6387,7 @@
                   </w:del>
                 </m:e>
               </m:d>
-              <w:del w:id="147" w:author="Sandra Ballen" w:date="2015-05-02T18:44:00Z">
+              <w:del w:id="155" w:author="Sandra Ballen" w:date="2015-05-02T18:44:00Z">
                 <m:r>
                   <w:rPr>
                     <w:rFonts w:ascii="Cambria Math" w:hAnsi="Cambria Math" w:cs="Arial"/>
@@ -6098,7 +6401,7 @@
               <m:d>
                 <m:dPr>
                   <m:ctrlPr>
-                    <w:del w:id="148" w:author="Sandra Ballen" w:date="2015-05-02T18:44:00Z">
+                    <w:del w:id="156" w:author="Sandra Ballen" w:date="2015-05-02T18:44:00Z">
                       <w:rPr>
                         <w:rFonts w:ascii="Cambria Math" w:hAnsi="Cambria Math" w:cs="Arial"/>
                         <w:i/>
@@ -6110,7 +6413,7 @@
                   </m:ctrlPr>
                 </m:dPr>
                 <m:e>
-                  <w:del w:id="149" w:author="Sandra Ballen" w:date="2015-05-02T18:44:00Z">
+                  <w:del w:id="157" w:author="Sandra Ballen" w:date="2015-05-02T18:44:00Z">
                     <m:r>
                       <w:rPr>
                         <w:rFonts w:ascii="Cambria Math" w:hAnsi="Cambria Math"/>
@@ -6132,7 +6435,7 @@
                   </w:del>
                 </m:e>
               </m:d>
-              <w:del w:id="150" w:author="Sandra Ballen" w:date="2015-05-02T18:44:00Z">
+              <w:del w:id="158" w:author="Sandra Ballen" w:date="2015-05-02T18:44:00Z">
                 <m:r>
                   <w:rPr>
                     <w:rFonts w:ascii="Cambria Math" w:hAnsi="Cambria Math" w:cs="Arial"/>
@@ -6152,331 +6455,21 @@
       <w:pPr>
         <w:ind w:left="567"/>
         <w:rPr>
-          <w:ins w:id="151" w:author="Sandra Ballen" w:date="2015-05-02T18:44:00Z"/>
-          <w:rFonts w:ascii="Arial" w:hAnsi="Arial" w:cs="Arial"/>
-          <w:sz w:val="18"/>
-          <w:szCs w:val="18"/>
-          <w:lang w:val="es-ES_tradnl"/>
-        </w:rPr>
-      </w:pPr>
-      <w:ins w:id="152" w:author="Sandra Ballen" w:date="2015-05-02T18:44:00Z">
-        <w:r>
-          <w:rPr>
-            <w:rFonts w:ascii="Arial" w:hAnsi="Arial" w:cs="Arial"/>
-            <w:sz w:val="18"/>
-            <w:szCs w:val="18"/>
-            <w:lang w:val="es-ES_tradnl"/>
-          </w:rPr>
-          <w:t>&lt;&lt;MA_07_02_185.gif&gt;&gt;</w:t>
-        </w:r>
-      </w:ins>
-    </w:p>
-    <w:p>
-      <w:pPr>
-        <w:ind w:left="567"/>
-        <w:rPr>
-          <w:rFonts w:ascii="Arial" w:hAnsi="Arial" w:cs="Arial"/>
-          <w:sz w:val="18"/>
-          <w:szCs w:val="18"/>
-          <w:lang w:val="es-ES_tradnl"/>
-        </w:rPr>
-      </w:pPr>
-    </w:p>
-    <w:p>
-      <w:pPr>
-        <w:ind w:left="426"/>
-        <w:rPr>
-          <w:rFonts w:ascii="Arial" w:hAnsi="Arial" w:cs="Arial"/>
-          <w:sz w:val="18"/>
-          <w:szCs w:val="18"/>
-          <w:lang w:val="es-ES_tradnl"/>
-        </w:rPr>
-      </w:pPr>
-      <w:r>
-        <w:rPr>
-          <w:rFonts w:ascii="Arial" w:hAnsi="Arial" w:cs="Arial"/>
-          <w:b/>
-          <w:color w:val="FF0000"/>
-          <w:sz w:val="18"/>
-          <w:szCs w:val="18"/>
-          <w:lang w:val="es-ES_tradnl"/>
-        </w:rPr>
-        <w:t xml:space="preserve">* </w:t>
-      </w:r>
-      <w:r>
-        <w:rPr>
-          <w:rFonts w:ascii="Arial" w:hAnsi="Arial" w:cs="Arial"/>
-          <w:sz w:val="18"/>
-          <w:szCs w:val="18"/>
-          <w:highlight w:val="yellow"/>
-          <w:lang w:val="es-ES_tradnl"/>
-        </w:rPr>
-        <w:t xml:space="preserve">Imagen amplificada </w:t>
-      </w:r>
-      <w:r>
-        <w:rPr>
-          <w:rFonts w:ascii="Arial" w:hAnsi="Arial" w:cs="Arial"/>
-          <w:b/>
-          <w:sz w:val="18"/>
-          <w:szCs w:val="18"/>
-          <w:highlight w:val="yellow"/>
-          <w:lang w:val="es-ES_tradnl"/>
-        </w:rPr>
-        <w:t>opcional</w:t>
-      </w:r>
-      <w:r>
-        <w:rPr>
-          <w:rFonts w:ascii="Arial" w:hAnsi="Arial" w:cs="Arial"/>
-          <w:sz w:val="18"/>
-          <w:szCs w:val="18"/>
-          <w:highlight w:val="yellow"/>
-          <w:lang w:val="es-ES_tradnl"/>
-        </w:rPr>
-        <w:t xml:space="preserve"> (codificado ejemplo, CN_07_04_REC10_IMG02a)</w:t>
-      </w:r>
-    </w:p>
-    <w:p>
-      <w:pPr>
-        <w:ind w:left="426"/>
-        <w:rPr>
-          <w:rFonts w:ascii="Arial" w:hAnsi="Arial" w:cs="Arial"/>
-          <w:sz w:val="18"/>
-          <w:szCs w:val="18"/>
-          <w:lang w:val="es-ES_tradnl"/>
-        </w:rPr>
-      </w:pPr>
-    </w:p>
-    <w:p>
-      <w:pPr>
-        <w:ind w:left="567"/>
-        <w:rPr>
-          <w:del w:id="153" w:author="Sandra Ballen" w:date="2015-05-02T18:44:00Z"/>
-          <w:rFonts w:ascii="Arial" w:hAnsi="Arial" w:cs="Arial"/>
-          <w:sz w:val="18"/>
-          <w:szCs w:val="18"/>
-          <w:lang w:val="es-ES_tradnl"/>
-        </w:rPr>
-      </w:pPr>
-      <m:oMathPara>
-        <m:oMath>
-          <m:f>
-            <m:fPr>
-              <m:ctrlPr>
-                <w:del w:id="154" w:author="Sandra Ballen" w:date="2015-05-02T18:44:00Z">
-                  <w:rPr>
-                    <w:rFonts w:ascii="Cambria Math" w:hAnsi="Cambria Math" w:cs="Arial"/>
-                    <w:i/>
-                    <w:sz w:val="18"/>
-                    <w:szCs w:val="18"/>
-                    <w:lang w:val="es-ES_tradnl"/>
-                  </w:rPr>
-                </w:del>
-              </m:ctrlPr>
-            </m:fPr>
-            <m:num>
-              <m:d>
-                <m:dPr>
-                  <m:ctrlPr>
-                    <w:del w:id="155" w:author="Sandra Ballen" w:date="2015-05-02T18:44:00Z">
-                      <w:rPr>
-                        <w:rFonts w:ascii="Cambria Math" w:hAnsi="Cambria Math" w:cs="Arial"/>
-                        <w:i/>
-                        <w:sz w:val="18"/>
-                        <w:szCs w:val="18"/>
-                        <w:lang w:val="es-ES_tradnl"/>
-                      </w:rPr>
-                    </w:del>
-                  </m:ctrlPr>
-                </m:dPr>
-                <m:e>
-                  <w:del w:id="156" w:author="Sandra Ballen" w:date="2015-05-02T18:44:00Z">
-                    <m:r>
-                      <w:rPr>
-                        <w:rFonts w:ascii="Cambria Math" w:hAnsi="Cambria Math"/>
-                        <w:sz w:val="18"/>
-                        <w:szCs w:val="18"/>
-                        <w:lang w:val="es-ES_tradnl"/>
-                      </w:rPr>
-                      <m:t>‒</m:t>
-                    </m:r>
-                    <m:r>
-                      <w:rPr>
-                        <w:rFonts w:ascii="Cambria Math" w:hAnsi="Cambria Math" w:cs="Arial"/>
-                        <w:sz w:val="18"/>
-                        <w:szCs w:val="18"/>
-                        <w:lang w:val="es-ES_tradnl"/>
-                      </w:rPr>
-                      <m:t>4</m:t>
-                    </m:r>
-                  </w:del>
-                </m:e>
-              </m:d>
-              <w:del w:id="157" w:author="Sandra Ballen" w:date="2015-05-02T18:44:00Z">
-                <m:r>
-                  <w:rPr>
-                    <w:rFonts w:ascii="Cambria Math" w:hAnsi="Cambria Math" w:cs="Arial"/>
-                    <w:sz w:val="18"/>
-                    <w:szCs w:val="18"/>
-                    <w:lang w:val="es-ES_tradnl"/>
-                  </w:rPr>
-                  <m:t>·</m:t>
-                </m:r>
-              </w:del>
-              <m:d>
-                <m:dPr>
-                  <m:ctrlPr>
-                    <w:del w:id="158" w:author="Sandra Ballen" w:date="2015-05-02T18:44:00Z">
-                      <w:rPr>
-                        <w:rFonts w:ascii="Cambria Math" w:hAnsi="Cambria Math" w:cs="Arial"/>
-                        <w:i/>
-                        <w:sz w:val="18"/>
-                        <w:szCs w:val="18"/>
-                        <w:lang w:val="es-ES_tradnl"/>
-                      </w:rPr>
-                    </w:del>
-                  </m:ctrlPr>
-                </m:dPr>
-                <m:e>
-                  <w:del w:id="159" w:author="Sandra Ballen" w:date="2015-05-02T18:44:00Z">
-                    <m:r>
-                      <w:rPr>
-                        <w:rFonts w:ascii="Cambria Math" w:hAnsi="Cambria Math"/>
-                        <w:sz w:val="18"/>
-                        <w:szCs w:val="18"/>
-                        <w:lang w:val="es-ES_tradnl"/>
-                      </w:rPr>
-                      <m:t>‒5</m:t>
-                    </m:r>
-                  </w:del>
-                </m:e>
-              </m:d>
-              <w:del w:id="160" w:author="Sandra Ballen" w:date="2015-05-02T18:44:00Z">
-                <m:r>
-                  <w:rPr>
-                    <w:rFonts w:ascii="Cambria Math" w:hAnsi="Cambria Math" w:cs="Arial"/>
-                    <w:sz w:val="18"/>
-                    <w:szCs w:val="18"/>
-                    <w:lang w:val="es-ES_tradnl"/>
-                  </w:rPr>
-                  <m:t>·6</m:t>
-                </m:r>
-              </w:del>
-            </m:num>
-            <m:den>
-              <m:d>
-                <m:dPr>
-                  <m:ctrlPr>
-                    <w:del w:id="161" w:author="Sandra Ballen" w:date="2015-05-02T18:44:00Z">
-                      <w:rPr>
-                        <w:rFonts w:ascii="Cambria Math" w:hAnsi="Cambria Math" w:cs="Arial"/>
-                        <w:i/>
-                        <w:sz w:val="18"/>
-                        <w:szCs w:val="18"/>
-                        <w:lang w:val="es-ES_tradnl"/>
-                      </w:rPr>
-                    </w:del>
-                  </m:ctrlPr>
-                </m:dPr>
-                <m:e>
-                  <w:del w:id="162" w:author="Sandra Ballen" w:date="2015-05-02T18:44:00Z">
-                    <m:r>
-                      <w:rPr>
-                        <w:rFonts w:ascii="Cambria Math" w:hAnsi="Cambria Math" w:cs="Arial"/>
-                        <w:sz w:val="18"/>
-                        <w:szCs w:val="18"/>
-                        <w:lang w:val="es-ES_tradnl"/>
-                      </w:rPr>
-                      <m:t>-3</m:t>
-                    </m:r>
-                  </w:del>
-                </m:e>
-              </m:d>
-              <w:del w:id="163" w:author="Sandra Ballen" w:date="2015-05-02T18:44:00Z">
-                <m:r>
-                  <w:rPr>
-                    <w:rFonts w:ascii="Cambria Math" w:hAnsi="Cambria Math" w:cs="Arial"/>
-                    <w:sz w:val="18"/>
-                    <w:szCs w:val="18"/>
-                    <w:lang w:val="es-ES_tradnl"/>
-                  </w:rPr>
-                  <m:t>·</m:t>
-                </m:r>
-              </w:del>
-              <m:d>
-                <m:dPr>
-                  <m:ctrlPr>
-                    <w:del w:id="164" w:author="Sandra Ballen" w:date="2015-05-02T18:44:00Z">
-                      <w:rPr>
-                        <w:rFonts w:ascii="Cambria Math" w:hAnsi="Cambria Math" w:cs="Arial"/>
-                        <w:i/>
-                        <w:sz w:val="18"/>
-                        <w:szCs w:val="18"/>
-                        <w:lang w:val="es-ES_tradnl"/>
-                      </w:rPr>
-                    </w:del>
-                  </m:ctrlPr>
-                </m:dPr>
-                <m:e>
-                  <w:del w:id="165" w:author="Sandra Ballen" w:date="2015-05-02T18:44:00Z">
-                    <m:r>
-                      <w:rPr>
-                        <w:rFonts w:ascii="Cambria Math" w:hAnsi="Cambria Math"/>
-                        <w:sz w:val="18"/>
-                        <w:szCs w:val="18"/>
-                        <w:lang w:val="es-ES_tradnl"/>
-                      </w:rPr>
-                      <m:t>‒</m:t>
-                    </m:r>
-                    <m:r>
-                      <w:rPr>
-                        <w:rFonts w:ascii="Cambria Math" w:hAnsi="Cambria Math" w:cs="Arial"/>
-                        <w:sz w:val="18"/>
-                        <w:szCs w:val="18"/>
-                        <w:lang w:val="es-ES_tradnl"/>
-                      </w:rPr>
-                      <m:t>10</m:t>
-                    </m:r>
-                  </w:del>
-                </m:e>
-              </m:d>
-              <w:del w:id="166" w:author="Sandra Ballen" w:date="2015-05-02T18:44:00Z">
-                <m:r>
-                  <w:rPr>
-                    <w:rFonts w:ascii="Cambria Math" w:hAnsi="Cambria Math" w:cs="Arial"/>
-                    <w:sz w:val="18"/>
-                    <w:szCs w:val="18"/>
-                    <w:lang w:val="es-ES_tradnl"/>
-                  </w:rPr>
-                  <m:t>·(2)</m:t>
-                </m:r>
-              </w:del>
-            </m:den>
-          </m:f>
-        </m:oMath>
-      </m:oMathPara>
-    </w:p>
-    <w:p>
-      <w:pPr>
-        <w:ind w:left="567"/>
-        <w:rPr>
-          <w:ins w:id="167" w:author="Sandra Ballen" w:date="2015-05-02T18:44:00Z"/>
-          <w:rFonts w:ascii="Arial" w:hAnsi="Arial" w:cs="Arial"/>
-          <w:sz w:val="18"/>
-          <w:szCs w:val="18"/>
-          <w:lang w:val="es-ES_tradnl"/>
-        </w:rPr>
-      </w:pPr>
-      <w:ins w:id="168" w:author="Sandra Ballen" w:date="2015-05-02T18:44:00Z">
-        <w:r>
-          <w:rPr>
-            <w:rFonts w:ascii="Arial" w:hAnsi="Arial" w:cs="Arial"/>
-            <w:sz w:val="18"/>
-            <w:szCs w:val="18"/>
-            <w:lang w:val="es-ES_tradnl"/>
-          </w:rPr>
-          <w:t>&lt;&lt;MA_07_02_186.gif&gt;&gt;</w:t>
-        </w:r>
-      </w:ins>
+          <w:rFonts w:ascii="Arial" w:hAnsi="Arial" w:cs="Arial"/>
+          <w:sz w:val="18"/>
+          <w:szCs w:val="18"/>
+          <w:lang w:val="es-ES_tradnl"/>
+        </w:rPr>
+      </w:pPr>
+      <w:r>
+        <w:rPr>
+          <w:rFonts w:ascii="Arial" w:hAnsi="Arial" w:cs="Arial"/>
+          <w:sz w:val="18"/>
+          <w:szCs w:val="18"/>
+          <w:lang w:val="es-ES_tradnl"/>
+        </w:rPr>
+        <w:t>MA_07_02_REC200_IMG03a</w:t>
+      </w:r>
     </w:p>
     <w:p>
       <w:pPr>
@@ -6584,7 +6577,7 @@
           <w:insideV w:val="single" w:sz="4" w:space="0" w:color="auto"/>
         </w:tblBorders>
         <w:tblLook w:val="04A0" w:firstRow="1" w:lastRow="0" w:firstColumn="1" w:lastColumn="0" w:noHBand="0" w:noVBand="1"/>
-        <w:tblPrChange w:id="169" w:author="Sandra Ballen" w:date="2015-05-02T18:44:00Z">
+        <w:tblPrChange w:id="159" w:author="Sandra Ballen" w:date="2015-05-02T18:44:00Z">
           <w:tblPr>
             <w:tblStyle w:val="Tablaconcuadrcula"/>
             <w:tblW w:w="9747" w:type="dxa"/>
@@ -6599,7 +6592,7 @@
         <w:gridCol w:w="567"/>
         <w:gridCol w:w="3827"/>
         <w:gridCol w:w="567"/>
-        <w:tblGridChange w:id="170">
+        <w:tblGridChange w:id="160">
           <w:tblGrid>
             <w:gridCol w:w="534"/>
             <w:gridCol w:w="3685"/>
@@ -6615,7 +6608,7 @@
           <w:tcPr>
             <w:tcW w:w="534" w:type="dxa"/>
             <w:shd w:val="clear" w:color="auto" w:fill="E6E6E6"/>
-            <w:tcPrChange w:id="171" w:author="Sandra Ballen" w:date="2015-05-02T18:44:00Z">
+            <w:tcPrChange w:id="161" w:author="Sandra Ballen" w:date="2015-05-02T18:44:00Z">
               <w:tcPr>
                 <w:tcW w:w="534" w:type="dxa"/>
                 <w:shd w:val="clear" w:color="auto" w:fill="E6E6E6"/>
@@ -6669,7 +6662,7 @@
           <w:tcPr>
             <w:tcW w:w="3685" w:type="dxa"/>
             <w:shd w:val="clear" w:color="auto" w:fill="auto"/>
-            <w:tcPrChange w:id="172" w:author="Sandra Ballen" w:date="2015-05-02T18:44:00Z">
+            <w:tcPrChange w:id="162" w:author="Sandra Ballen" w:date="2015-05-02T18:44:00Z">
               <w:tcPr>
                 <w:tcW w:w="3685" w:type="dxa"/>
               </w:tcPr>
@@ -6699,7 +6692,7 @@
           <w:tcPr>
             <w:tcW w:w="567" w:type="dxa"/>
             <w:shd w:val="clear" w:color="auto" w:fill="auto"/>
-            <w:tcPrChange w:id="173" w:author="Sandra Ballen" w:date="2015-05-02T18:44:00Z">
+            <w:tcPrChange w:id="163" w:author="Sandra Ballen" w:date="2015-05-02T18:44:00Z">
               <w:tcPr>
                 <w:tcW w:w="567" w:type="dxa"/>
               </w:tcPr>
@@ -6721,7 +6714,7 @@
           <w:tcPr>
             <w:tcW w:w="567" w:type="dxa"/>
             <w:shd w:val="clear" w:color="auto" w:fill="E6E6E6"/>
-            <w:tcPrChange w:id="174" w:author="Sandra Ballen" w:date="2015-05-02T18:44:00Z">
+            <w:tcPrChange w:id="164" w:author="Sandra Ballen" w:date="2015-05-02T18:44:00Z">
               <w:tcPr>
                 <w:tcW w:w="567" w:type="dxa"/>
                 <w:shd w:val="clear" w:color="auto" w:fill="E6E6E6"/>
@@ -6753,7 +6746,7 @@
           <w:tcPr>
             <w:tcW w:w="3827" w:type="dxa"/>
             <w:shd w:val="clear" w:color="auto" w:fill="auto"/>
-            <w:tcPrChange w:id="175" w:author="Sandra Ballen" w:date="2015-05-02T18:44:00Z">
+            <w:tcPrChange w:id="165" w:author="Sandra Ballen" w:date="2015-05-02T18:44:00Z">
               <w:tcPr>
                 <w:tcW w:w="3827" w:type="dxa"/>
               </w:tcPr>
@@ -6774,7 +6767,7 @@
           <w:tcPr>
             <w:tcW w:w="567" w:type="dxa"/>
             <w:shd w:val="clear" w:color="auto" w:fill="auto"/>
-            <w:tcPrChange w:id="176" w:author="Sandra Ballen" w:date="2015-05-02T18:44:00Z">
+            <w:tcPrChange w:id="166" w:author="Sandra Ballen" w:date="2015-05-02T18:44:00Z">
               <w:tcPr>
                 <w:tcW w:w="567" w:type="dxa"/>
               </w:tcPr>
@@ -6798,7 +6791,7 @@
           <w:tcPr>
             <w:tcW w:w="534" w:type="dxa"/>
             <w:shd w:val="clear" w:color="auto" w:fill="E6E6E6"/>
-            <w:tcPrChange w:id="177" w:author="Sandra Ballen" w:date="2015-05-02T18:44:00Z">
+            <w:tcPrChange w:id="167" w:author="Sandra Ballen" w:date="2015-05-02T18:44:00Z">
               <w:tcPr>
                 <w:tcW w:w="534" w:type="dxa"/>
                 <w:shd w:val="clear" w:color="auto" w:fill="E6E6E6"/>
@@ -6830,7 +6823,7 @@
           <w:tcPr>
             <w:tcW w:w="3685" w:type="dxa"/>
             <w:shd w:val="clear" w:color="auto" w:fill="auto"/>
-            <w:tcPrChange w:id="178" w:author="Sandra Ballen" w:date="2015-05-02T18:44:00Z">
+            <w:tcPrChange w:id="168" w:author="Sandra Ballen" w:date="2015-05-02T18:44:00Z">
               <w:tcPr>
                 <w:tcW w:w="3685" w:type="dxa"/>
               </w:tcPr>
@@ -6851,7 +6844,7 @@
           <w:tcPr>
             <w:tcW w:w="567" w:type="dxa"/>
             <w:shd w:val="clear" w:color="auto" w:fill="auto"/>
-            <w:tcPrChange w:id="179" w:author="Sandra Ballen" w:date="2015-05-02T18:44:00Z">
+            <w:tcPrChange w:id="169" w:author="Sandra Ballen" w:date="2015-05-02T18:44:00Z">
               <w:tcPr>
                 <w:tcW w:w="567" w:type="dxa"/>
               </w:tcPr>
@@ -6873,7 +6866,7 @@
           <w:tcPr>
             <w:tcW w:w="567" w:type="dxa"/>
             <w:shd w:val="clear" w:color="auto" w:fill="E6E6E6"/>
-            <w:tcPrChange w:id="180" w:author="Sandra Ballen" w:date="2015-05-02T18:44:00Z">
+            <w:tcPrChange w:id="170" w:author="Sandra Ballen" w:date="2015-05-02T18:44:00Z">
               <w:tcPr>
                 <w:tcW w:w="567" w:type="dxa"/>
                 <w:shd w:val="clear" w:color="auto" w:fill="E6E6E6"/>
@@ -6905,7 +6898,7 @@
           <w:tcPr>
             <w:tcW w:w="3827" w:type="dxa"/>
             <w:shd w:val="clear" w:color="auto" w:fill="auto"/>
-            <w:tcPrChange w:id="181" w:author="Sandra Ballen" w:date="2015-05-02T18:44:00Z">
+            <w:tcPrChange w:id="171" w:author="Sandra Ballen" w:date="2015-05-02T18:44:00Z">
               <w:tcPr>
                 <w:tcW w:w="3827" w:type="dxa"/>
               </w:tcPr>
@@ -6926,7 +6919,7 @@
           <w:tcPr>
             <w:tcW w:w="567" w:type="dxa"/>
             <w:shd w:val="clear" w:color="auto" w:fill="auto"/>
-            <w:tcPrChange w:id="182" w:author="Sandra Ballen" w:date="2015-05-02T18:44:00Z">
+            <w:tcPrChange w:id="172" w:author="Sandra Ballen" w:date="2015-05-02T18:44:00Z">
               <w:tcPr>
                 <w:tcW w:w="567" w:type="dxa"/>
               </w:tcPr>
@@ -6950,7 +6943,7 @@
           <w:tcPr>
             <w:tcW w:w="534" w:type="dxa"/>
             <w:shd w:val="clear" w:color="auto" w:fill="E6E6E6"/>
-            <w:tcPrChange w:id="183" w:author="Sandra Ballen" w:date="2015-05-02T18:44:00Z">
+            <w:tcPrChange w:id="173" w:author="Sandra Ballen" w:date="2015-05-02T18:44:00Z">
               <w:tcPr>
                 <w:tcW w:w="534" w:type="dxa"/>
                 <w:shd w:val="clear" w:color="auto" w:fill="E6E6E6"/>
@@ -6982,7 +6975,7 @@
           <w:tcPr>
             <w:tcW w:w="3685" w:type="dxa"/>
             <w:shd w:val="clear" w:color="auto" w:fill="auto"/>
-            <w:tcPrChange w:id="184" w:author="Sandra Ballen" w:date="2015-05-02T18:44:00Z">
+            <w:tcPrChange w:id="174" w:author="Sandra Ballen" w:date="2015-05-02T18:44:00Z">
               <w:tcPr>
                 <w:tcW w:w="3685" w:type="dxa"/>
               </w:tcPr>
@@ -7003,7 +6996,7 @@
           <w:tcPr>
             <w:tcW w:w="567" w:type="dxa"/>
             <w:shd w:val="clear" w:color="auto" w:fill="auto"/>
-            <w:tcPrChange w:id="185" w:author="Sandra Ballen" w:date="2015-05-02T18:44:00Z">
+            <w:tcPrChange w:id="175" w:author="Sandra Ballen" w:date="2015-05-02T18:44:00Z">
               <w:tcPr>
                 <w:tcW w:w="567" w:type="dxa"/>
               </w:tcPr>
@@ -7025,7 +7018,7 @@
           <w:tcPr>
             <w:tcW w:w="567" w:type="dxa"/>
             <w:shd w:val="clear" w:color="auto" w:fill="E6E6E6"/>
-            <w:tcPrChange w:id="186" w:author="Sandra Ballen" w:date="2015-05-02T18:44:00Z">
+            <w:tcPrChange w:id="176" w:author="Sandra Ballen" w:date="2015-05-02T18:44:00Z">
               <w:tcPr>
                 <w:tcW w:w="567" w:type="dxa"/>
                 <w:shd w:val="clear" w:color="auto" w:fill="E6E6E6"/>
@@ -7057,7 +7050,7 @@
           <w:tcPr>
             <w:tcW w:w="3827" w:type="dxa"/>
             <w:shd w:val="clear" w:color="auto" w:fill="auto"/>
-            <w:tcPrChange w:id="187" w:author="Sandra Ballen" w:date="2015-05-02T18:44:00Z">
+            <w:tcPrChange w:id="177" w:author="Sandra Ballen" w:date="2015-05-02T18:44:00Z">
               <w:tcPr>
                 <w:tcW w:w="3827" w:type="dxa"/>
               </w:tcPr>
@@ -7078,7 +7071,7 @@
           <w:tcPr>
             <w:tcW w:w="567" w:type="dxa"/>
             <w:shd w:val="clear" w:color="auto" w:fill="auto"/>
-            <w:tcPrChange w:id="188" w:author="Sandra Ballen" w:date="2015-05-02T18:44:00Z">
+            <w:tcPrChange w:id="178" w:author="Sandra Ballen" w:date="2015-05-02T18:44:00Z">
               <w:tcPr>
                 <w:tcW w:w="567" w:type="dxa"/>
               </w:tcPr>
@@ -7102,7 +7095,7 @@
           <w:tcPr>
             <w:tcW w:w="534" w:type="dxa"/>
             <w:shd w:val="clear" w:color="auto" w:fill="E6E6E6"/>
-            <w:tcPrChange w:id="189" w:author="Sandra Ballen" w:date="2015-05-02T18:44:00Z">
+            <w:tcPrChange w:id="179" w:author="Sandra Ballen" w:date="2015-05-02T18:44:00Z">
               <w:tcPr>
                 <w:tcW w:w="534" w:type="dxa"/>
                 <w:shd w:val="clear" w:color="auto" w:fill="E6E6E6"/>
@@ -7134,7 +7127,7 @@
           <w:tcPr>
             <w:tcW w:w="3685" w:type="dxa"/>
             <w:shd w:val="clear" w:color="auto" w:fill="auto"/>
-            <w:tcPrChange w:id="190" w:author="Sandra Ballen" w:date="2015-05-02T18:44:00Z">
+            <w:tcPrChange w:id="180" w:author="Sandra Ballen" w:date="2015-05-02T18:44:00Z">
               <w:tcPr>
                 <w:tcW w:w="3685" w:type="dxa"/>
               </w:tcPr>
@@ -7155,7 +7148,7 @@
           <w:tcPr>
             <w:tcW w:w="567" w:type="dxa"/>
             <w:shd w:val="clear" w:color="auto" w:fill="auto"/>
-            <w:tcPrChange w:id="191" w:author="Sandra Ballen" w:date="2015-05-02T18:44:00Z">
+            <w:tcPrChange w:id="181" w:author="Sandra Ballen" w:date="2015-05-02T18:44:00Z">
               <w:tcPr>
                 <w:tcW w:w="567" w:type="dxa"/>
               </w:tcPr>
@@ -7177,7 +7170,7 @@
           <w:tcPr>
             <w:tcW w:w="567" w:type="dxa"/>
             <w:shd w:val="clear" w:color="auto" w:fill="E6E6E6"/>
-            <w:tcPrChange w:id="192" w:author="Sandra Ballen" w:date="2015-05-02T18:44:00Z">
+            <w:tcPrChange w:id="182" w:author="Sandra Ballen" w:date="2015-05-02T18:44:00Z">
               <w:tcPr>
                 <w:tcW w:w="567" w:type="dxa"/>
                 <w:shd w:val="clear" w:color="auto" w:fill="E6E6E6"/>
@@ -7209,7 +7202,7 @@
           <w:tcPr>
             <w:tcW w:w="3827" w:type="dxa"/>
             <w:shd w:val="clear" w:color="auto" w:fill="auto"/>
-            <w:tcPrChange w:id="193" w:author="Sandra Ballen" w:date="2015-05-02T18:44:00Z">
+            <w:tcPrChange w:id="183" w:author="Sandra Ballen" w:date="2015-05-02T18:44:00Z">
               <w:tcPr>
                 <w:tcW w:w="3827" w:type="dxa"/>
               </w:tcPr>
@@ -7230,7 +7223,7 @@
           <w:tcPr>
             <w:tcW w:w="567" w:type="dxa"/>
             <w:shd w:val="clear" w:color="auto" w:fill="auto"/>
-            <w:tcPrChange w:id="194" w:author="Sandra Ballen" w:date="2015-05-02T18:44:00Z">
+            <w:tcPrChange w:id="184" w:author="Sandra Ballen" w:date="2015-05-02T18:44:00Z">
               <w:tcPr>
                 <w:tcW w:w="567" w:type="dxa"/>
               </w:tcPr>
@@ -7254,7 +7247,7 @@
           <w:tcPr>
             <w:tcW w:w="534" w:type="dxa"/>
             <w:shd w:val="clear" w:color="auto" w:fill="E6E6E6"/>
-            <w:tcPrChange w:id="195" w:author="Sandra Ballen" w:date="2015-05-02T18:44:00Z">
+            <w:tcPrChange w:id="185" w:author="Sandra Ballen" w:date="2015-05-02T18:44:00Z">
               <w:tcPr>
                 <w:tcW w:w="534" w:type="dxa"/>
                 <w:shd w:val="clear" w:color="auto" w:fill="E6E6E6"/>
@@ -7286,7 +7279,7 @@
           <w:tcPr>
             <w:tcW w:w="3685" w:type="dxa"/>
             <w:shd w:val="clear" w:color="auto" w:fill="auto"/>
-            <w:tcPrChange w:id="196" w:author="Sandra Ballen" w:date="2015-05-02T18:44:00Z">
+            <w:tcPrChange w:id="186" w:author="Sandra Ballen" w:date="2015-05-02T18:44:00Z">
               <w:tcPr>
                 <w:tcW w:w="3685" w:type="dxa"/>
               </w:tcPr>
@@ -7307,7 +7300,7 @@
           <w:tcPr>
             <w:tcW w:w="567" w:type="dxa"/>
             <w:shd w:val="clear" w:color="auto" w:fill="auto"/>
-            <w:tcPrChange w:id="197" w:author="Sandra Ballen" w:date="2015-05-02T18:44:00Z">
+            <w:tcPrChange w:id="187" w:author="Sandra Ballen" w:date="2015-05-02T18:44:00Z">
               <w:tcPr>
                 <w:tcW w:w="567" w:type="dxa"/>
               </w:tcPr>
@@ -7329,7 +7322,7 @@
           <w:tcPr>
             <w:tcW w:w="567" w:type="dxa"/>
             <w:shd w:val="clear" w:color="auto" w:fill="E6E6E6"/>
-            <w:tcPrChange w:id="198" w:author="Sandra Ballen" w:date="2015-05-02T18:44:00Z">
+            <w:tcPrChange w:id="188" w:author="Sandra Ballen" w:date="2015-05-02T18:44:00Z">
               <w:tcPr>
                 <w:tcW w:w="567" w:type="dxa"/>
                 <w:shd w:val="clear" w:color="auto" w:fill="E6E6E6"/>
@@ -7361,7 +7354,7 @@
           <w:tcPr>
             <w:tcW w:w="3827" w:type="dxa"/>
             <w:shd w:val="clear" w:color="auto" w:fill="auto"/>
-            <w:tcPrChange w:id="199" w:author="Sandra Ballen" w:date="2015-05-02T18:44:00Z">
+            <w:tcPrChange w:id="189" w:author="Sandra Ballen" w:date="2015-05-02T18:44:00Z">
               <w:tcPr>
                 <w:tcW w:w="3827" w:type="dxa"/>
               </w:tcPr>
@@ -7382,7 +7375,7 @@
           <w:tcPr>
             <w:tcW w:w="567" w:type="dxa"/>
             <w:shd w:val="clear" w:color="auto" w:fill="auto"/>
-            <w:tcPrChange w:id="200" w:author="Sandra Ballen" w:date="2015-05-02T18:44:00Z">
+            <w:tcPrChange w:id="190" w:author="Sandra Ballen" w:date="2015-05-02T18:44:00Z">
               <w:tcPr>
                 <w:tcW w:w="567" w:type="dxa"/>
               </w:tcPr>
@@ -7424,7 +7417,7 @@
           <w:insideV w:val="single" w:sz="4" w:space="0" w:color="auto"/>
         </w:tblBorders>
         <w:tblLook w:val="04A0" w:firstRow="1" w:lastRow="0" w:firstColumn="1" w:lastColumn="0" w:noHBand="0" w:noVBand="1"/>
-        <w:tblPrChange w:id="201" w:author="Sandra Ballen" w:date="2015-05-02T18:44:00Z">
+        <w:tblPrChange w:id="191" w:author="Sandra Ballen" w:date="2015-05-02T18:44:00Z">
           <w:tblPr>
             <w:tblStyle w:val="Tablaconcuadrcula"/>
             <w:tblW w:w="0" w:type="auto"/>
@@ -7439,7 +7432,7 @@
         <w:gridCol w:w="426"/>
         <w:gridCol w:w="2409"/>
         <w:gridCol w:w="484"/>
-        <w:tblGridChange w:id="202">
+        <w:tblGridChange w:id="192">
           <w:tblGrid>
             <w:gridCol w:w="2093"/>
             <w:gridCol w:w="480"/>
@@ -7460,7 +7453,7 @@
               <w:bottom w:val="nil"/>
             </w:tcBorders>
             <w:shd w:val="clear" w:color="auto" w:fill="auto"/>
-            <w:tcPrChange w:id="203" w:author="Sandra Ballen" w:date="2015-05-02T18:44:00Z">
+            <w:tcPrChange w:id="193" w:author="Sandra Ballen" w:date="2015-05-02T18:44:00Z">
               <w:tcPr>
                 <w:tcW w:w="2093" w:type="dxa"/>
                 <w:tcBorders>
@@ -7497,7 +7490,7 @@
           <w:tcPr>
             <w:tcW w:w="480" w:type="dxa"/>
             <w:shd w:val="clear" w:color="auto" w:fill="auto"/>
-            <w:tcPrChange w:id="204" w:author="Sandra Ballen" w:date="2015-05-02T18:44:00Z">
+            <w:tcPrChange w:id="194" w:author="Sandra Ballen" w:date="2015-05-02T18:44:00Z">
               <w:tcPr>
                 <w:tcW w:w="480" w:type="dxa"/>
               </w:tcPr>
@@ -7532,7 +7525,7 @@
               <w:bottom w:val="nil"/>
             </w:tcBorders>
             <w:shd w:val="clear" w:color="auto" w:fill="auto"/>
-            <w:tcPrChange w:id="205" w:author="Sandra Ballen" w:date="2015-05-02T18:44:00Z">
+            <w:tcPrChange w:id="195" w:author="Sandra Ballen" w:date="2015-05-02T18:44:00Z">
               <w:tcPr>
                 <w:tcW w:w="2071" w:type="dxa"/>
                 <w:tcBorders>
@@ -7569,7 +7562,7 @@
           <w:tcPr>
             <w:tcW w:w="426" w:type="dxa"/>
             <w:shd w:val="clear" w:color="auto" w:fill="auto"/>
-            <w:tcPrChange w:id="206" w:author="Sandra Ballen" w:date="2015-05-02T18:44:00Z">
+            <w:tcPrChange w:id="196" w:author="Sandra Ballen" w:date="2015-05-02T18:44:00Z">
               <w:tcPr>
                 <w:tcW w:w="426" w:type="dxa"/>
               </w:tcPr>
@@ -7595,7 +7588,7 @@
               <w:bottom w:val="nil"/>
             </w:tcBorders>
             <w:shd w:val="clear" w:color="auto" w:fill="auto"/>
-            <w:tcPrChange w:id="207" w:author="Sandra Ballen" w:date="2015-05-02T18:44:00Z">
+            <w:tcPrChange w:id="197" w:author="Sandra Ballen" w:date="2015-05-02T18:44:00Z">
               <w:tcPr>
                 <w:tcW w:w="2409" w:type="dxa"/>
                 <w:tcBorders>
@@ -7632,7 +7625,7 @@
           <w:tcPr>
             <w:tcW w:w="484" w:type="dxa"/>
             <w:shd w:val="clear" w:color="auto" w:fill="auto"/>
-            <w:tcPrChange w:id="208" w:author="Sandra Ballen" w:date="2015-05-02T18:44:00Z">
+            <w:tcPrChange w:id="198" w:author="Sandra Ballen" w:date="2015-05-02T18:44:00Z">
               <w:tcPr>
                 <w:tcW w:w="484" w:type="dxa"/>
               </w:tcPr>
@@ -8036,7 +8029,7 @@
       <w:pPr>
         <w:ind w:left="567"/>
         <w:rPr>
-          <w:del w:id="209" w:author="Sandra Ballen" w:date="2015-05-02T18:44:00Z"/>
+          <w:del w:id="199" w:author="Sandra Ballen" w:date="2015-05-02T18:44:00Z"/>
           <w:rFonts w:ascii="Arial" w:hAnsi="Arial" w:cs="Arial"/>
           <w:sz w:val="18"/>
           <w:szCs w:val="18"/>
@@ -8048,7 +8041,7 @@
           <m:f>
             <m:fPr>
               <m:ctrlPr>
-                <w:del w:id="210" w:author="Sandra Ballen" w:date="2015-05-02T18:44:00Z">
+                <w:del w:id="200" w:author="Sandra Ballen" w:date="2015-05-02T18:44:00Z">
                   <w:rPr>
                     <w:rFonts w:ascii="Cambria Math" w:hAnsi="Cambria Math" w:cs="Arial"/>
                     <w:i/>
@@ -8060,7 +8053,7 @@
               </m:ctrlPr>
             </m:fPr>
             <m:num>
-              <w:del w:id="211" w:author="Sandra Ballen" w:date="2015-05-02T18:44:00Z">
+              <w:del w:id="201" w:author="Sandra Ballen" w:date="2015-05-02T18:44:00Z">
                 <m:r>
                   <w:rPr>
                     <w:rFonts w:ascii="Cambria Math" w:hAnsi="Cambria Math" w:cs="Arial"/>
@@ -8074,7 +8067,7 @@
               <m:d>
                 <m:dPr>
                   <m:ctrlPr>
-                    <w:del w:id="212" w:author="Sandra Ballen" w:date="2015-05-02T18:44:00Z">
+                    <w:del w:id="202" w:author="Sandra Ballen" w:date="2015-05-02T18:44:00Z">
                       <w:rPr>
                         <w:rFonts w:ascii="Cambria Math" w:hAnsi="Cambria Math" w:cs="Arial"/>
                         <w:i/>
@@ -8086,7 +8079,7 @@
                   </m:ctrlPr>
                 </m:dPr>
                 <m:e>
-                  <w:del w:id="213" w:author="Sandra Ballen" w:date="2015-05-02T18:44:00Z">
+                  <w:del w:id="203" w:author="Sandra Ballen" w:date="2015-05-02T18:44:00Z">
                     <m:r>
                       <w:rPr>
                         <w:rFonts w:ascii="Cambria Math" w:hAnsi="Cambria Math"/>
@@ -8110,7 +8103,7 @@
               </m:d>
             </m:num>
             <m:den>
-              <w:del w:id="214" w:author="Sandra Ballen" w:date="2015-05-02T18:44:00Z">
+              <w:del w:id="204" w:author="Sandra Ballen" w:date="2015-05-02T18:44:00Z">
                 <m:r>
                   <w:rPr>
                     <w:rFonts w:ascii="Cambria Math" w:hAnsi="Cambria Math"/>
@@ -8130,24 +8123,39 @@
       <w:pPr>
         <w:ind w:left="567"/>
         <w:rPr>
-          <w:ins w:id="215" w:author="Sandra Ballen" w:date="2015-05-02T18:44:00Z"/>
-          <w:rFonts w:ascii="Arial" w:hAnsi="Arial" w:cs="Arial"/>
-          <w:sz w:val="18"/>
-          <w:szCs w:val="18"/>
-          <w:lang w:val="es-ES_tradnl"/>
-        </w:rPr>
-      </w:pPr>
-      <w:ins w:id="216" w:author="Sandra Ballen" w:date="2015-05-02T18:44:00Z">
-        <w:r>
-          <w:rPr>
-            <w:rFonts w:ascii="Arial" w:hAnsi="Arial" w:cs="Arial"/>
-            <w:sz w:val="18"/>
-            <w:szCs w:val="18"/>
-            <w:lang w:val="es-ES_tradnl"/>
-          </w:rPr>
-          <w:t>&lt;&lt;MA_07_02_187.gif&gt;&gt;</w:t>
-        </w:r>
-      </w:ins>
+          <w:rFonts w:ascii="Arial" w:hAnsi="Arial" w:cs="Arial"/>
+          <w:sz w:val="18"/>
+          <w:szCs w:val="18"/>
+          <w:lang w:val="es-ES_tradnl"/>
+        </w:rPr>
+      </w:pPr>
+      <w:r>
+        <w:rPr>
+          <w:rFonts w:ascii="Arial" w:hAnsi="Arial" w:cs="Arial"/>
+          <w:sz w:val="18"/>
+          <w:szCs w:val="18"/>
+          <w:lang w:val="es-ES_tradnl"/>
+        </w:rPr>
+        <w:t>MA_07_02_REC200_IMG0</w:t>
+      </w:r>
+      <w:r>
+        <w:rPr>
+          <w:rFonts w:ascii="Arial" w:hAnsi="Arial" w:cs="Arial"/>
+          <w:sz w:val="18"/>
+          <w:szCs w:val="18"/>
+          <w:lang w:val="es-ES_tradnl"/>
+        </w:rPr>
+        <w:t>4</w:t>
+      </w:r>
+      <w:r>
+        <w:rPr>
+          <w:rFonts w:ascii="Arial" w:hAnsi="Arial" w:cs="Arial"/>
+          <w:sz w:val="18"/>
+          <w:szCs w:val="18"/>
+          <w:lang w:val="es-ES_tradnl"/>
+        </w:rPr>
+        <w:t>n</w:t>
+      </w:r>
     </w:p>
     <w:p>
       <w:pPr>
@@ -8228,7 +8236,7 @@
       <w:pPr>
         <w:ind w:left="567"/>
         <w:rPr>
-          <w:del w:id="217" w:author="Sandra Ballen" w:date="2015-05-02T18:44:00Z"/>
+          <w:del w:id="205" w:author="Sandra Ballen" w:date="2015-05-02T18:44:00Z"/>
           <w:rFonts w:ascii="Arial" w:hAnsi="Arial" w:cs="Arial"/>
           <w:sz w:val="18"/>
           <w:szCs w:val="18"/>
@@ -8240,7 +8248,7 @@
           <m:f>
             <m:fPr>
               <m:ctrlPr>
-                <w:del w:id="218" w:author="Sandra Ballen" w:date="2015-05-02T18:44:00Z">
+                <w:del w:id="206" w:author="Sandra Ballen" w:date="2015-05-02T18:44:00Z">
                   <w:rPr>
                     <w:rFonts w:ascii="Cambria Math" w:hAnsi="Cambria Math" w:cs="Arial"/>
                     <w:i/>
@@ -8252,7 +8260,7 @@
               </m:ctrlPr>
             </m:fPr>
             <m:num>
-              <w:del w:id="219" w:author="Sandra Ballen" w:date="2015-05-02T18:44:00Z">
+              <w:del w:id="207" w:author="Sandra Ballen" w:date="2015-05-02T18:44:00Z">
                 <m:r>
                   <w:rPr>
                     <w:rFonts w:ascii="Cambria Math" w:hAnsi="Cambria Math" w:cs="Arial"/>
@@ -8266,7 +8274,7 @@
               <m:d>
                 <m:dPr>
                   <m:ctrlPr>
-                    <w:del w:id="220" w:author="Sandra Ballen" w:date="2015-05-02T18:44:00Z">
+                    <w:del w:id="208" w:author="Sandra Ballen" w:date="2015-05-02T18:44:00Z">
                       <w:rPr>
                         <w:rFonts w:ascii="Cambria Math" w:hAnsi="Cambria Math" w:cs="Arial"/>
                         <w:i/>
@@ -8278,7 +8286,7 @@
                   </m:ctrlPr>
                 </m:dPr>
                 <m:e>
-                  <w:del w:id="221" w:author="Sandra Ballen" w:date="2015-05-02T18:44:00Z">
+                  <w:del w:id="209" w:author="Sandra Ballen" w:date="2015-05-02T18:44:00Z">
                     <m:r>
                       <w:rPr>
                         <w:rFonts w:ascii="Cambria Math" w:hAnsi="Cambria Math"/>
@@ -8302,7 +8310,7 @@
               </m:d>
             </m:num>
             <m:den>
-              <w:del w:id="222" w:author="Sandra Ballen" w:date="2015-05-02T18:44:00Z">
+              <w:del w:id="210" w:author="Sandra Ballen" w:date="2015-05-02T18:44:00Z">
                 <m:r>
                   <w:rPr>
                     <w:rFonts w:ascii="Cambria Math" w:hAnsi="Cambria Math"/>
@@ -8322,24 +8330,21 @@
       <w:pPr>
         <w:ind w:left="567"/>
         <w:rPr>
-          <w:ins w:id="223" w:author="Sandra Ballen" w:date="2015-05-02T18:44:00Z"/>
-          <w:rFonts w:ascii="Arial" w:hAnsi="Arial" w:cs="Arial"/>
-          <w:sz w:val="18"/>
-          <w:szCs w:val="18"/>
-          <w:lang w:val="es-ES_tradnl"/>
-        </w:rPr>
-      </w:pPr>
-      <w:ins w:id="224" w:author="Sandra Ballen" w:date="2015-05-02T18:44:00Z">
-        <w:r>
-          <w:rPr>
-            <w:rFonts w:ascii="Arial" w:hAnsi="Arial" w:cs="Arial"/>
-            <w:sz w:val="18"/>
-            <w:szCs w:val="18"/>
-            <w:lang w:val="es-ES_tradnl"/>
-          </w:rPr>
-          <w:t>&lt;&lt;MA_07_02_188.gif&gt;&gt;</w:t>
-        </w:r>
-      </w:ins>
+          <w:rFonts w:ascii="Arial" w:hAnsi="Arial" w:cs="Arial"/>
+          <w:sz w:val="18"/>
+          <w:szCs w:val="18"/>
+          <w:lang w:val="es-ES_tradnl"/>
+        </w:rPr>
+      </w:pPr>
+      <w:r>
+        <w:rPr>
+          <w:rFonts w:ascii="Arial" w:hAnsi="Arial" w:cs="Arial"/>
+          <w:sz w:val="18"/>
+          <w:szCs w:val="18"/>
+          <w:lang w:val="es-ES_tradnl"/>
+        </w:rPr>
+        <w:t>MA_07_02_REC200_IMG04a</w:t>
+      </w:r>
     </w:p>
     <w:p>
       <w:pPr>
@@ -8447,7 +8452,7 @@
           <w:insideV w:val="single" w:sz="4" w:space="0" w:color="auto"/>
         </w:tblBorders>
         <w:tblLook w:val="04A0" w:firstRow="1" w:lastRow="0" w:firstColumn="1" w:lastColumn="0" w:noHBand="0" w:noVBand="1"/>
-        <w:tblPrChange w:id="225" w:author="Sandra Ballen" w:date="2015-05-02T18:44:00Z">
+        <w:tblPrChange w:id="211" w:author="Sandra Ballen" w:date="2015-05-02T18:44:00Z">
           <w:tblPr>
             <w:tblStyle w:val="Tablaconcuadrcula"/>
             <w:tblW w:w="9747" w:type="dxa"/>
@@ -8462,7 +8467,7 @@
         <w:gridCol w:w="567"/>
         <w:gridCol w:w="3827"/>
         <w:gridCol w:w="567"/>
-        <w:tblGridChange w:id="226">
+        <w:tblGridChange w:id="212">
           <w:tblGrid>
             <w:gridCol w:w="534"/>
             <w:gridCol w:w="3685"/>
@@ -8478,7 +8483,7 @@
           <w:tcPr>
             <w:tcW w:w="534" w:type="dxa"/>
             <w:shd w:val="clear" w:color="auto" w:fill="E6E6E6"/>
-            <w:tcPrChange w:id="227" w:author="Sandra Ballen" w:date="2015-05-02T18:44:00Z">
+            <w:tcPrChange w:id="213" w:author="Sandra Ballen" w:date="2015-05-02T18:44:00Z">
               <w:tcPr>
                 <w:tcW w:w="534" w:type="dxa"/>
                 <w:shd w:val="clear" w:color="auto" w:fill="E6E6E6"/>
@@ -8531,7 +8536,7 @@
           <w:tcPr>
             <w:tcW w:w="3685" w:type="dxa"/>
             <w:shd w:val="clear" w:color="auto" w:fill="auto"/>
-            <w:tcPrChange w:id="228" w:author="Sandra Ballen" w:date="2015-05-02T18:44:00Z">
+            <w:tcPrChange w:id="214" w:author="Sandra Ballen" w:date="2015-05-02T18:44:00Z">
               <w:tcPr>
                 <w:tcW w:w="3685" w:type="dxa"/>
               </w:tcPr>
@@ -8561,7 +8566,7 @@
           <w:tcPr>
             <w:tcW w:w="567" w:type="dxa"/>
             <w:shd w:val="clear" w:color="auto" w:fill="auto"/>
-            <w:tcPrChange w:id="229" w:author="Sandra Ballen" w:date="2015-05-02T18:44:00Z">
+            <w:tcPrChange w:id="215" w:author="Sandra Ballen" w:date="2015-05-02T18:44:00Z">
               <w:tcPr>
                 <w:tcW w:w="567" w:type="dxa"/>
               </w:tcPr>
@@ -8583,7 +8588,7 @@
           <w:tcPr>
             <w:tcW w:w="567" w:type="dxa"/>
             <w:shd w:val="clear" w:color="auto" w:fill="E6E6E6"/>
-            <w:tcPrChange w:id="230" w:author="Sandra Ballen" w:date="2015-05-02T18:44:00Z">
+            <w:tcPrChange w:id="216" w:author="Sandra Ballen" w:date="2015-05-02T18:44:00Z">
               <w:tcPr>
                 <w:tcW w:w="567" w:type="dxa"/>
                 <w:shd w:val="clear" w:color="auto" w:fill="E6E6E6"/>
@@ -8615,7 +8620,7 @@
           <w:tcPr>
             <w:tcW w:w="3827" w:type="dxa"/>
             <w:shd w:val="clear" w:color="auto" w:fill="auto"/>
-            <w:tcPrChange w:id="231" w:author="Sandra Ballen" w:date="2015-05-02T18:44:00Z">
+            <w:tcPrChange w:id="217" w:author="Sandra Ballen" w:date="2015-05-02T18:44:00Z">
               <w:tcPr>
                 <w:tcW w:w="3827" w:type="dxa"/>
               </w:tcPr>
@@ -8636,7 +8641,7 @@
           <w:tcPr>
             <w:tcW w:w="567" w:type="dxa"/>
             <w:shd w:val="clear" w:color="auto" w:fill="auto"/>
-            <w:tcPrChange w:id="232" w:author="Sandra Ballen" w:date="2015-05-02T18:44:00Z">
+            <w:tcPrChange w:id="218" w:author="Sandra Ballen" w:date="2015-05-02T18:44:00Z">
               <w:tcPr>
                 <w:tcW w:w="567" w:type="dxa"/>
               </w:tcPr>
@@ -8660,7 +8665,7 @@
           <w:tcPr>
             <w:tcW w:w="534" w:type="dxa"/>
             <w:shd w:val="clear" w:color="auto" w:fill="E6E6E6"/>
-            <w:tcPrChange w:id="233" w:author="Sandra Ballen" w:date="2015-05-02T18:44:00Z">
+            <w:tcPrChange w:id="219" w:author="Sandra Ballen" w:date="2015-05-02T18:44:00Z">
               <w:tcPr>
                 <w:tcW w:w="534" w:type="dxa"/>
                 <w:shd w:val="clear" w:color="auto" w:fill="E6E6E6"/>
@@ -8692,7 +8697,7 @@
           <w:tcPr>
             <w:tcW w:w="3685" w:type="dxa"/>
             <w:shd w:val="clear" w:color="auto" w:fill="auto"/>
-            <w:tcPrChange w:id="234" w:author="Sandra Ballen" w:date="2015-05-02T18:44:00Z">
+            <w:tcPrChange w:id="220" w:author="Sandra Ballen" w:date="2015-05-02T18:44:00Z">
               <w:tcPr>
                 <w:tcW w:w="3685" w:type="dxa"/>
               </w:tcPr>
@@ -8713,7 +8718,7 @@
           <w:tcPr>
             <w:tcW w:w="567" w:type="dxa"/>
             <w:shd w:val="clear" w:color="auto" w:fill="auto"/>
-            <w:tcPrChange w:id="235" w:author="Sandra Ballen" w:date="2015-05-02T18:44:00Z">
+            <w:tcPrChange w:id="221" w:author="Sandra Ballen" w:date="2015-05-02T18:44:00Z">
               <w:tcPr>
                 <w:tcW w:w="567" w:type="dxa"/>
               </w:tcPr>
@@ -8735,7 +8740,7 @@
           <w:tcPr>
             <w:tcW w:w="567" w:type="dxa"/>
             <w:shd w:val="clear" w:color="auto" w:fill="E6E6E6"/>
-            <w:tcPrChange w:id="236" w:author="Sandra Ballen" w:date="2015-05-02T18:44:00Z">
+            <w:tcPrChange w:id="222" w:author="Sandra Ballen" w:date="2015-05-02T18:44:00Z">
               <w:tcPr>
                 <w:tcW w:w="567" w:type="dxa"/>
                 <w:shd w:val="clear" w:color="auto" w:fill="E6E6E6"/>
@@ -8767,7 +8772,7 @@
           <w:tcPr>
             <w:tcW w:w="3827" w:type="dxa"/>
             <w:shd w:val="clear" w:color="auto" w:fill="auto"/>
-            <w:tcPrChange w:id="237" w:author="Sandra Ballen" w:date="2015-05-02T18:44:00Z">
+            <w:tcPrChange w:id="223" w:author="Sandra Ballen" w:date="2015-05-02T18:44:00Z">
               <w:tcPr>
                 <w:tcW w:w="3827" w:type="dxa"/>
               </w:tcPr>
@@ -8788,7 +8793,7 @@
           <w:tcPr>
             <w:tcW w:w="567" w:type="dxa"/>
             <w:shd w:val="clear" w:color="auto" w:fill="auto"/>
-            <w:tcPrChange w:id="238" w:author="Sandra Ballen" w:date="2015-05-02T18:44:00Z">
+            <w:tcPrChange w:id="224" w:author="Sandra Ballen" w:date="2015-05-02T18:44:00Z">
               <w:tcPr>
                 <w:tcW w:w="567" w:type="dxa"/>
               </w:tcPr>
@@ -8812,7 +8817,7 @@
           <w:tcPr>
             <w:tcW w:w="534" w:type="dxa"/>
             <w:shd w:val="clear" w:color="auto" w:fill="E6E6E6"/>
-            <w:tcPrChange w:id="239" w:author="Sandra Ballen" w:date="2015-05-02T18:44:00Z">
+            <w:tcPrChange w:id="225" w:author="Sandra Ballen" w:date="2015-05-02T18:44:00Z">
               <w:tcPr>
                 <w:tcW w:w="534" w:type="dxa"/>
                 <w:shd w:val="clear" w:color="auto" w:fill="E6E6E6"/>
@@ -8844,7 +8849,7 @@
           <w:tcPr>
             <w:tcW w:w="3685" w:type="dxa"/>
             <w:shd w:val="clear" w:color="auto" w:fill="auto"/>
-            <w:tcPrChange w:id="240" w:author="Sandra Ballen" w:date="2015-05-02T18:44:00Z">
+            <w:tcPrChange w:id="226" w:author="Sandra Ballen" w:date="2015-05-02T18:44:00Z">
               <w:tcPr>
                 <w:tcW w:w="3685" w:type="dxa"/>
               </w:tcPr>
@@ -8865,7 +8870,7 @@
           <w:tcPr>
             <w:tcW w:w="567" w:type="dxa"/>
             <w:shd w:val="clear" w:color="auto" w:fill="auto"/>
-            <w:tcPrChange w:id="241" w:author="Sandra Ballen" w:date="2015-05-02T18:44:00Z">
+            <w:tcPrChange w:id="227" w:author="Sandra Ballen" w:date="2015-05-02T18:44:00Z">
               <w:tcPr>
                 <w:tcW w:w="567" w:type="dxa"/>
               </w:tcPr>
@@ -8887,7 +8892,7 @@
           <w:tcPr>
             <w:tcW w:w="567" w:type="dxa"/>
             <w:shd w:val="clear" w:color="auto" w:fill="E6E6E6"/>
-            <w:tcPrChange w:id="242" w:author="Sandra Ballen" w:date="2015-05-02T18:44:00Z">
+            <w:tcPrChange w:id="228" w:author="Sandra Ballen" w:date="2015-05-02T18:44:00Z">
               <w:tcPr>
                 <w:tcW w:w="567" w:type="dxa"/>
                 <w:shd w:val="clear" w:color="auto" w:fill="E6E6E6"/>
@@ -8919,7 +8924,7 @@
           <w:tcPr>
             <w:tcW w:w="3827" w:type="dxa"/>
             <w:shd w:val="clear" w:color="auto" w:fill="auto"/>
-            <w:tcPrChange w:id="243" w:author="Sandra Ballen" w:date="2015-05-02T18:44:00Z">
+            <w:tcPrChange w:id="229" w:author="Sandra Ballen" w:date="2015-05-02T18:44:00Z">
               <w:tcPr>
                 <w:tcW w:w="3827" w:type="dxa"/>
               </w:tcPr>
@@ -8940,7 +8945,7 @@
           <w:tcPr>
             <w:tcW w:w="567" w:type="dxa"/>
             <w:shd w:val="clear" w:color="auto" w:fill="auto"/>
-            <w:tcPrChange w:id="244" w:author="Sandra Ballen" w:date="2015-05-02T18:44:00Z">
+            <w:tcPrChange w:id="230" w:author="Sandra Ballen" w:date="2015-05-02T18:44:00Z">
               <w:tcPr>
                 <w:tcW w:w="567" w:type="dxa"/>
               </w:tcPr>
@@ -8964,7 +8969,7 @@
           <w:tcPr>
             <w:tcW w:w="534" w:type="dxa"/>
             <w:shd w:val="clear" w:color="auto" w:fill="E6E6E6"/>
-            <w:tcPrChange w:id="245" w:author="Sandra Ballen" w:date="2015-05-02T18:44:00Z">
+            <w:tcPrChange w:id="231" w:author="Sandra Ballen" w:date="2015-05-02T18:44:00Z">
               <w:tcPr>
                 <w:tcW w:w="534" w:type="dxa"/>
                 <w:shd w:val="clear" w:color="auto" w:fill="E6E6E6"/>
@@ -8996,7 +9001,7 @@
           <w:tcPr>
             <w:tcW w:w="3685" w:type="dxa"/>
             <w:shd w:val="clear" w:color="auto" w:fill="auto"/>
-            <w:tcPrChange w:id="246" w:author="Sandra Ballen" w:date="2015-05-02T18:44:00Z">
+            <w:tcPrChange w:id="232" w:author="Sandra Ballen" w:date="2015-05-02T18:44:00Z">
               <w:tcPr>
                 <w:tcW w:w="3685" w:type="dxa"/>
               </w:tcPr>
@@ -9017,7 +9022,7 @@
           <w:tcPr>
             <w:tcW w:w="567" w:type="dxa"/>
             <w:shd w:val="clear" w:color="auto" w:fill="auto"/>
-            <w:tcPrChange w:id="247" w:author="Sandra Ballen" w:date="2015-05-02T18:44:00Z">
+            <w:tcPrChange w:id="233" w:author="Sandra Ballen" w:date="2015-05-02T18:44:00Z">
               <w:tcPr>
                 <w:tcW w:w="567" w:type="dxa"/>
               </w:tcPr>
@@ -9039,7 +9044,7 @@
           <w:tcPr>
             <w:tcW w:w="567" w:type="dxa"/>
             <w:shd w:val="clear" w:color="auto" w:fill="E6E6E6"/>
-            <w:tcPrChange w:id="248" w:author="Sandra Ballen" w:date="2015-05-02T18:44:00Z">
+            <w:tcPrChange w:id="234" w:author="Sandra Ballen" w:date="2015-05-02T18:44:00Z">
               <w:tcPr>
                 <w:tcW w:w="567" w:type="dxa"/>
                 <w:shd w:val="clear" w:color="auto" w:fill="E6E6E6"/>
@@ -9071,7 +9076,7 @@
           <w:tcPr>
             <w:tcW w:w="3827" w:type="dxa"/>
             <w:shd w:val="clear" w:color="auto" w:fill="auto"/>
-            <w:tcPrChange w:id="249" w:author="Sandra Ballen" w:date="2015-05-02T18:44:00Z">
+            <w:tcPrChange w:id="235" w:author="Sandra Ballen" w:date="2015-05-02T18:44:00Z">
               <w:tcPr>
                 <w:tcW w:w="3827" w:type="dxa"/>
               </w:tcPr>
@@ -9092,7 +9097,7 @@
           <w:tcPr>
             <w:tcW w:w="567" w:type="dxa"/>
             <w:shd w:val="clear" w:color="auto" w:fill="auto"/>
-            <w:tcPrChange w:id="250" w:author="Sandra Ballen" w:date="2015-05-02T18:44:00Z">
+            <w:tcPrChange w:id="236" w:author="Sandra Ballen" w:date="2015-05-02T18:44:00Z">
               <w:tcPr>
                 <w:tcW w:w="567" w:type="dxa"/>
               </w:tcPr>
@@ -9116,7 +9121,7 @@
           <w:tcPr>
             <w:tcW w:w="534" w:type="dxa"/>
             <w:shd w:val="clear" w:color="auto" w:fill="E6E6E6"/>
-            <w:tcPrChange w:id="251" w:author="Sandra Ballen" w:date="2015-05-02T18:44:00Z">
+            <w:tcPrChange w:id="237" w:author="Sandra Ballen" w:date="2015-05-02T18:44:00Z">
               <w:tcPr>
                 <w:tcW w:w="534" w:type="dxa"/>
                 <w:shd w:val="clear" w:color="auto" w:fill="E6E6E6"/>
@@ -9148,7 +9153,7 @@
           <w:tcPr>
             <w:tcW w:w="3685" w:type="dxa"/>
             <w:shd w:val="clear" w:color="auto" w:fill="auto"/>
-            <w:tcPrChange w:id="252" w:author="Sandra Ballen" w:date="2015-05-02T18:44:00Z">
+            <w:tcPrChange w:id="238" w:author="Sandra Ballen" w:date="2015-05-02T18:44:00Z">
               <w:tcPr>
                 <w:tcW w:w="3685" w:type="dxa"/>
               </w:tcPr>
@@ -9169,7 +9174,7 @@
           <w:tcPr>
             <w:tcW w:w="567" w:type="dxa"/>
             <w:shd w:val="clear" w:color="auto" w:fill="auto"/>
-            <w:tcPrChange w:id="253" w:author="Sandra Ballen" w:date="2015-05-02T18:44:00Z">
+            <w:tcPrChange w:id="239" w:author="Sandra Ballen" w:date="2015-05-02T18:44:00Z">
               <w:tcPr>
                 <w:tcW w:w="567" w:type="dxa"/>
               </w:tcPr>
@@ -9191,7 +9196,7 @@
           <w:tcPr>
             <w:tcW w:w="567" w:type="dxa"/>
             <w:shd w:val="clear" w:color="auto" w:fill="E6E6E6"/>
-            <w:tcPrChange w:id="254" w:author="Sandra Ballen" w:date="2015-05-02T18:44:00Z">
+            <w:tcPrChange w:id="240" w:author="Sandra Ballen" w:date="2015-05-02T18:44:00Z">
               <w:tcPr>
                 <w:tcW w:w="567" w:type="dxa"/>
                 <w:shd w:val="clear" w:color="auto" w:fill="E6E6E6"/>
@@ -9223,7 +9228,7 @@
           <w:tcPr>
             <w:tcW w:w="3827" w:type="dxa"/>
             <w:shd w:val="clear" w:color="auto" w:fill="auto"/>
-            <w:tcPrChange w:id="255" w:author="Sandra Ballen" w:date="2015-05-02T18:44:00Z">
+            <w:tcPrChange w:id="241" w:author="Sandra Ballen" w:date="2015-05-02T18:44:00Z">
               <w:tcPr>
                 <w:tcW w:w="3827" w:type="dxa"/>
               </w:tcPr>
@@ -9244,7 +9249,7 @@
           <w:tcPr>
             <w:tcW w:w="567" w:type="dxa"/>
             <w:shd w:val="clear" w:color="auto" w:fill="auto"/>
-            <w:tcPrChange w:id="256" w:author="Sandra Ballen" w:date="2015-05-02T18:44:00Z">
+            <w:tcPrChange w:id="242" w:author="Sandra Ballen" w:date="2015-05-02T18:44:00Z">
               <w:tcPr>
                 <w:tcW w:w="567" w:type="dxa"/>
               </w:tcPr>
@@ -9286,7 +9291,7 @@
           <w:insideV w:val="single" w:sz="4" w:space="0" w:color="auto"/>
         </w:tblBorders>
         <w:tblLook w:val="04A0" w:firstRow="1" w:lastRow="0" w:firstColumn="1" w:lastColumn="0" w:noHBand="0" w:noVBand="1"/>
-        <w:tblPrChange w:id="257" w:author="Sandra Ballen" w:date="2015-05-02T18:44:00Z">
+        <w:tblPrChange w:id="243" w:author="Sandra Ballen" w:date="2015-05-02T18:44:00Z">
           <w:tblPr>
             <w:tblStyle w:val="Tablaconcuadrcula"/>
             <w:tblW w:w="0" w:type="auto"/>
@@ -9301,7 +9306,7 @@
         <w:gridCol w:w="426"/>
         <w:gridCol w:w="2409"/>
         <w:gridCol w:w="484"/>
-        <w:tblGridChange w:id="258">
+        <w:tblGridChange w:id="244">
           <w:tblGrid>
             <w:gridCol w:w="2093"/>
             <w:gridCol w:w="480"/>
@@ -9322,7 +9327,7 @@
               <w:bottom w:val="nil"/>
             </w:tcBorders>
             <w:shd w:val="clear" w:color="auto" w:fill="auto"/>
-            <w:tcPrChange w:id="259" w:author="Sandra Ballen" w:date="2015-05-02T18:44:00Z">
+            <w:tcPrChange w:id="245" w:author="Sandra Ballen" w:date="2015-05-02T18:44:00Z">
               <w:tcPr>
                 <w:tcW w:w="2093" w:type="dxa"/>
                 <w:tcBorders>
@@ -9359,7 +9364,7 @@
           <w:tcPr>
             <w:tcW w:w="480" w:type="dxa"/>
             <w:shd w:val="clear" w:color="auto" w:fill="auto"/>
-            <w:tcPrChange w:id="260" w:author="Sandra Ballen" w:date="2015-05-02T18:44:00Z">
+            <w:tcPrChange w:id="246" w:author="Sandra Ballen" w:date="2015-05-02T18:44:00Z">
               <w:tcPr>
                 <w:tcW w:w="480" w:type="dxa"/>
               </w:tcPr>
@@ -9394,7 +9399,7 @@
               <w:bottom w:val="nil"/>
             </w:tcBorders>
             <w:shd w:val="clear" w:color="auto" w:fill="auto"/>
-            <w:tcPrChange w:id="261" w:author="Sandra Ballen" w:date="2015-05-02T18:44:00Z">
+            <w:tcPrChange w:id="247" w:author="Sandra Ballen" w:date="2015-05-02T18:44:00Z">
               <w:tcPr>
                 <w:tcW w:w="2071" w:type="dxa"/>
                 <w:tcBorders>
@@ -9431,7 +9436,7 @@
           <w:tcPr>
             <w:tcW w:w="426" w:type="dxa"/>
             <w:shd w:val="clear" w:color="auto" w:fill="auto"/>
-            <w:tcPrChange w:id="262" w:author="Sandra Ballen" w:date="2015-05-02T18:44:00Z">
+            <w:tcPrChange w:id="248" w:author="Sandra Ballen" w:date="2015-05-02T18:44:00Z">
               <w:tcPr>
                 <w:tcW w:w="426" w:type="dxa"/>
               </w:tcPr>
@@ -9457,7 +9462,7 @@
               <w:bottom w:val="nil"/>
             </w:tcBorders>
             <w:shd w:val="clear" w:color="auto" w:fill="auto"/>
-            <w:tcPrChange w:id="263" w:author="Sandra Ballen" w:date="2015-05-02T18:44:00Z">
+            <w:tcPrChange w:id="249" w:author="Sandra Ballen" w:date="2015-05-02T18:44:00Z">
               <w:tcPr>
                 <w:tcW w:w="2409" w:type="dxa"/>
                 <w:tcBorders>
@@ -9494,7 +9499,7 @@
           <w:tcPr>
             <w:tcW w:w="484" w:type="dxa"/>
             <w:shd w:val="clear" w:color="auto" w:fill="auto"/>
-            <w:tcPrChange w:id="264" w:author="Sandra Ballen" w:date="2015-05-02T18:44:00Z">
+            <w:tcPrChange w:id="250" w:author="Sandra Ballen" w:date="2015-05-02T18:44:00Z">
               <w:tcPr>
                 <w:tcW w:w="484" w:type="dxa"/>
               </w:tcPr>
@@ -9898,7 +9903,7 @@
       <w:pPr>
         <w:ind w:left="567"/>
         <w:rPr>
-          <w:del w:id="265" w:author="Sandra Ballen" w:date="2015-05-02T18:44:00Z"/>
+          <w:del w:id="251" w:author="Sandra Ballen" w:date="2015-05-02T18:44:00Z"/>
           <w:rFonts w:ascii="Arial" w:hAnsi="Arial" w:cs="Arial"/>
           <w:sz w:val="18"/>
           <w:szCs w:val="18"/>
@@ -9914,13 +9919,11 @@
         </w:rPr>
         <w:tab/>
       </w:r>
-      <w:bookmarkStart w:id="266" w:name="_GoBack"/>
-      <w:bookmarkEnd w:id="266"/>
       <m:oMath>
         <m:f>
           <m:fPr>
             <m:ctrlPr>
-              <w:del w:id="267" w:author="Sandra Ballen" w:date="2015-05-02T18:44:00Z">
+              <w:del w:id="252" w:author="Sandra Ballen" w:date="2015-05-02T18:44:00Z">
                 <w:rPr>
                   <w:rFonts w:ascii="Cambria Math" w:hAnsi="Cambria Math" w:cs="Arial"/>
                   <w:i/>
@@ -9932,7 +9935,7 @@
             </m:ctrlPr>
           </m:fPr>
           <m:num>
-            <w:del w:id="268" w:author="Sandra Ballen" w:date="2015-05-02T18:44:00Z">
+            <w:del w:id="253" w:author="Sandra Ballen" w:date="2015-05-02T18:44:00Z">
               <m:r>
                 <w:rPr>
                   <w:rFonts w:ascii="Cambria Math" w:hAnsi="Cambria Math" w:cs="Arial"/>
@@ -9946,7 +9949,7 @@
             <m:d>
               <m:dPr>
                 <m:ctrlPr>
-                  <w:del w:id="269" w:author="Sandra Ballen" w:date="2015-05-02T18:44:00Z">
+                  <w:del w:id="254" w:author="Sandra Ballen" w:date="2015-05-02T18:44:00Z">
                     <w:rPr>
                       <w:rFonts w:ascii="Cambria Math" w:hAnsi="Cambria Math" w:cs="Arial"/>
                       <w:i/>
@@ -9958,7 +9961,7 @@
                 </m:ctrlPr>
               </m:dPr>
               <m:e>
-                <w:del w:id="270" w:author="Sandra Ballen" w:date="2015-05-02T18:44:00Z">
+                <w:del w:id="255" w:author="Sandra Ballen" w:date="2015-05-02T18:44:00Z">
                   <m:r>
                     <w:rPr>
                       <w:rFonts w:ascii="Cambria Math" w:hAnsi="Cambria Math"/>
@@ -9971,7 +9974,7 @@
                 </w:del>
               </m:e>
             </m:d>
-            <w:del w:id="271" w:author="Sandra Ballen" w:date="2015-05-02T18:44:00Z">
+            <w:del w:id="256" w:author="Sandra Ballen" w:date="2015-05-02T18:44:00Z">
               <m:r>
                 <w:rPr>
                   <w:rFonts w:ascii="Cambria Math" w:hAnsi="Cambria Math" w:cs="Arial"/>
@@ -9984,7 +9987,7 @@
             </w:del>
           </m:num>
           <m:den>
-            <w:del w:id="272" w:author="Sandra Ballen" w:date="2015-05-02T18:44:00Z">
+            <w:del w:id="257" w:author="Sandra Ballen" w:date="2015-05-02T18:44:00Z">
               <m:r>
                 <w:rPr>
                   <w:rFonts w:ascii="Cambria Math" w:hAnsi="Cambria Math"/>
@@ -10012,24 +10015,30 @@
       <w:pPr>
         <w:ind w:left="567"/>
         <w:rPr>
-          <w:ins w:id="273" w:author="Sandra Ballen" w:date="2015-05-02T18:44:00Z"/>
-          <w:rFonts w:ascii="Arial" w:hAnsi="Arial" w:cs="Arial"/>
-          <w:sz w:val="18"/>
-          <w:szCs w:val="18"/>
-          <w:lang w:val="es-ES_tradnl"/>
-        </w:rPr>
-      </w:pPr>
-      <w:ins w:id="274" w:author="Sandra Ballen" w:date="2015-05-02T18:44:00Z">
-        <w:r>
-          <w:rPr>
-            <w:rFonts w:ascii="Arial" w:hAnsi="Arial" w:cs="Arial"/>
-            <w:sz w:val="18"/>
-            <w:szCs w:val="18"/>
-            <w:lang w:val="es-ES_tradnl"/>
-          </w:rPr>
-          <w:t>&lt;&lt;MA_07_02_189.gif&gt;&gt;</w:t>
-        </w:r>
-      </w:ins>
+          <w:rFonts w:ascii="Arial" w:hAnsi="Arial" w:cs="Arial"/>
+          <w:sz w:val="18"/>
+          <w:szCs w:val="18"/>
+          <w:lang w:val="es-ES_tradnl"/>
+        </w:rPr>
+      </w:pPr>
+      <w:r>
+        <w:rPr>
+          <w:rFonts w:ascii="Arial" w:hAnsi="Arial" w:cs="Arial"/>
+          <w:sz w:val="18"/>
+          <w:szCs w:val="18"/>
+          <w:lang w:val="es-ES_tradnl"/>
+        </w:rPr>
+        <w:t>MA_07_02_REC200_IMG05</w:t>
+      </w:r>
+      <w:r>
+        <w:rPr>
+          <w:rFonts w:ascii="Arial" w:hAnsi="Arial" w:cs="Arial"/>
+          <w:sz w:val="18"/>
+          <w:szCs w:val="18"/>
+          <w:lang w:val="es-ES_tradnl"/>
+        </w:rPr>
+        <w:t>n</w:t>
+      </w:r>
     </w:p>
     <w:p>
       <w:pPr>
@@ -10097,6 +10106,17 @@
     </w:p>
     <w:p>
       <w:pPr>
+        <w:ind w:left="426"/>
+        <w:rPr>
+          <w:rFonts w:ascii="Arial" w:hAnsi="Arial" w:cs="Arial"/>
+          <w:sz w:val="18"/>
+          <w:szCs w:val="18"/>
+          <w:lang w:val="es-ES_tradnl"/>
+        </w:rPr>
+      </w:pPr>
+    </w:p>
+    <w:p>
+      <w:pPr>
         <w:ind w:left="567"/>
         <w:rPr>
           <w:rFonts w:ascii="Arial" w:hAnsi="Arial" w:cs="Arial"/>
@@ -10105,28 +10125,15 @@
           <w:lang w:val="es-ES_tradnl"/>
         </w:rPr>
       </w:pPr>
-    </w:p>
-    <w:p>
-      <w:pPr>
-        <w:ind w:left="567"/>
-        <w:rPr>
-          <w:rFonts w:ascii="Arial" w:hAnsi="Arial" w:cs="Arial"/>
-          <w:sz w:val="18"/>
-          <w:szCs w:val="18"/>
-          <w:lang w:val="es-ES_tradnl"/>
-        </w:rPr>
-      </w:pPr>
-      <w:ins w:id="275" w:author="Sandra Ballen" w:date="2015-05-02T18:44:00Z">
-        <w:r>
-          <w:rPr>
-            <w:rFonts w:ascii="Arial" w:hAnsi="Arial" w:cs="Arial"/>
-            <w:sz w:val="18"/>
-            <w:szCs w:val="18"/>
-            <w:lang w:val="es-ES_tradnl"/>
-          </w:rPr>
-          <w:t>&lt;&lt;MA_07_02_189.gif&gt;&gt;</w:t>
-        </w:r>
-      </w:ins>
+      <w:r>
+        <w:rPr>
+          <w:rFonts w:ascii="Arial" w:hAnsi="Arial" w:cs="Arial"/>
+          <w:sz w:val="18"/>
+          <w:szCs w:val="18"/>
+          <w:lang w:val="es-ES_tradnl"/>
+        </w:rPr>
+        <w:t>MA_07_02_REC200_IMG05a</w:t>
+      </w:r>
     </w:p>
     <w:p>
       <w:pPr>
@@ -10234,7 +10241,7 @@
           <w:insideV w:val="single" w:sz="4" w:space="0" w:color="auto"/>
         </w:tblBorders>
         <w:tblLook w:val="04A0" w:firstRow="1" w:lastRow="0" w:firstColumn="1" w:lastColumn="0" w:noHBand="0" w:noVBand="1"/>
-        <w:tblPrChange w:id="276" w:author="Sandra Ballen" w:date="2015-05-02T18:44:00Z">
+        <w:tblPrChange w:id="258" w:author="Sandra Ballen" w:date="2015-05-02T18:44:00Z">
           <w:tblPr>
             <w:tblStyle w:val="Tablaconcuadrcula"/>
             <w:tblW w:w="9747" w:type="dxa"/>
@@ -10249,7 +10256,7 @@
         <w:gridCol w:w="567"/>
         <w:gridCol w:w="3827"/>
         <w:gridCol w:w="567"/>
-        <w:tblGridChange w:id="277">
+        <w:tblGridChange w:id="259">
           <w:tblGrid>
             <w:gridCol w:w="534"/>
             <w:gridCol w:w="3685"/>
@@ -10265,7 +10272,7 @@
           <w:tcPr>
             <w:tcW w:w="534" w:type="dxa"/>
             <w:shd w:val="clear" w:color="auto" w:fill="E6E6E6"/>
-            <w:tcPrChange w:id="278" w:author="Sandra Ballen" w:date="2015-05-02T18:44:00Z">
+            <w:tcPrChange w:id="260" w:author="Sandra Ballen" w:date="2015-05-02T18:44:00Z">
               <w:tcPr>
                 <w:tcW w:w="534" w:type="dxa"/>
                 <w:shd w:val="clear" w:color="auto" w:fill="E6E6E6"/>
@@ -10318,7 +10325,7 @@
           <w:tcPr>
             <w:tcW w:w="3685" w:type="dxa"/>
             <w:shd w:val="clear" w:color="auto" w:fill="auto"/>
-            <w:tcPrChange w:id="279" w:author="Sandra Ballen" w:date="2015-05-02T18:44:00Z">
+            <w:tcPrChange w:id="261" w:author="Sandra Ballen" w:date="2015-05-02T18:44:00Z">
               <w:tcPr>
                 <w:tcW w:w="3685" w:type="dxa"/>
               </w:tcPr>
@@ -10342,6 +10349,463 @@
               </w:rPr>
               <w:t>-10</w:t>
             </w:r>
+          </w:p>
+        </w:tc>
+        <w:tc>
+          <w:tcPr>
+            <w:tcW w:w="567" w:type="dxa"/>
+            <w:shd w:val="clear" w:color="auto" w:fill="auto"/>
+            <w:tcPrChange w:id="262" w:author="Sandra Ballen" w:date="2015-05-02T18:44:00Z">
+              <w:tcPr>
+                <w:tcW w:w="567" w:type="dxa"/>
+              </w:tcPr>
+            </w:tcPrChange>
+          </w:tcPr>
+          <w:p>
+            <w:pPr>
+              <w:jc w:val="center"/>
+              <w:rPr>
+                <w:rFonts w:ascii="Arial" w:hAnsi="Arial" w:cs="Arial"/>
+                <w:sz w:val="18"/>
+                <w:szCs w:val="18"/>
+                <w:lang w:val="es-ES_tradnl"/>
+              </w:rPr>
+            </w:pPr>
+          </w:p>
+        </w:tc>
+        <w:tc>
+          <w:tcPr>
+            <w:tcW w:w="567" w:type="dxa"/>
+            <w:shd w:val="clear" w:color="auto" w:fill="E6E6E6"/>
+            <w:tcPrChange w:id="263" w:author="Sandra Ballen" w:date="2015-05-02T18:44:00Z">
+              <w:tcPr>
+                <w:tcW w:w="567" w:type="dxa"/>
+                <w:shd w:val="clear" w:color="auto" w:fill="E6E6E6"/>
+              </w:tcPr>
+            </w:tcPrChange>
+          </w:tcPr>
+          <w:p>
+            <w:pPr>
+              <w:jc w:val="center"/>
+              <w:rPr>
+                <w:rFonts w:ascii="Arial" w:hAnsi="Arial" w:cs="Arial"/>
+                <w:sz w:val="18"/>
+                <w:szCs w:val="18"/>
+                <w:lang w:val="es-ES_tradnl"/>
+              </w:rPr>
+            </w:pPr>
+            <w:r>
+              <w:rPr>
+                <w:rFonts w:ascii="Arial" w:hAnsi="Arial" w:cs="Arial"/>
+                <w:sz w:val="18"/>
+                <w:szCs w:val="18"/>
+                <w:lang w:val="es-ES_tradnl"/>
+              </w:rPr>
+              <w:t>6</w:t>
+            </w:r>
+          </w:p>
+        </w:tc>
+        <w:tc>
+          <w:tcPr>
+            <w:tcW w:w="3827" w:type="dxa"/>
+            <w:shd w:val="clear" w:color="auto" w:fill="auto"/>
+            <w:tcPrChange w:id="264" w:author="Sandra Ballen" w:date="2015-05-02T18:44:00Z">
+              <w:tcPr>
+                <w:tcW w:w="3827" w:type="dxa"/>
+              </w:tcPr>
+            </w:tcPrChange>
+          </w:tcPr>
+          <w:p>
+            <w:pPr>
+              <w:rPr>
+                <w:rFonts w:ascii="Arial" w:hAnsi="Arial" w:cs="Arial"/>
+                <w:sz w:val="18"/>
+                <w:szCs w:val="18"/>
+                <w:lang w:val="es-ES_tradnl"/>
+              </w:rPr>
+            </w:pPr>
+          </w:p>
+        </w:tc>
+        <w:tc>
+          <w:tcPr>
+            <w:tcW w:w="567" w:type="dxa"/>
+            <w:shd w:val="clear" w:color="auto" w:fill="auto"/>
+            <w:tcPrChange w:id="265" w:author="Sandra Ballen" w:date="2015-05-02T18:44:00Z">
+              <w:tcPr>
+                <w:tcW w:w="567" w:type="dxa"/>
+              </w:tcPr>
+            </w:tcPrChange>
+          </w:tcPr>
+          <w:p>
+            <w:pPr>
+              <w:jc w:val="center"/>
+              <w:rPr>
+                <w:rFonts w:ascii="Arial" w:hAnsi="Arial" w:cs="Arial"/>
+                <w:sz w:val="18"/>
+                <w:szCs w:val="18"/>
+                <w:lang w:val="es-ES_tradnl"/>
+              </w:rPr>
+            </w:pPr>
+          </w:p>
+        </w:tc>
+      </w:tr>
+      <w:tr>
+        <w:tc>
+          <w:tcPr>
+            <w:tcW w:w="534" w:type="dxa"/>
+            <w:shd w:val="clear" w:color="auto" w:fill="E6E6E6"/>
+            <w:tcPrChange w:id="266" w:author="Sandra Ballen" w:date="2015-05-02T18:44:00Z">
+              <w:tcPr>
+                <w:tcW w:w="534" w:type="dxa"/>
+                <w:shd w:val="clear" w:color="auto" w:fill="E6E6E6"/>
+              </w:tcPr>
+            </w:tcPrChange>
+          </w:tcPr>
+          <w:p>
+            <w:pPr>
+              <w:jc w:val="center"/>
+              <w:rPr>
+                <w:rFonts w:ascii="Arial" w:hAnsi="Arial" w:cs="Arial"/>
+                <w:sz w:val="18"/>
+                <w:szCs w:val="18"/>
+                <w:lang w:val="es-ES_tradnl"/>
+              </w:rPr>
+            </w:pPr>
+            <w:r>
+              <w:rPr>
+                <w:rFonts w:ascii="Arial" w:hAnsi="Arial" w:cs="Arial"/>
+                <w:sz w:val="18"/>
+                <w:szCs w:val="18"/>
+                <w:lang w:val="es-ES_tradnl"/>
+              </w:rPr>
+              <w:t>2</w:t>
+            </w:r>
+          </w:p>
+        </w:tc>
+        <w:tc>
+          <w:tcPr>
+            <w:tcW w:w="3685" w:type="dxa"/>
+            <w:shd w:val="clear" w:color="auto" w:fill="auto"/>
+            <w:tcPrChange w:id="267" w:author="Sandra Ballen" w:date="2015-05-02T18:44:00Z">
+              <w:tcPr>
+                <w:tcW w:w="3685" w:type="dxa"/>
+              </w:tcPr>
+            </w:tcPrChange>
+          </w:tcPr>
+          <w:p>
+            <w:pPr>
+              <w:rPr>
+                <w:rFonts w:ascii="Arial" w:hAnsi="Arial" w:cs="Arial"/>
+                <w:sz w:val="18"/>
+                <w:szCs w:val="18"/>
+                <w:lang w:val="es-ES_tradnl"/>
+              </w:rPr>
+            </w:pPr>
+          </w:p>
+        </w:tc>
+        <w:tc>
+          <w:tcPr>
+            <w:tcW w:w="567" w:type="dxa"/>
+            <w:shd w:val="clear" w:color="auto" w:fill="auto"/>
+            <w:tcPrChange w:id="268" w:author="Sandra Ballen" w:date="2015-05-02T18:44:00Z">
+              <w:tcPr>
+                <w:tcW w:w="567" w:type="dxa"/>
+              </w:tcPr>
+            </w:tcPrChange>
+          </w:tcPr>
+          <w:p>
+            <w:pPr>
+              <w:jc w:val="center"/>
+              <w:rPr>
+                <w:rFonts w:ascii="Arial" w:hAnsi="Arial" w:cs="Arial"/>
+                <w:sz w:val="18"/>
+                <w:szCs w:val="18"/>
+                <w:lang w:val="es-ES_tradnl"/>
+              </w:rPr>
+            </w:pPr>
+          </w:p>
+        </w:tc>
+        <w:tc>
+          <w:tcPr>
+            <w:tcW w:w="567" w:type="dxa"/>
+            <w:shd w:val="clear" w:color="auto" w:fill="E6E6E6"/>
+            <w:tcPrChange w:id="269" w:author="Sandra Ballen" w:date="2015-05-02T18:44:00Z">
+              <w:tcPr>
+                <w:tcW w:w="567" w:type="dxa"/>
+                <w:shd w:val="clear" w:color="auto" w:fill="E6E6E6"/>
+              </w:tcPr>
+            </w:tcPrChange>
+          </w:tcPr>
+          <w:p>
+            <w:pPr>
+              <w:jc w:val="center"/>
+              <w:rPr>
+                <w:rFonts w:ascii="Arial" w:hAnsi="Arial" w:cs="Arial"/>
+                <w:sz w:val="18"/>
+                <w:szCs w:val="18"/>
+                <w:lang w:val="es-ES_tradnl"/>
+              </w:rPr>
+            </w:pPr>
+            <w:r>
+              <w:rPr>
+                <w:rFonts w:ascii="Arial" w:hAnsi="Arial" w:cs="Arial"/>
+                <w:sz w:val="18"/>
+                <w:szCs w:val="18"/>
+                <w:lang w:val="es-ES_tradnl"/>
+              </w:rPr>
+              <w:t>7</w:t>
+            </w:r>
+          </w:p>
+        </w:tc>
+        <w:tc>
+          <w:tcPr>
+            <w:tcW w:w="3827" w:type="dxa"/>
+            <w:shd w:val="clear" w:color="auto" w:fill="auto"/>
+            <w:tcPrChange w:id="270" w:author="Sandra Ballen" w:date="2015-05-02T18:44:00Z">
+              <w:tcPr>
+                <w:tcW w:w="3827" w:type="dxa"/>
+              </w:tcPr>
+            </w:tcPrChange>
+          </w:tcPr>
+          <w:p>
+            <w:pPr>
+              <w:rPr>
+                <w:rFonts w:ascii="Arial" w:hAnsi="Arial" w:cs="Arial"/>
+                <w:sz w:val="18"/>
+                <w:szCs w:val="18"/>
+                <w:lang w:val="es-ES_tradnl"/>
+              </w:rPr>
+            </w:pPr>
+          </w:p>
+        </w:tc>
+        <w:tc>
+          <w:tcPr>
+            <w:tcW w:w="567" w:type="dxa"/>
+            <w:shd w:val="clear" w:color="auto" w:fill="auto"/>
+            <w:tcPrChange w:id="271" w:author="Sandra Ballen" w:date="2015-05-02T18:44:00Z">
+              <w:tcPr>
+                <w:tcW w:w="567" w:type="dxa"/>
+              </w:tcPr>
+            </w:tcPrChange>
+          </w:tcPr>
+          <w:p>
+            <w:pPr>
+              <w:jc w:val="center"/>
+              <w:rPr>
+                <w:rFonts w:ascii="Arial" w:hAnsi="Arial" w:cs="Arial"/>
+                <w:sz w:val="18"/>
+                <w:szCs w:val="18"/>
+                <w:lang w:val="es-ES_tradnl"/>
+              </w:rPr>
+            </w:pPr>
+          </w:p>
+        </w:tc>
+      </w:tr>
+      <w:tr>
+        <w:tc>
+          <w:tcPr>
+            <w:tcW w:w="534" w:type="dxa"/>
+            <w:shd w:val="clear" w:color="auto" w:fill="E6E6E6"/>
+            <w:tcPrChange w:id="272" w:author="Sandra Ballen" w:date="2015-05-02T18:44:00Z">
+              <w:tcPr>
+                <w:tcW w:w="534" w:type="dxa"/>
+                <w:shd w:val="clear" w:color="auto" w:fill="E6E6E6"/>
+              </w:tcPr>
+            </w:tcPrChange>
+          </w:tcPr>
+          <w:p>
+            <w:pPr>
+              <w:jc w:val="center"/>
+              <w:rPr>
+                <w:rFonts w:ascii="Arial" w:hAnsi="Arial" w:cs="Arial"/>
+                <w:sz w:val="18"/>
+                <w:szCs w:val="18"/>
+                <w:lang w:val="es-ES_tradnl"/>
+              </w:rPr>
+            </w:pPr>
+            <w:r>
+              <w:rPr>
+                <w:rFonts w:ascii="Arial" w:hAnsi="Arial" w:cs="Arial"/>
+                <w:sz w:val="18"/>
+                <w:szCs w:val="18"/>
+                <w:lang w:val="es-ES_tradnl"/>
+              </w:rPr>
+              <w:t>3</w:t>
+            </w:r>
+          </w:p>
+        </w:tc>
+        <w:tc>
+          <w:tcPr>
+            <w:tcW w:w="3685" w:type="dxa"/>
+            <w:shd w:val="clear" w:color="auto" w:fill="auto"/>
+            <w:tcPrChange w:id="273" w:author="Sandra Ballen" w:date="2015-05-02T18:44:00Z">
+              <w:tcPr>
+                <w:tcW w:w="3685" w:type="dxa"/>
+              </w:tcPr>
+            </w:tcPrChange>
+          </w:tcPr>
+          <w:p>
+            <w:pPr>
+              <w:rPr>
+                <w:rFonts w:ascii="Arial" w:hAnsi="Arial" w:cs="Arial"/>
+                <w:sz w:val="18"/>
+                <w:szCs w:val="18"/>
+                <w:lang w:val="es-ES_tradnl"/>
+              </w:rPr>
+            </w:pPr>
+          </w:p>
+        </w:tc>
+        <w:tc>
+          <w:tcPr>
+            <w:tcW w:w="567" w:type="dxa"/>
+            <w:shd w:val="clear" w:color="auto" w:fill="auto"/>
+            <w:tcPrChange w:id="274" w:author="Sandra Ballen" w:date="2015-05-02T18:44:00Z">
+              <w:tcPr>
+                <w:tcW w:w="567" w:type="dxa"/>
+              </w:tcPr>
+            </w:tcPrChange>
+          </w:tcPr>
+          <w:p>
+            <w:pPr>
+              <w:jc w:val="center"/>
+              <w:rPr>
+                <w:rFonts w:ascii="Arial" w:hAnsi="Arial" w:cs="Arial"/>
+                <w:sz w:val="18"/>
+                <w:szCs w:val="18"/>
+                <w:lang w:val="es-ES_tradnl"/>
+              </w:rPr>
+            </w:pPr>
+          </w:p>
+        </w:tc>
+        <w:tc>
+          <w:tcPr>
+            <w:tcW w:w="567" w:type="dxa"/>
+            <w:shd w:val="clear" w:color="auto" w:fill="E6E6E6"/>
+            <w:tcPrChange w:id="275" w:author="Sandra Ballen" w:date="2015-05-02T18:44:00Z">
+              <w:tcPr>
+                <w:tcW w:w="567" w:type="dxa"/>
+                <w:shd w:val="clear" w:color="auto" w:fill="E6E6E6"/>
+              </w:tcPr>
+            </w:tcPrChange>
+          </w:tcPr>
+          <w:p>
+            <w:pPr>
+              <w:jc w:val="center"/>
+              <w:rPr>
+                <w:rFonts w:ascii="Arial" w:hAnsi="Arial" w:cs="Arial"/>
+                <w:sz w:val="18"/>
+                <w:szCs w:val="18"/>
+                <w:lang w:val="es-ES_tradnl"/>
+              </w:rPr>
+            </w:pPr>
+            <w:r>
+              <w:rPr>
+                <w:rFonts w:ascii="Arial" w:hAnsi="Arial" w:cs="Arial"/>
+                <w:sz w:val="18"/>
+                <w:szCs w:val="18"/>
+                <w:lang w:val="es-ES_tradnl"/>
+              </w:rPr>
+              <w:t>8</w:t>
+            </w:r>
+          </w:p>
+        </w:tc>
+        <w:tc>
+          <w:tcPr>
+            <w:tcW w:w="3827" w:type="dxa"/>
+            <w:shd w:val="clear" w:color="auto" w:fill="auto"/>
+            <w:tcPrChange w:id="276" w:author="Sandra Ballen" w:date="2015-05-02T18:44:00Z">
+              <w:tcPr>
+                <w:tcW w:w="3827" w:type="dxa"/>
+              </w:tcPr>
+            </w:tcPrChange>
+          </w:tcPr>
+          <w:p>
+            <w:pPr>
+              <w:rPr>
+                <w:rFonts w:ascii="Arial" w:hAnsi="Arial" w:cs="Arial"/>
+                <w:sz w:val="18"/>
+                <w:szCs w:val="18"/>
+                <w:lang w:val="es-ES_tradnl"/>
+              </w:rPr>
+            </w:pPr>
+          </w:p>
+        </w:tc>
+        <w:tc>
+          <w:tcPr>
+            <w:tcW w:w="567" w:type="dxa"/>
+            <w:shd w:val="clear" w:color="auto" w:fill="auto"/>
+            <w:tcPrChange w:id="277" w:author="Sandra Ballen" w:date="2015-05-02T18:44:00Z">
+              <w:tcPr>
+                <w:tcW w:w="567" w:type="dxa"/>
+              </w:tcPr>
+            </w:tcPrChange>
+          </w:tcPr>
+          <w:p>
+            <w:pPr>
+              <w:jc w:val="center"/>
+              <w:rPr>
+                <w:rFonts w:ascii="Arial" w:hAnsi="Arial" w:cs="Arial"/>
+                <w:sz w:val="18"/>
+                <w:szCs w:val="18"/>
+                <w:lang w:val="es-ES_tradnl"/>
+              </w:rPr>
+            </w:pPr>
+          </w:p>
+        </w:tc>
+      </w:tr>
+      <w:tr>
+        <w:tc>
+          <w:tcPr>
+            <w:tcW w:w="534" w:type="dxa"/>
+            <w:shd w:val="clear" w:color="auto" w:fill="E6E6E6"/>
+            <w:tcPrChange w:id="278" w:author="Sandra Ballen" w:date="2015-05-02T18:44:00Z">
+              <w:tcPr>
+                <w:tcW w:w="534" w:type="dxa"/>
+                <w:shd w:val="clear" w:color="auto" w:fill="E6E6E6"/>
+              </w:tcPr>
+            </w:tcPrChange>
+          </w:tcPr>
+          <w:p>
+            <w:pPr>
+              <w:jc w:val="center"/>
+              <w:rPr>
+                <w:rFonts w:ascii="Arial" w:hAnsi="Arial" w:cs="Arial"/>
+                <w:sz w:val="18"/>
+                <w:szCs w:val="18"/>
+                <w:lang w:val="es-ES_tradnl"/>
+              </w:rPr>
+            </w:pPr>
+            <w:r>
+              <w:rPr>
+                <w:rFonts w:ascii="Arial" w:hAnsi="Arial" w:cs="Arial"/>
+                <w:sz w:val="18"/>
+                <w:szCs w:val="18"/>
+                <w:lang w:val="es-ES_tradnl"/>
+              </w:rPr>
+              <w:lastRenderedPageBreak/>
+              <w:t>4</w:t>
+            </w:r>
+          </w:p>
+        </w:tc>
+        <w:tc>
+          <w:tcPr>
+            <w:tcW w:w="3685" w:type="dxa"/>
+            <w:shd w:val="clear" w:color="auto" w:fill="auto"/>
+            <w:tcPrChange w:id="279" w:author="Sandra Ballen" w:date="2015-05-02T18:44:00Z">
+              <w:tcPr>
+                <w:tcW w:w="3685" w:type="dxa"/>
+              </w:tcPr>
+            </w:tcPrChange>
+          </w:tcPr>
+          <w:p>
+            <w:pPr>
+              <w:rPr>
+                <w:rFonts w:ascii="Arial" w:hAnsi="Arial" w:cs="Arial"/>
+                <w:sz w:val="18"/>
+                <w:szCs w:val="18"/>
+                <w:lang w:val="es-ES_tradnl"/>
+              </w:rPr>
+            </w:pPr>
           </w:p>
         </w:tc>
         <w:tc>
@@ -10394,7 +10858,7 @@
                 <w:szCs w:val="18"/>
                 <w:lang w:val="es-ES_tradnl"/>
               </w:rPr>
-              <w:t>6</w:t>
+              <w:t>9</w:t>
             </w:r>
           </w:p>
         </w:tc>
@@ -10471,7 +10935,7 @@
                 <w:szCs w:val="18"/>
                 <w:lang w:val="es-ES_tradnl"/>
               </w:rPr>
-              <w:t>2</w:t>
+              <w:t>5</w:t>
             </w:r>
           </w:p>
         </w:tc>
@@ -10546,463 +11010,6 @@
                 <w:szCs w:val="18"/>
                 <w:lang w:val="es-ES_tradnl"/>
               </w:rPr>
-              <w:t>7</w:t>
-            </w:r>
-          </w:p>
-        </w:tc>
-        <w:tc>
-          <w:tcPr>
-            <w:tcW w:w="3827" w:type="dxa"/>
-            <w:shd w:val="clear" w:color="auto" w:fill="auto"/>
-            <w:tcPrChange w:id="288" w:author="Sandra Ballen" w:date="2015-05-02T18:44:00Z">
-              <w:tcPr>
-                <w:tcW w:w="3827" w:type="dxa"/>
-              </w:tcPr>
-            </w:tcPrChange>
-          </w:tcPr>
-          <w:p>
-            <w:pPr>
-              <w:rPr>
-                <w:rFonts w:ascii="Arial" w:hAnsi="Arial" w:cs="Arial"/>
-                <w:sz w:val="18"/>
-                <w:szCs w:val="18"/>
-                <w:lang w:val="es-ES_tradnl"/>
-              </w:rPr>
-            </w:pPr>
-          </w:p>
-        </w:tc>
-        <w:tc>
-          <w:tcPr>
-            <w:tcW w:w="567" w:type="dxa"/>
-            <w:shd w:val="clear" w:color="auto" w:fill="auto"/>
-            <w:tcPrChange w:id="289" w:author="Sandra Ballen" w:date="2015-05-02T18:44:00Z">
-              <w:tcPr>
-                <w:tcW w:w="567" w:type="dxa"/>
-              </w:tcPr>
-            </w:tcPrChange>
-          </w:tcPr>
-          <w:p>
-            <w:pPr>
-              <w:jc w:val="center"/>
-              <w:rPr>
-                <w:rFonts w:ascii="Arial" w:hAnsi="Arial" w:cs="Arial"/>
-                <w:sz w:val="18"/>
-                <w:szCs w:val="18"/>
-                <w:lang w:val="es-ES_tradnl"/>
-              </w:rPr>
-            </w:pPr>
-          </w:p>
-        </w:tc>
-      </w:tr>
-      <w:tr>
-        <w:tc>
-          <w:tcPr>
-            <w:tcW w:w="534" w:type="dxa"/>
-            <w:shd w:val="clear" w:color="auto" w:fill="E6E6E6"/>
-            <w:tcPrChange w:id="290" w:author="Sandra Ballen" w:date="2015-05-02T18:44:00Z">
-              <w:tcPr>
-                <w:tcW w:w="534" w:type="dxa"/>
-                <w:shd w:val="clear" w:color="auto" w:fill="E6E6E6"/>
-              </w:tcPr>
-            </w:tcPrChange>
-          </w:tcPr>
-          <w:p>
-            <w:pPr>
-              <w:jc w:val="center"/>
-              <w:rPr>
-                <w:rFonts w:ascii="Arial" w:hAnsi="Arial" w:cs="Arial"/>
-                <w:sz w:val="18"/>
-                <w:szCs w:val="18"/>
-                <w:lang w:val="es-ES_tradnl"/>
-              </w:rPr>
-            </w:pPr>
-            <w:r>
-              <w:rPr>
-                <w:rFonts w:ascii="Arial" w:hAnsi="Arial" w:cs="Arial"/>
-                <w:sz w:val="18"/>
-                <w:szCs w:val="18"/>
-                <w:lang w:val="es-ES_tradnl"/>
-              </w:rPr>
-              <w:t>3</w:t>
-            </w:r>
-          </w:p>
-        </w:tc>
-        <w:tc>
-          <w:tcPr>
-            <w:tcW w:w="3685" w:type="dxa"/>
-            <w:shd w:val="clear" w:color="auto" w:fill="auto"/>
-            <w:tcPrChange w:id="291" w:author="Sandra Ballen" w:date="2015-05-02T18:44:00Z">
-              <w:tcPr>
-                <w:tcW w:w="3685" w:type="dxa"/>
-              </w:tcPr>
-            </w:tcPrChange>
-          </w:tcPr>
-          <w:p>
-            <w:pPr>
-              <w:rPr>
-                <w:rFonts w:ascii="Arial" w:hAnsi="Arial" w:cs="Arial"/>
-                <w:sz w:val="18"/>
-                <w:szCs w:val="18"/>
-                <w:lang w:val="es-ES_tradnl"/>
-              </w:rPr>
-            </w:pPr>
-          </w:p>
-        </w:tc>
-        <w:tc>
-          <w:tcPr>
-            <w:tcW w:w="567" w:type="dxa"/>
-            <w:shd w:val="clear" w:color="auto" w:fill="auto"/>
-            <w:tcPrChange w:id="292" w:author="Sandra Ballen" w:date="2015-05-02T18:44:00Z">
-              <w:tcPr>
-                <w:tcW w:w="567" w:type="dxa"/>
-              </w:tcPr>
-            </w:tcPrChange>
-          </w:tcPr>
-          <w:p>
-            <w:pPr>
-              <w:jc w:val="center"/>
-              <w:rPr>
-                <w:rFonts w:ascii="Arial" w:hAnsi="Arial" w:cs="Arial"/>
-                <w:sz w:val="18"/>
-                <w:szCs w:val="18"/>
-                <w:lang w:val="es-ES_tradnl"/>
-              </w:rPr>
-            </w:pPr>
-          </w:p>
-        </w:tc>
-        <w:tc>
-          <w:tcPr>
-            <w:tcW w:w="567" w:type="dxa"/>
-            <w:shd w:val="clear" w:color="auto" w:fill="E6E6E6"/>
-            <w:tcPrChange w:id="293" w:author="Sandra Ballen" w:date="2015-05-02T18:44:00Z">
-              <w:tcPr>
-                <w:tcW w:w="567" w:type="dxa"/>
-                <w:shd w:val="clear" w:color="auto" w:fill="E6E6E6"/>
-              </w:tcPr>
-            </w:tcPrChange>
-          </w:tcPr>
-          <w:p>
-            <w:pPr>
-              <w:jc w:val="center"/>
-              <w:rPr>
-                <w:rFonts w:ascii="Arial" w:hAnsi="Arial" w:cs="Arial"/>
-                <w:sz w:val="18"/>
-                <w:szCs w:val="18"/>
-                <w:lang w:val="es-ES_tradnl"/>
-              </w:rPr>
-            </w:pPr>
-            <w:r>
-              <w:rPr>
-                <w:rFonts w:ascii="Arial" w:hAnsi="Arial" w:cs="Arial"/>
-                <w:sz w:val="18"/>
-                <w:szCs w:val="18"/>
-                <w:lang w:val="es-ES_tradnl"/>
-              </w:rPr>
-              <w:t>8</w:t>
-            </w:r>
-          </w:p>
-        </w:tc>
-        <w:tc>
-          <w:tcPr>
-            <w:tcW w:w="3827" w:type="dxa"/>
-            <w:shd w:val="clear" w:color="auto" w:fill="auto"/>
-            <w:tcPrChange w:id="294" w:author="Sandra Ballen" w:date="2015-05-02T18:44:00Z">
-              <w:tcPr>
-                <w:tcW w:w="3827" w:type="dxa"/>
-              </w:tcPr>
-            </w:tcPrChange>
-          </w:tcPr>
-          <w:p>
-            <w:pPr>
-              <w:rPr>
-                <w:rFonts w:ascii="Arial" w:hAnsi="Arial" w:cs="Arial"/>
-                <w:sz w:val="18"/>
-                <w:szCs w:val="18"/>
-                <w:lang w:val="es-ES_tradnl"/>
-              </w:rPr>
-            </w:pPr>
-          </w:p>
-        </w:tc>
-        <w:tc>
-          <w:tcPr>
-            <w:tcW w:w="567" w:type="dxa"/>
-            <w:shd w:val="clear" w:color="auto" w:fill="auto"/>
-            <w:tcPrChange w:id="295" w:author="Sandra Ballen" w:date="2015-05-02T18:44:00Z">
-              <w:tcPr>
-                <w:tcW w:w="567" w:type="dxa"/>
-              </w:tcPr>
-            </w:tcPrChange>
-          </w:tcPr>
-          <w:p>
-            <w:pPr>
-              <w:jc w:val="center"/>
-              <w:rPr>
-                <w:rFonts w:ascii="Arial" w:hAnsi="Arial" w:cs="Arial"/>
-                <w:sz w:val="18"/>
-                <w:szCs w:val="18"/>
-                <w:lang w:val="es-ES_tradnl"/>
-              </w:rPr>
-            </w:pPr>
-          </w:p>
-        </w:tc>
-      </w:tr>
-      <w:tr>
-        <w:tc>
-          <w:tcPr>
-            <w:tcW w:w="534" w:type="dxa"/>
-            <w:shd w:val="clear" w:color="auto" w:fill="E6E6E6"/>
-            <w:tcPrChange w:id="296" w:author="Sandra Ballen" w:date="2015-05-02T18:44:00Z">
-              <w:tcPr>
-                <w:tcW w:w="534" w:type="dxa"/>
-                <w:shd w:val="clear" w:color="auto" w:fill="E6E6E6"/>
-              </w:tcPr>
-            </w:tcPrChange>
-          </w:tcPr>
-          <w:p>
-            <w:pPr>
-              <w:jc w:val="center"/>
-              <w:rPr>
-                <w:rFonts w:ascii="Arial" w:hAnsi="Arial" w:cs="Arial"/>
-                <w:sz w:val="18"/>
-                <w:szCs w:val="18"/>
-                <w:lang w:val="es-ES_tradnl"/>
-              </w:rPr>
-            </w:pPr>
-            <w:r>
-              <w:rPr>
-                <w:rFonts w:ascii="Arial" w:hAnsi="Arial" w:cs="Arial"/>
-                <w:sz w:val="18"/>
-                <w:szCs w:val="18"/>
-                <w:lang w:val="es-ES_tradnl"/>
-              </w:rPr>
-              <w:lastRenderedPageBreak/>
-              <w:t>4</w:t>
-            </w:r>
-          </w:p>
-        </w:tc>
-        <w:tc>
-          <w:tcPr>
-            <w:tcW w:w="3685" w:type="dxa"/>
-            <w:shd w:val="clear" w:color="auto" w:fill="auto"/>
-            <w:tcPrChange w:id="297" w:author="Sandra Ballen" w:date="2015-05-02T18:44:00Z">
-              <w:tcPr>
-                <w:tcW w:w="3685" w:type="dxa"/>
-              </w:tcPr>
-            </w:tcPrChange>
-          </w:tcPr>
-          <w:p>
-            <w:pPr>
-              <w:rPr>
-                <w:rFonts w:ascii="Arial" w:hAnsi="Arial" w:cs="Arial"/>
-                <w:sz w:val="18"/>
-                <w:szCs w:val="18"/>
-                <w:lang w:val="es-ES_tradnl"/>
-              </w:rPr>
-            </w:pPr>
-          </w:p>
-        </w:tc>
-        <w:tc>
-          <w:tcPr>
-            <w:tcW w:w="567" w:type="dxa"/>
-            <w:shd w:val="clear" w:color="auto" w:fill="auto"/>
-            <w:tcPrChange w:id="298" w:author="Sandra Ballen" w:date="2015-05-02T18:44:00Z">
-              <w:tcPr>
-                <w:tcW w:w="567" w:type="dxa"/>
-              </w:tcPr>
-            </w:tcPrChange>
-          </w:tcPr>
-          <w:p>
-            <w:pPr>
-              <w:jc w:val="center"/>
-              <w:rPr>
-                <w:rFonts w:ascii="Arial" w:hAnsi="Arial" w:cs="Arial"/>
-                <w:sz w:val="18"/>
-                <w:szCs w:val="18"/>
-                <w:lang w:val="es-ES_tradnl"/>
-              </w:rPr>
-            </w:pPr>
-          </w:p>
-        </w:tc>
-        <w:tc>
-          <w:tcPr>
-            <w:tcW w:w="567" w:type="dxa"/>
-            <w:shd w:val="clear" w:color="auto" w:fill="E6E6E6"/>
-            <w:tcPrChange w:id="299" w:author="Sandra Ballen" w:date="2015-05-02T18:44:00Z">
-              <w:tcPr>
-                <w:tcW w:w="567" w:type="dxa"/>
-                <w:shd w:val="clear" w:color="auto" w:fill="E6E6E6"/>
-              </w:tcPr>
-            </w:tcPrChange>
-          </w:tcPr>
-          <w:p>
-            <w:pPr>
-              <w:jc w:val="center"/>
-              <w:rPr>
-                <w:rFonts w:ascii="Arial" w:hAnsi="Arial" w:cs="Arial"/>
-                <w:sz w:val="18"/>
-                <w:szCs w:val="18"/>
-                <w:lang w:val="es-ES_tradnl"/>
-              </w:rPr>
-            </w:pPr>
-            <w:r>
-              <w:rPr>
-                <w:rFonts w:ascii="Arial" w:hAnsi="Arial" w:cs="Arial"/>
-                <w:sz w:val="18"/>
-                <w:szCs w:val="18"/>
-                <w:lang w:val="es-ES_tradnl"/>
-              </w:rPr>
-              <w:t>9</w:t>
-            </w:r>
-          </w:p>
-        </w:tc>
-        <w:tc>
-          <w:tcPr>
-            <w:tcW w:w="3827" w:type="dxa"/>
-            <w:shd w:val="clear" w:color="auto" w:fill="auto"/>
-            <w:tcPrChange w:id="300" w:author="Sandra Ballen" w:date="2015-05-02T18:44:00Z">
-              <w:tcPr>
-                <w:tcW w:w="3827" w:type="dxa"/>
-              </w:tcPr>
-            </w:tcPrChange>
-          </w:tcPr>
-          <w:p>
-            <w:pPr>
-              <w:rPr>
-                <w:rFonts w:ascii="Arial" w:hAnsi="Arial" w:cs="Arial"/>
-                <w:sz w:val="18"/>
-                <w:szCs w:val="18"/>
-                <w:lang w:val="es-ES_tradnl"/>
-              </w:rPr>
-            </w:pPr>
-          </w:p>
-        </w:tc>
-        <w:tc>
-          <w:tcPr>
-            <w:tcW w:w="567" w:type="dxa"/>
-            <w:shd w:val="clear" w:color="auto" w:fill="auto"/>
-            <w:tcPrChange w:id="301" w:author="Sandra Ballen" w:date="2015-05-02T18:44:00Z">
-              <w:tcPr>
-                <w:tcW w:w="567" w:type="dxa"/>
-              </w:tcPr>
-            </w:tcPrChange>
-          </w:tcPr>
-          <w:p>
-            <w:pPr>
-              <w:jc w:val="center"/>
-              <w:rPr>
-                <w:rFonts w:ascii="Arial" w:hAnsi="Arial" w:cs="Arial"/>
-                <w:sz w:val="18"/>
-                <w:szCs w:val="18"/>
-                <w:lang w:val="es-ES_tradnl"/>
-              </w:rPr>
-            </w:pPr>
-          </w:p>
-        </w:tc>
-      </w:tr>
-      <w:tr>
-        <w:tc>
-          <w:tcPr>
-            <w:tcW w:w="534" w:type="dxa"/>
-            <w:shd w:val="clear" w:color="auto" w:fill="E6E6E6"/>
-            <w:tcPrChange w:id="302" w:author="Sandra Ballen" w:date="2015-05-02T18:44:00Z">
-              <w:tcPr>
-                <w:tcW w:w="534" w:type="dxa"/>
-                <w:shd w:val="clear" w:color="auto" w:fill="E6E6E6"/>
-              </w:tcPr>
-            </w:tcPrChange>
-          </w:tcPr>
-          <w:p>
-            <w:pPr>
-              <w:jc w:val="center"/>
-              <w:rPr>
-                <w:rFonts w:ascii="Arial" w:hAnsi="Arial" w:cs="Arial"/>
-                <w:sz w:val="18"/>
-                <w:szCs w:val="18"/>
-                <w:lang w:val="es-ES_tradnl"/>
-              </w:rPr>
-            </w:pPr>
-            <w:r>
-              <w:rPr>
-                <w:rFonts w:ascii="Arial" w:hAnsi="Arial" w:cs="Arial"/>
-                <w:sz w:val="18"/>
-                <w:szCs w:val="18"/>
-                <w:lang w:val="es-ES_tradnl"/>
-              </w:rPr>
-              <w:t>5</w:t>
-            </w:r>
-          </w:p>
-        </w:tc>
-        <w:tc>
-          <w:tcPr>
-            <w:tcW w:w="3685" w:type="dxa"/>
-            <w:shd w:val="clear" w:color="auto" w:fill="auto"/>
-            <w:tcPrChange w:id="303" w:author="Sandra Ballen" w:date="2015-05-02T18:44:00Z">
-              <w:tcPr>
-                <w:tcW w:w="3685" w:type="dxa"/>
-              </w:tcPr>
-            </w:tcPrChange>
-          </w:tcPr>
-          <w:p>
-            <w:pPr>
-              <w:rPr>
-                <w:rFonts w:ascii="Arial" w:hAnsi="Arial" w:cs="Arial"/>
-                <w:sz w:val="18"/>
-                <w:szCs w:val="18"/>
-                <w:lang w:val="es-ES_tradnl"/>
-              </w:rPr>
-            </w:pPr>
-          </w:p>
-        </w:tc>
-        <w:tc>
-          <w:tcPr>
-            <w:tcW w:w="567" w:type="dxa"/>
-            <w:shd w:val="clear" w:color="auto" w:fill="auto"/>
-            <w:tcPrChange w:id="304" w:author="Sandra Ballen" w:date="2015-05-02T18:44:00Z">
-              <w:tcPr>
-                <w:tcW w:w="567" w:type="dxa"/>
-              </w:tcPr>
-            </w:tcPrChange>
-          </w:tcPr>
-          <w:p>
-            <w:pPr>
-              <w:jc w:val="center"/>
-              <w:rPr>
-                <w:rFonts w:ascii="Arial" w:hAnsi="Arial" w:cs="Arial"/>
-                <w:sz w:val="18"/>
-                <w:szCs w:val="18"/>
-                <w:lang w:val="es-ES_tradnl"/>
-              </w:rPr>
-            </w:pPr>
-          </w:p>
-        </w:tc>
-        <w:tc>
-          <w:tcPr>
-            <w:tcW w:w="567" w:type="dxa"/>
-            <w:shd w:val="clear" w:color="auto" w:fill="E6E6E6"/>
-            <w:tcPrChange w:id="305" w:author="Sandra Ballen" w:date="2015-05-02T18:44:00Z">
-              <w:tcPr>
-                <w:tcW w:w="567" w:type="dxa"/>
-                <w:shd w:val="clear" w:color="auto" w:fill="E6E6E6"/>
-              </w:tcPr>
-            </w:tcPrChange>
-          </w:tcPr>
-          <w:p>
-            <w:pPr>
-              <w:jc w:val="center"/>
-              <w:rPr>
-                <w:rFonts w:ascii="Arial" w:hAnsi="Arial" w:cs="Arial"/>
-                <w:sz w:val="18"/>
-                <w:szCs w:val="18"/>
-                <w:lang w:val="es-ES_tradnl"/>
-              </w:rPr>
-            </w:pPr>
-            <w:r>
-              <w:rPr>
-                <w:rFonts w:ascii="Arial" w:hAnsi="Arial" w:cs="Arial"/>
-                <w:sz w:val="18"/>
-                <w:szCs w:val="18"/>
-                <w:lang w:val="es-ES_tradnl"/>
-              </w:rPr>
               <w:t>10</w:t>
             </w:r>
           </w:p>
@@ -11011,7 +11018,7 @@
           <w:tcPr>
             <w:tcW w:w="3827" w:type="dxa"/>
             <w:shd w:val="clear" w:color="auto" w:fill="auto"/>
-            <w:tcPrChange w:id="306" w:author="Sandra Ballen" w:date="2015-05-02T18:44:00Z">
+            <w:tcPrChange w:id="288" w:author="Sandra Ballen" w:date="2015-05-02T18:44:00Z">
               <w:tcPr>
                 <w:tcW w:w="3827" w:type="dxa"/>
               </w:tcPr>
@@ -11032,7 +11039,7 @@
           <w:tcPr>
             <w:tcW w:w="567" w:type="dxa"/>
             <w:shd w:val="clear" w:color="auto" w:fill="auto"/>
-            <w:tcPrChange w:id="307" w:author="Sandra Ballen" w:date="2015-05-02T18:44:00Z">
+            <w:tcPrChange w:id="289" w:author="Sandra Ballen" w:date="2015-05-02T18:44:00Z">
               <w:tcPr>
                 <w:tcW w:w="567" w:type="dxa"/>
               </w:tcPr>
@@ -11074,7 +11081,7 @@
           <w:insideV w:val="single" w:sz="4" w:space="0" w:color="auto"/>
         </w:tblBorders>
         <w:tblLook w:val="04A0" w:firstRow="1" w:lastRow="0" w:firstColumn="1" w:lastColumn="0" w:noHBand="0" w:noVBand="1"/>
-        <w:tblPrChange w:id="308" w:author="Sandra Ballen" w:date="2015-05-02T18:44:00Z">
+        <w:tblPrChange w:id="290" w:author="Sandra Ballen" w:date="2015-05-02T18:44:00Z">
           <w:tblPr>
             <w:tblStyle w:val="Tablaconcuadrcula"/>
             <w:tblW w:w="0" w:type="auto"/>
@@ -11089,7 +11096,7 @@
         <w:gridCol w:w="426"/>
         <w:gridCol w:w="2409"/>
         <w:gridCol w:w="484"/>
-        <w:tblGridChange w:id="309">
+        <w:tblGridChange w:id="291">
           <w:tblGrid>
             <w:gridCol w:w="2093"/>
             <w:gridCol w:w="480"/>
@@ -11110,7 +11117,7 @@
               <w:bottom w:val="nil"/>
             </w:tcBorders>
             <w:shd w:val="clear" w:color="auto" w:fill="auto"/>
-            <w:tcPrChange w:id="310" w:author="Sandra Ballen" w:date="2015-05-02T18:44:00Z">
+            <w:tcPrChange w:id="292" w:author="Sandra Ballen" w:date="2015-05-02T18:44:00Z">
               <w:tcPr>
                 <w:tcW w:w="2093" w:type="dxa"/>
                 <w:tcBorders>
@@ -11147,7 +11154,7 @@
           <w:tcPr>
             <w:tcW w:w="480" w:type="dxa"/>
             <w:shd w:val="clear" w:color="auto" w:fill="auto"/>
-            <w:tcPrChange w:id="311" w:author="Sandra Ballen" w:date="2015-05-02T18:44:00Z">
+            <w:tcPrChange w:id="293" w:author="Sandra Ballen" w:date="2015-05-02T18:44:00Z">
               <w:tcPr>
                 <w:tcW w:w="480" w:type="dxa"/>
               </w:tcPr>
@@ -11182,7 +11189,7 @@
               <w:bottom w:val="nil"/>
             </w:tcBorders>
             <w:shd w:val="clear" w:color="auto" w:fill="auto"/>
-            <w:tcPrChange w:id="312" w:author="Sandra Ballen" w:date="2015-05-02T18:44:00Z">
+            <w:tcPrChange w:id="294" w:author="Sandra Ballen" w:date="2015-05-02T18:44:00Z">
               <w:tcPr>
                 <w:tcW w:w="2071" w:type="dxa"/>
                 <w:tcBorders>
@@ -11219,7 +11226,7 @@
           <w:tcPr>
             <w:tcW w:w="426" w:type="dxa"/>
             <w:shd w:val="clear" w:color="auto" w:fill="auto"/>
-            <w:tcPrChange w:id="313" w:author="Sandra Ballen" w:date="2015-05-02T18:44:00Z">
+            <w:tcPrChange w:id="295" w:author="Sandra Ballen" w:date="2015-05-02T18:44:00Z">
               <w:tcPr>
                 <w:tcW w:w="426" w:type="dxa"/>
               </w:tcPr>
@@ -11245,7 +11252,7 @@
               <w:bottom w:val="nil"/>
             </w:tcBorders>
             <w:shd w:val="clear" w:color="auto" w:fill="auto"/>
-            <w:tcPrChange w:id="314" w:author="Sandra Ballen" w:date="2015-05-02T18:44:00Z">
+            <w:tcPrChange w:id="296" w:author="Sandra Ballen" w:date="2015-05-02T18:44:00Z">
               <w:tcPr>
                 <w:tcW w:w="2409" w:type="dxa"/>
                 <w:tcBorders>
@@ -11282,7 +11289,7 @@
           <w:tcPr>
             <w:tcW w:w="484" w:type="dxa"/>
             <w:shd w:val="clear" w:color="auto" w:fill="auto"/>
-            <w:tcPrChange w:id="315" w:author="Sandra Ballen" w:date="2015-05-02T18:44:00Z">
+            <w:tcPrChange w:id="297" w:author="Sandra Ballen" w:date="2015-05-02T18:44:00Z">
               <w:tcPr>
                 <w:tcW w:w="484" w:type="dxa"/>
               </w:tcPr>
@@ -11686,7 +11693,7 @@
       <w:pPr>
         <w:ind w:left="567"/>
         <w:rPr>
-          <w:del w:id="316" w:author="Sandra Ballen" w:date="2015-05-02T18:44:00Z"/>
+          <w:del w:id="298" w:author="Sandra Ballen" w:date="2015-05-02T18:44:00Z"/>
           <w:rFonts w:ascii="Arial" w:hAnsi="Arial" w:cs="Arial"/>
           <w:sz w:val="18"/>
           <w:szCs w:val="18"/>
@@ -11706,7 +11713,7 @@
         <m:f>
           <m:fPr>
             <m:ctrlPr>
-              <w:del w:id="317" w:author="Sandra Ballen" w:date="2015-05-02T18:44:00Z">
+              <w:del w:id="299" w:author="Sandra Ballen" w:date="2015-05-02T18:44:00Z">
                 <w:rPr>
                   <w:rFonts w:ascii="Cambria Math" w:hAnsi="Cambria Math" w:cs="Arial"/>
                   <w:i/>
@@ -11718,7 +11725,7 @@
             </m:ctrlPr>
           </m:fPr>
           <m:num>
-            <w:del w:id="318" w:author="Sandra Ballen" w:date="2015-05-02T18:44:00Z">
+            <w:del w:id="300" w:author="Sandra Ballen" w:date="2015-05-02T18:44:00Z">
               <m:r>
                 <w:rPr>
                   <w:rFonts w:ascii="Cambria Math" w:hAnsi="Cambria Math" w:cs="Arial"/>
@@ -11732,7 +11739,7 @@
             <m:d>
               <m:dPr>
                 <m:ctrlPr>
-                  <w:del w:id="319" w:author="Sandra Ballen" w:date="2015-05-02T18:44:00Z">
+                  <w:del w:id="301" w:author="Sandra Ballen" w:date="2015-05-02T18:44:00Z">
                     <w:rPr>
                       <w:rFonts w:ascii="Cambria Math" w:hAnsi="Cambria Math" w:cs="Arial"/>
                       <w:i/>
@@ -11744,7 +11751,7 @@
                 </m:ctrlPr>
               </m:dPr>
               <m:e>
-                <w:del w:id="320" w:author="Sandra Ballen" w:date="2015-05-02T18:44:00Z">
+                <w:del w:id="302" w:author="Sandra Ballen" w:date="2015-05-02T18:44:00Z">
                   <m:r>
                     <w:rPr>
                       <w:rFonts w:ascii="Cambria Math" w:hAnsi="Cambria Math"/>
@@ -11766,7 +11773,7 @@
                 </w:del>
               </m:e>
             </m:d>
-            <w:del w:id="321" w:author="Sandra Ballen" w:date="2015-05-02T18:44:00Z">
+            <w:del w:id="303" w:author="Sandra Ballen" w:date="2015-05-02T18:44:00Z">
               <m:r>
                 <w:rPr>
                   <w:rFonts w:ascii="Cambria Math" w:hAnsi="Cambria Math" w:cs="Arial"/>
@@ -11779,7 +11786,7 @@
             </w:del>
           </m:num>
           <m:den>
-            <w:del w:id="322" w:author="Sandra Ballen" w:date="2015-05-02T18:44:00Z">
+            <w:del w:id="304" w:author="Sandra Ballen" w:date="2015-05-02T18:44:00Z">
               <m:r>
                 <w:rPr>
                   <w:rFonts w:ascii="Cambria Math" w:hAnsi="Cambria Math" w:cs="Arial"/>
@@ -11816,24 +11823,30 @@
       <w:pPr>
         <w:ind w:left="567"/>
         <w:rPr>
-          <w:ins w:id="323" w:author="Sandra Ballen" w:date="2015-05-02T18:44:00Z"/>
-          <w:rFonts w:ascii="Arial" w:hAnsi="Arial" w:cs="Arial"/>
-          <w:sz w:val="18"/>
-          <w:szCs w:val="18"/>
-          <w:lang w:val="es-ES_tradnl"/>
-        </w:rPr>
-      </w:pPr>
-      <w:ins w:id="324" w:author="Sandra Ballen" w:date="2015-05-02T18:44:00Z">
-        <w:r>
-          <w:rPr>
-            <w:rFonts w:ascii="Arial" w:hAnsi="Arial" w:cs="Arial"/>
-            <w:sz w:val="18"/>
-            <w:szCs w:val="18"/>
-            <w:lang w:val="es-ES_tradnl"/>
-          </w:rPr>
-          <w:t>&lt;&lt;MA_07_02_190.gif&gt;&gt;</w:t>
-        </w:r>
-      </w:ins>
+          <w:rFonts w:ascii="Arial" w:hAnsi="Arial" w:cs="Arial"/>
+          <w:sz w:val="18"/>
+          <w:szCs w:val="18"/>
+          <w:lang w:val="es-ES_tradnl"/>
+        </w:rPr>
+      </w:pPr>
+      <w:r>
+        <w:rPr>
+          <w:rFonts w:ascii="Arial" w:hAnsi="Arial" w:cs="Arial"/>
+          <w:sz w:val="18"/>
+          <w:szCs w:val="18"/>
+          <w:lang w:val="es-ES_tradnl"/>
+        </w:rPr>
+        <w:t>MA_07_02_REC200_IMG06</w:t>
+      </w:r>
+      <w:r>
+        <w:rPr>
+          <w:rFonts w:ascii="Arial" w:hAnsi="Arial" w:cs="Arial"/>
+          <w:sz w:val="18"/>
+          <w:szCs w:val="18"/>
+          <w:lang w:val="es-ES_tradnl"/>
+        </w:rPr>
+        <w:t>n</w:t>
+      </w:r>
     </w:p>
     <w:p>
       <w:pPr>
@@ -11920,17 +11933,17 @@
           <w:lang w:val="es-ES_tradnl"/>
         </w:rPr>
       </w:pPr>
-      <w:ins w:id="325" w:author="Sandra Ballen" w:date="2015-05-02T18:44:00Z">
-        <w:r>
-          <w:rPr>
-            <w:rFonts w:ascii="Arial" w:hAnsi="Arial" w:cs="Arial"/>
-            <w:sz w:val="18"/>
-            <w:szCs w:val="18"/>
-            <w:lang w:val="es-ES_tradnl"/>
-          </w:rPr>
-          <w:t>&lt;&lt;MA_07_02_190.gif&gt;&gt;</w:t>
-        </w:r>
-      </w:ins>
+      <w:r>
+        <w:rPr>
+          <w:rFonts w:ascii="Arial" w:hAnsi="Arial" w:cs="Arial"/>
+          <w:sz w:val="18"/>
+          <w:szCs w:val="18"/>
+          <w:lang w:val="es-ES_tradnl"/>
+        </w:rPr>
+        <w:t>MA_07_02_REC200_IMG06a</w:t>
+      </w:r>
+      <w:bookmarkStart w:id="305" w:name="_GoBack"/>
+      <w:bookmarkEnd w:id="305"/>
     </w:p>
     <w:p>
       <w:pPr>
@@ -12038,7 +12051,7 @@
           <w:insideV w:val="single" w:sz="4" w:space="0" w:color="auto"/>
         </w:tblBorders>
         <w:tblLook w:val="04A0" w:firstRow="1" w:lastRow="0" w:firstColumn="1" w:lastColumn="0" w:noHBand="0" w:noVBand="1"/>
-        <w:tblPrChange w:id="326" w:author="Sandra Ballen" w:date="2015-05-02T18:44:00Z">
+        <w:tblPrChange w:id="306" w:author="Sandra Ballen" w:date="2015-05-02T18:44:00Z">
           <w:tblPr>
             <w:tblStyle w:val="Tablaconcuadrcula"/>
             <w:tblW w:w="9747" w:type="dxa"/>
@@ -12053,7 +12066,7 @@
         <w:gridCol w:w="567"/>
         <w:gridCol w:w="3827"/>
         <w:gridCol w:w="567"/>
-        <w:tblGridChange w:id="327">
+        <w:tblGridChange w:id="307">
           <w:tblGrid>
             <w:gridCol w:w="534"/>
             <w:gridCol w:w="3685"/>
@@ -12069,7 +12082,7 @@
           <w:tcPr>
             <w:tcW w:w="534" w:type="dxa"/>
             <w:shd w:val="clear" w:color="auto" w:fill="E6E6E6"/>
-            <w:tcPrChange w:id="328" w:author="Sandra Ballen" w:date="2015-05-02T18:44:00Z">
+            <w:tcPrChange w:id="308" w:author="Sandra Ballen" w:date="2015-05-02T18:44:00Z">
               <w:tcPr>
                 <w:tcW w:w="534" w:type="dxa"/>
                 <w:shd w:val="clear" w:color="auto" w:fill="E6E6E6"/>
@@ -12122,7 +12135,7 @@
           <w:tcPr>
             <w:tcW w:w="3685" w:type="dxa"/>
             <w:shd w:val="clear" w:color="auto" w:fill="auto"/>
-            <w:tcPrChange w:id="329" w:author="Sandra Ballen" w:date="2015-05-02T18:44:00Z">
+            <w:tcPrChange w:id="309" w:author="Sandra Ballen" w:date="2015-05-02T18:44:00Z">
               <w:tcPr>
                 <w:tcW w:w="3685" w:type="dxa"/>
               </w:tcPr>
@@ -12152,7 +12165,7 @@
           <w:tcPr>
             <w:tcW w:w="567" w:type="dxa"/>
             <w:shd w:val="clear" w:color="auto" w:fill="auto"/>
-            <w:tcPrChange w:id="330" w:author="Sandra Ballen" w:date="2015-05-02T18:44:00Z">
+            <w:tcPrChange w:id="310" w:author="Sandra Ballen" w:date="2015-05-02T18:44:00Z">
               <w:tcPr>
                 <w:tcW w:w="567" w:type="dxa"/>
               </w:tcPr>
@@ -12174,7 +12187,7 @@
           <w:tcPr>
             <w:tcW w:w="567" w:type="dxa"/>
             <w:shd w:val="clear" w:color="auto" w:fill="E6E6E6"/>
-            <w:tcPrChange w:id="331" w:author="Sandra Ballen" w:date="2015-05-02T18:44:00Z">
+            <w:tcPrChange w:id="311" w:author="Sandra Ballen" w:date="2015-05-02T18:44:00Z">
               <w:tcPr>
                 <w:tcW w:w="567" w:type="dxa"/>
                 <w:shd w:val="clear" w:color="auto" w:fill="E6E6E6"/>
@@ -12206,7 +12219,7 @@
           <w:tcPr>
             <w:tcW w:w="3827" w:type="dxa"/>
             <w:shd w:val="clear" w:color="auto" w:fill="auto"/>
-            <w:tcPrChange w:id="332" w:author="Sandra Ballen" w:date="2015-05-02T18:44:00Z">
+            <w:tcPrChange w:id="312" w:author="Sandra Ballen" w:date="2015-05-02T18:44:00Z">
               <w:tcPr>
                 <w:tcW w:w="3827" w:type="dxa"/>
               </w:tcPr>
@@ -12227,7 +12240,7 @@
           <w:tcPr>
             <w:tcW w:w="567" w:type="dxa"/>
             <w:shd w:val="clear" w:color="auto" w:fill="auto"/>
-            <w:tcPrChange w:id="333" w:author="Sandra Ballen" w:date="2015-05-02T18:44:00Z">
+            <w:tcPrChange w:id="313" w:author="Sandra Ballen" w:date="2015-05-02T18:44:00Z">
               <w:tcPr>
                 <w:tcW w:w="567" w:type="dxa"/>
               </w:tcPr>
@@ -12251,7 +12264,7 @@
           <w:tcPr>
             <w:tcW w:w="534" w:type="dxa"/>
             <w:shd w:val="clear" w:color="auto" w:fill="E6E6E6"/>
-            <w:tcPrChange w:id="334" w:author="Sandra Ballen" w:date="2015-05-02T18:44:00Z">
+            <w:tcPrChange w:id="314" w:author="Sandra Ballen" w:date="2015-05-02T18:44:00Z">
               <w:tcPr>
                 <w:tcW w:w="534" w:type="dxa"/>
                 <w:shd w:val="clear" w:color="auto" w:fill="E6E6E6"/>
@@ -12283,7 +12296,7 @@
           <w:tcPr>
             <w:tcW w:w="3685" w:type="dxa"/>
             <w:shd w:val="clear" w:color="auto" w:fill="auto"/>
-            <w:tcPrChange w:id="335" w:author="Sandra Ballen" w:date="2015-05-02T18:44:00Z">
+            <w:tcPrChange w:id="315" w:author="Sandra Ballen" w:date="2015-05-02T18:44:00Z">
               <w:tcPr>
                 <w:tcW w:w="3685" w:type="dxa"/>
               </w:tcPr>
@@ -12304,7 +12317,7 @@
           <w:tcPr>
             <w:tcW w:w="567" w:type="dxa"/>
             <w:shd w:val="clear" w:color="auto" w:fill="auto"/>
-            <w:tcPrChange w:id="336" w:author="Sandra Ballen" w:date="2015-05-02T18:44:00Z">
+            <w:tcPrChange w:id="316" w:author="Sandra Ballen" w:date="2015-05-02T18:44:00Z">
               <w:tcPr>
                 <w:tcW w:w="567" w:type="dxa"/>
               </w:tcPr>
@@ -12326,7 +12339,7 @@
           <w:tcPr>
             <w:tcW w:w="567" w:type="dxa"/>
             <w:shd w:val="clear" w:color="auto" w:fill="E6E6E6"/>
-            <w:tcPrChange w:id="337" w:author="Sandra Ballen" w:date="2015-05-02T18:44:00Z">
+            <w:tcPrChange w:id="317" w:author="Sandra Ballen" w:date="2015-05-02T18:44:00Z">
               <w:tcPr>
                 <w:tcW w:w="567" w:type="dxa"/>
                 <w:shd w:val="clear" w:color="auto" w:fill="E6E6E6"/>
@@ -12358,7 +12371,7 @@
           <w:tcPr>
             <w:tcW w:w="3827" w:type="dxa"/>
             <w:shd w:val="clear" w:color="auto" w:fill="auto"/>
-            <w:tcPrChange w:id="338" w:author="Sandra Ballen" w:date="2015-05-02T18:44:00Z">
+            <w:tcPrChange w:id="318" w:author="Sandra Ballen" w:date="2015-05-02T18:44:00Z">
               <w:tcPr>
                 <w:tcW w:w="3827" w:type="dxa"/>
               </w:tcPr>
@@ -12379,7 +12392,7 @@
           <w:tcPr>
             <w:tcW w:w="567" w:type="dxa"/>
             <w:shd w:val="clear" w:color="auto" w:fill="auto"/>
-            <w:tcPrChange w:id="339" w:author="Sandra Ballen" w:date="2015-05-02T18:44:00Z">
+            <w:tcPrChange w:id="319" w:author="Sandra Ballen" w:date="2015-05-02T18:44:00Z">
               <w:tcPr>
                 <w:tcW w:w="567" w:type="dxa"/>
               </w:tcPr>
@@ -12403,7 +12416,7 @@
           <w:tcPr>
             <w:tcW w:w="534" w:type="dxa"/>
             <w:shd w:val="clear" w:color="auto" w:fill="E6E6E6"/>
-            <w:tcPrChange w:id="340" w:author="Sandra Ballen" w:date="2015-05-02T18:44:00Z">
+            <w:tcPrChange w:id="320" w:author="Sandra Ballen" w:date="2015-05-02T18:44:00Z">
               <w:tcPr>
                 <w:tcW w:w="534" w:type="dxa"/>
                 <w:shd w:val="clear" w:color="auto" w:fill="E6E6E6"/>
@@ -12435,7 +12448,7 @@
           <w:tcPr>
             <w:tcW w:w="3685" w:type="dxa"/>
             <w:shd w:val="clear" w:color="auto" w:fill="auto"/>
-            <w:tcPrChange w:id="341" w:author="Sandra Ballen" w:date="2015-05-02T18:44:00Z">
+            <w:tcPrChange w:id="321" w:author="Sandra Ballen" w:date="2015-05-02T18:44:00Z">
               <w:tcPr>
                 <w:tcW w:w="3685" w:type="dxa"/>
               </w:tcPr>
@@ -12456,7 +12469,7 @@
           <w:tcPr>
             <w:tcW w:w="567" w:type="dxa"/>
             <w:shd w:val="clear" w:color="auto" w:fill="auto"/>
-            <w:tcPrChange w:id="342" w:author="Sandra Ballen" w:date="2015-05-02T18:44:00Z">
+            <w:tcPrChange w:id="322" w:author="Sandra Ballen" w:date="2015-05-02T18:44:00Z">
               <w:tcPr>
                 <w:tcW w:w="567" w:type="dxa"/>
               </w:tcPr>
@@ -12478,7 +12491,7 @@
           <w:tcPr>
             <w:tcW w:w="567" w:type="dxa"/>
             <w:shd w:val="clear" w:color="auto" w:fill="E6E6E6"/>
-            <w:tcPrChange w:id="343" w:author="Sandra Ballen" w:date="2015-05-02T18:44:00Z">
+            <w:tcPrChange w:id="323" w:author="Sandra Ballen" w:date="2015-05-02T18:44:00Z">
               <w:tcPr>
                 <w:tcW w:w="567" w:type="dxa"/>
                 <w:shd w:val="clear" w:color="auto" w:fill="E6E6E6"/>
@@ -12510,7 +12523,7 @@
           <w:tcPr>
             <w:tcW w:w="3827" w:type="dxa"/>
             <w:shd w:val="clear" w:color="auto" w:fill="auto"/>
-            <w:tcPrChange w:id="344" w:author="Sandra Ballen" w:date="2015-05-02T18:44:00Z">
+            <w:tcPrChange w:id="324" w:author="Sandra Ballen" w:date="2015-05-02T18:44:00Z">
               <w:tcPr>
                 <w:tcW w:w="3827" w:type="dxa"/>
               </w:tcPr>
@@ -12531,7 +12544,7 @@
           <w:tcPr>
             <w:tcW w:w="567" w:type="dxa"/>
             <w:shd w:val="clear" w:color="auto" w:fill="auto"/>
-            <w:tcPrChange w:id="345" w:author="Sandra Ballen" w:date="2015-05-02T18:44:00Z">
+            <w:tcPrChange w:id="325" w:author="Sandra Ballen" w:date="2015-05-02T18:44:00Z">
               <w:tcPr>
                 <w:tcW w:w="567" w:type="dxa"/>
               </w:tcPr>
@@ -12555,7 +12568,7 @@
           <w:tcPr>
             <w:tcW w:w="534" w:type="dxa"/>
             <w:shd w:val="clear" w:color="auto" w:fill="E6E6E6"/>
-            <w:tcPrChange w:id="346" w:author="Sandra Ballen" w:date="2015-05-02T18:44:00Z">
+            <w:tcPrChange w:id="326" w:author="Sandra Ballen" w:date="2015-05-02T18:44:00Z">
               <w:tcPr>
                 <w:tcW w:w="534" w:type="dxa"/>
                 <w:shd w:val="clear" w:color="auto" w:fill="E6E6E6"/>
@@ -12587,7 +12600,7 @@
           <w:tcPr>
             <w:tcW w:w="3685" w:type="dxa"/>
             <w:shd w:val="clear" w:color="auto" w:fill="auto"/>
-            <w:tcPrChange w:id="347" w:author="Sandra Ballen" w:date="2015-05-02T18:44:00Z">
+            <w:tcPrChange w:id="327" w:author="Sandra Ballen" w:date="2015-05-02T18:44:00Z">
               <w:tcPr>
                 <w:tcW w:w="3685" w:type="dxa"/>
               </w:tcPr>
@@ -12608,7 +12621,7 @@
           <w:tcPr>
             <w:tcW w:w="567" w:type="dxa"/>
             <w:shd w:val="clear" w:color="auto" w:fill="auto"/>
-            <w:tcPrChange w:id="348" w:author="Sandra Ballen" w:date="2015-05-02T18:44:00Z">
+            <w:tcPrChange w:id="328" w:author="Sandra Ballen" w:date="2015-05-02T18:44:00Z">
               <w:tcPr>
                 <w:tcW w:w="567" w:type="dxa"/>
               </w:tcPr>
@@ -12630,7 +12643,7 @@
           <w:tcPr>
             <w:tcW w:w="567" w:type="dxa"/>
             <w:shd w:val="clear" w:color="auto" w:fill="E6E6E6"/>
-            <w:tcPrChange w:id="349" w:author="Sandra Ballen" w:date="2015-05-02T18:44:00Z">
+            <w:tcPrChange w:id="329" w:author="Sandra Ballen" w:date="2015-05-02T18:44:00Z">
               <w:tcPr>
                 <w:tcW w:w="567" w:type="dxa"/>
                 <w:shd w:val="clear" w:color="auto" w:fill="E6E6E6"/>
@@ -12662,7 +12675,7 @@
           <w:tcPr>
             <w:tcW w:w="3827" w:type="dxa"/>
             <w:shd w:val="clear" w:color="auto" w:fill="auto"/>
-            <w:tcPrChange w:id="350" w:author="Sandra Ballen" w:date="2015-05-02T18:44:00Z">
+            <w:tcPrChange w:id="330" w:author="Sandra Ballen" w:date="2015-05-02T18:44:00Z">
               <w:tcPr>
                 <w:tcW w:w="3827" w:type="dxa"/>
               </w:tcPr>
@@ -12683,7 +12696,7 @@
           <w:tcPr>
             <w:tcW w:w="567" w:type="dxa"/>
             <w:shd w:val="clear" w:color="auto" w:fill="auto"/>
-            <w:tcPrChange w:id="351" w:author="Sandra Ballen" w:date="2015-05-02T18:44:00Z">
+            <w:tcPrChange w:id="331" w:author="Sandra Ballen" w:date="2015-05-02T18:44:00Z">
               <w:tcPr>
                 <w:tcW w:w="567" w:type="dxa"/>
               </w:tcPr>
@@ -12707,7 +12720,7 @@
           <w:tcPr>
             <w:tcW w:w="534" w:type="dxa"/>
             <w:shd w:val="clear" w:color="auto" w:fill="E6E6E6"/>
-            <w:tcPrChange w:id="352" w:author="Sandra Ballen" w:date="2015-05-02T18:44:00Z">
+            <w:tcPrChange w:id="332" w:author="Sandra Ballen" w:date="2015-05-02T18:44:00Z">
               <w:tcPr>
                 <w:tcW w:w="534" w:type="dxa"/>
                 <w:shd w:val="clear" w:color="auto" w:fill="E6E6E6"/>
@@ -12739,7 +12752,7 @@
           <w:tcPr>
             <w:tcW w:w="3685" w:type="dxa"/>
             <w:shd w:val="clear" w:color="auto" w:fill="auto"/>
-            <w:tcPrChange w:id="353" w:author="Sandra Ballen" w:date="2015-05-02T18:44:00Z">
+            <w:tcPrChange w:id="333" w:author="Sandra Ballen" w:date="2015-05-02T18:44:00Z">
               <w:tcPr>
                 <w:tcW w:w="3685" w:type="dxa"/>
               </w:tcPr>
@@ -12760,7 +12773,7 @@
           <w:tcPr>
             <w:tcW w:w="567" w:type="dxa"/>
             <w:shd w:val="clear" w:color="auto" w:fill="auto"/>
-            <w:tcPrChange w:id="354" w:author="Sandra Ballen" w:date="2015-05-02T18:44:00Z">
+            <w:tcPrChange w:id="334" w:author="Sandra Ballen" w:date="2015-05-02T18:44:00Z">
               <w:tcPr>
                 <w:tcW w:w="567" w:type="dxa"/>
               </w:tcPr>
@@ -12782,7 +12795,7 @@
           <w:tcPr>
             <w:tcW w:w="567" w:type="dxa"/>
             <w:shd w:val="clear" w:color="auto" w:fill="E6E6E6"/>
-            <w:tcPrChange w:id="355" w:author="Sandra Ballen" w:date="2015-05-02T18:44:00Z">
+            <w:tcPrChange w:id="335" w:author="Sandra Ballen" w:date="2015-05-02T18:44:00Z">
               <w:tcPr>
                 <w:tcW w:w="567" w:type="dxa"/>
                 <w:shd w:val="clear" w:color="auto" w:fill="E6E6E6"/>
@@ -12814,7 +12827,7 @@
           <w:tcPr>
             <w:tcW w:w="3827" w:type="dxa"/>
             <w:shd w:val="clear" w:color="auto" w:fill="auto"/>
-            <w:tcPrChange w:id="356" w:author="Sandra Ballen" w:date="2015-05-02T18:44:00Z">
+            <w:tcPrChange w:id="336" w:author="Sandra Ballen" w:date="2015-05-02T18:44:00Z">
               <w:tcPr>
                 <w:tcW w:w="3827" w:type="dxa"/>
               </w:tcPr>
@@ -12835,7 +12848,7 @@
           <w:tcPr>
             <w:tcW w:w="567" w:type="dxa"/>
             <w:shd w:val="clear" w:color="auto" w:fill="auto"/>
-            <w:tcPrChange w:id="357" w:author="Sandra Ballen" w:date="2015-05-02T18:44:00Z">
+            <w:tcPrChange w:id="337" w:author="Sandra Ballen" w:date="2015-05-02T18:44:00Z">
               <w:tcPr>
                 <w:tcW w:w="567" w:type="dxa"/>
               </w:tcPr>
@@ -12877,7 +12890,7 @@
           <w:insideV w:val="single" w:sz="4" w:space="0" w:color="auto"/>
         </w:tblBorders>
         <w:tblLook w:val="04A0" w:firstRow="1" w:lastRow="0" w:firstColumn="1" w:lastColumn="0" w:noHBand="0" w:noVBand="1"/>
-        <w:tblPrChange w:id="358" w:author="Sandra Ballen" w:date="2015-05-02T18:44:00Z">
+        <w:tblPrChange w:id="338" w:author="Sandra Ballen" w:date="2015-05-02T18:44:00Z">
           <w:tblPr>
             <w:tblStyle w:val="Tablaconcuadrcula"/>
             <w:tblW w:w="0" w:type="auto"/>
@@ -12892,7 +12905,7 @@
         <w:gridCol w:w="426"/>
         <w:gridCol w:w="2409"/>
         <w:gridCol w:w="484"/>
-        <w:tblGridChange w:id="359">
+        <w:tblGridChange w:id="339">
           <w:tblGrid>
             <w:gridCol w:w="2093"/>
             <w:gridCol w:w="480"/>
@@ -12913,7 +12926,7 @@
               <w:bottom w:val="nil"/>
             </w:tcBorders>
             <w:shd w:val="clear" w:color="auto" w:fill="auto"/>
-            <w:tcPrChange w:id="360" w:author="Sandra Ballen" w:date="2015-05-02T18:44:00Z">
+            <w:tcPrChange w:id="340" w:author="Sandra Ballen" w:date="2015-05-02T18:44:00Z">
               <w:tcPr>
                 <w:tcW w:w="2093" w:type="dxa"/>
                 <w:tcBorders>
@@ -12950,7 +12963,7 @@
           <w:tcPr>
             <w:tcW w:w="480" w:type="dxa"/>
             <w:shd w:val="clear" w:color="auto" w:fill="auto"/>
-            <w:tcPrChange w:id="361" w:author="Sandra Ballen" w:date="2015-05-02T18:44:00Z">
+            <w:tcPrChange w:id="341" w:author="Sandra Ballen" w:date="2015-05-02T18:44:00Z">
               <w:tcPr>
                 <w:tcW w:w="480" w:type="dxa"/>
               </w:tcPr>
@@ -12985,7 +12998,7 @@
               <w:bottom w:val="nil"/>
             </w:tcBorders>
             <w:shd w:val="clear" w:color="auto" w:fill="auto"/>
-            <w:tcPrChange w:id="362" w:author="Sandra Ballen" w:date="2015-05-02T18:44:00Z">
+            <w:tcPrChange w:id="342" w:author="Sandra Ballen" w:date="2015-05-02T18:44:00Z">
               <w:tcPr>
                 <w:tcW w:w="2071" w:type="dxa"/>
                 <w:tcBorders>
@@ -13022,7 +13035,7 @@
           <w:tcPr>
             <w:tcW w:w="426" w:type="dxa"/>
             <w:shd w:val="clear" w:color="auto" w:fill="auto"/>
-            <w:tcPrChange w:id="363" w:author="Sandra Ballen" w:date="2015-05-02T18:44:00Z">
+            <w:tcPrChange w:id="343" w:author="Sandra Ballen" w:date="2015-05-02T18:44:00Z">
               <w:tcPr>
                 <w:tcW w:w="426" w:type="dxa"/>
               </w:tcPr>
@@ -13048,7 +13061,7 @@
               <w:bottom w:val="nil"/>
             </w:tcBorders>
             <w:shd w:val="clear" w:color="auto" w:fill="auto"/>
-            <w:tcPrChange w:id="364" w:author="Sandra Ballen" w:date="2015-05-02T18:44:00Z">
+            <w:tcPrChange w:id="344" w:author="Sandra Ballen" w:date="2015-05-02T18:44:00Z">
               <w:tcPr>
                 <w:tcW w:w="2409" w:type="dxa"/>
                 <w:tcBorders>
@@ -13085,7 +13098,7 @@
           <w:tcPr>
             <w:tcW w:w="484" w:type="dxa"/>
             <w:shd w:val="clear" w:color="auto" w:fill="auto"/>
-            <w:tcPrChange w:id="365" w:author="Sandra Ballen" w:date="2015-05-02T18:44:00Z">
+            <w:tcPrChange w:id="345" w:author="Sandra Ballen" w:date="2015-05-02T18:44:00Z">
               <w:tcPr>
                 <w:tcW w:w="484" w:type="dxa"/>
               </w:tcPr>

</xml_diff>